<commit_message>
Updated Coastal Wetlands and Nekton to correct typos in report files
</commit_message>
<xml_diff>
--- a/Coastal_Wetlands/output/SEACAR_CoastalWetlands_SpeciesRichness.docx
+++ b/Coastal_Wetlands/output/SEACAR_CoastalWetlands_SpeciesRichness.docx
@@ -13,7 +13,13 @@
         <w:t xml:space="preserve"> </w:t>
       </w:r>
       <w:r>
-        <w:t xml:space="preserve">Nekton</w:t>
+        <w:t xml:space="preserve">Coastal</w:t>
+      </w:r>
+      <w:r>
+        <w:t xml:space="preserve"> </w:t>
+      </w:r>
+      <w:r>
+        <w:t xml:space="preserve">Wetlands</w:t>
       </w:r>
       <w:r>
         <w:t xml:space="preserve"> </w:t>

</xml_diff>

<commit_message>
Fixed typo in Coastal Wetlands. New version of Coral for percent cover
</commit_message>
<xml_diff>
--- a/Coastal_Wetlands/output/SEACAR_CoastalWetlands_SpeciesRichness.docx
+++ b/Coastal_Wetlands/output/SEACAR_CoastalWetlands_SpeciesRichness.docx
@@ -63,7 +63,7 @@
         <w:t xml:space="preserve"> </w:t>
       </w:r>
       <w:r>
-        <w:t xml:space="preserve">10</w:t>
+        <w:t xml:space="preserve">11</w:t>
       </w:r>
       <w:r>
         <w:t xml:space="preserve"> </w:t>
@@ -206,14 +206,6 @@
         <w:t xml:space="preserve">).</w:t>
       </w:r>
     </w:p>
-    <w:p>
-      <w:pPr>
-        <w:pStyle w:val="BodyText"/>
-      </w:pPr>
-      <w:r>
-        <w:t xml:space="preserve">This script is based off of code originally written by Katie May Laumann</w:t>
-      </w:r>
-    </w:p>
     <w:bookmarkEnd w:id="23"/>
     <w:bookmarkStart w:id="24" w:name="libraries-and-settings"/>
     <w:p>
@@ -537,7 +529,7 @@
         <w:pStyle w:val="FirstParagraph"/>
       </w:pPr>
       <w:r>
-        <w:t xml:space="preserve">Imports file that is determined in the SEACAR_CoastalWetlands_ReportRender.R script.</w:t>
+        <w:t xml:space="preserve">Imports file that is determined in the SEACAR_CoastalWetlands_SpeciesRichness_ReportRender.R script.</w:t>
       </w:r>
     </w:p>
     <w:p>
@@ -7670,7 +7662,7 @@
         <w:pStyle w:val="Compact"/>
       </w:pPr>
       <w:r>
-        <w:t xml:space="preserve">Create the title, x-axis, y-axis, and color fill labels</w:t>
+        <w:t xml:space="preserve">Create the title, x-axis, y-axis</w:t>
       </w:r>
     </w:p>
     <w:p>

</xml_diff>

<commit_message>
Updated script for new Coastal Wetlands data file format. Analysis performed on June 5, 2023 database export
</commit_message>
<xml_diff>
--- a/Coastal_Wetlands/output/SEACAR_CoastalWetlands_SpeciesRichness.docx
+++ b/Coastal_Wetlands/output/SEACAR_CoastalWetlands_SpeciesRichness.docx
@@ -63,13 +63,13 @@
         <w:t xml:space="preserve"> </w:t>
       </w:r>
       <w:r>
-        <w:t xml:space="preserve">11</w:t>
+        <w:t xml:space="preserve">05</w:t>
       </w:r>
       <w:r>
         <w:t xml:space="preserve"> </w:t>
       </w:r>
       <w:r>
-        <w:t xml:space="preserve">May,</w:t>
+        <w:t xml:space="preserve">June,</w:t>
       </w:r>
       <w:r>
         <w:t xml:space="preserve"> </w:t>
@@ -612,7 +612,7 @@
           <w:bCs/>
           <w:b/>
         </w:rPr>
-        <w:t xml:space="preserve">All_Parameters_but_Hecatres-2021-Jul-26.csv</w:t>
+        <w:t xml:space="preserve">All_CW_Parameters-2023-Jun-05.txt</w:t>
       </w:r>
     </w:p>
     <w:p>
@@ -668,7 +668,7 @@
         <w:rPr>
           <w:rStyle w:val="StringTok"/>
         </w:rPr>
-        <w:t xml:space="preserve">","</w:t>
+        <w:t xml:space="preserve">"|"</w:t>
       </w:r>
       <w:r>
         <w:rPr>
@@ -829,7 +829,7 @@
         <w:rPr>
           <w:rStyle w:val="VerbatimChar"/>
         </w:rPr>
-        <w:t xml:space="preserve">## All_Parameters_but_Hecatres-2021-Jul-26.csv</w:t>
+        <w:t xml:space="preserve">## All_CW_Parameters-2023-Jun-05.txt</w:t>
       </w:r>
     </w:p>
     <w:bookmarkEnd w:id="26"/>
@@ -880,16 +880,22 @@
         <w:pStyle w:val="Compact"/>
       </w:pPr>
       <w:r>
+        <w:t xml:space="preserve">Changes</w:t>
+      </w:r>
+      <w:r>
+        <w:t xml:space="preserve"> </w:t>
+      </w:r>
+      <w:r>
         <w:rPr>
           <w:rStyle w:val="VerbatimChar"/>
         </w:rPr>
-        <w:t xml:space="preserve">[PercentCover-SpeciesComposition_%]</w:t>
+        <w:t xml:space="preserve">ManagedArea</w:t>
       </w:r>
       <w:r>
         <w:t xml:space="preserve"> </w:t>
       </w:r>
       <w:r>
-        <w:t xml:space="preserve">column is renamed</w:t>
+        <w:t xml:space="preserve">column name to</w:t>
       </w:r>
       <w:r>
         <w:t xml:space="preserve"> </w:t>
@@ -898,7 +904,13 @@
         <w:rPr>
           <w:rStyle w:val="VerbatimChar"/>
         </w:rPr>
-        <w:t xml:space="preserve">perccov</w:t>
+        <w:t xml:space="preserve">ManagedAreaName</w:t>
+      </w:r>
+      <w:r>
+        <w:t xml:space="preserve"> </w:t>
+      </w:r>
+      <w:r>
+        <w:t xml:space="preserve">for consistency</w:t>
       </w:r>
     </w:p>
     <w:p>
@@ -910,37 +922,7 @@
         <w:pStyle w:val="Compact"/>
       </w:pPr>
       <w:r>
-        <w:t xml:space="preserve">Changes</w:t>
-      </w:r>
-      <w:r>
-        <w:t xml:space="preserve"> </w:t>
-      </w:r>
-      <w:r>
-        <w:rPr>
-          <w:rStyle w:val="VerbatimChar"/>
-        </w:rPr>
-        <w:t xml:space="preserve">ManagedArea</w:t>
-      </w:r>
-      <w:r>
-        <w:t xml:space="preserve"> </w:t>
-      </w:r>
-      <w:r>
-        <w:t xml:space="preserve">column name to</w:t>
-      </w:r>
-      <w:r>
-        <w:t xml:space="preserve"> </w:t>
-      </w:r>
-      <w:r>
-        <w:rPr>
-          <w:rStyle w:val="VerbatimChar"/>
-        </w:rPr>
-        <w:t xml:space="preserve">ManagedAreaName</w:t>
-      </w:r>
-      <w:r>
-        <w:t xml:space="preserve"> </w:t>
-      </w:r>
-      <w:r>
-        <w:t xml:space="preserve">for consistency</w:t>
+        <w:t xml:space="preserve">Sets units</w:t>
       </w:r>
     </w:p>
     <w:p>
@@ -952,7 +934,22 @@
         <w:pStyle w:val="Compact"/>
       </w:pPr>
       <w:r>
-        <w:t xml:space="preserve">Sets units</w:t>
+        <w:t xml:space="preserve">Replaces any NA values that were imported as blank character strings or</w:t>
+      </w:r>
+      <w:r>
+        <w:t xml:space="preserve"> </w:t>
+      </w:r>
+      <w:r>
+        <w:rPr>
+          <w:rStyle w:val="VerbatimChar"/>
+        </w:rPr>
+        <w:t xml:space="preserve">"NA"</w:t>
+      </w:r>
+      <w:r>
+        <w:t xml:space="preserve"> </w:t>
+      </w:r>
+      <w:r>
+        <w:t xml:space="preserve">character strings with the proper NA value</w:t>
       </w:r>
     </w:p>
     <w:p>
@@ -964,7 +961,7 @@
         <w:pStyle w:val="Compact"/>
       </w:pPr>
       <w:r>
-        <w:t xml:space="preserve">Replaces any NA values that were imported as blank character strings or</w:t>
+        <w:t xml:space="preserve">Removes rows that contains NA values in</w:t>
       </w:r>
       <w:r>
         <w:t xml:space="preserve"> </w:t>
@@ -973,13 +970,70 @@
         <w:rPr>
           <w:rStyle w:val="VerbatimChar"/>
         </w:rPr>
-        <w:t xml:space="preserve">"NA"</w:t>
+        <w:t xml:space="preserve">ManagedAreaName</w:t>
+      </w:r>
+      <w:r>
+        <w:t xml:space="preserve">,</w:t>
       </w:r>
       <w:r>
         <w:t xml:space="preserve"> </w:t>
       </w:r>
       <w:r>
-        <w:t xml:space="preserve">character strings with the proper NA value</w:t>
+        <w:rPr>
+          <w:rStyle w:val="VerbatimChar"/>
+        </w:rPr>
+        <w:t xml:space="preserve">GenusName</w:t>
+      </w:r>
+      <w:r>
+        <w:t xml:space="preserve">,</w:t>
+      </w:r>
+      <w:r>
+        <w:t xml:space="preserve"> </w:t>
+      </w:r>
+      <w:r>
+        <w:rPr>
+          <w:rStyle w:val="VerbatimChar"/>
+        </w:rPr>
+        <w:t xml:space="preserve">SpeciesName</w:t>
+      </w:r>
+      <w:r>
+        <w:t xml:space="preserve">,</w:t>
+      </w:r>
+      <w:r>
+        <w:t xml:space="preserve"> </w:t>
+      </w:r>
+      <w:r>
+        <w:rPr>
+          <w:rStyle w:val="VerbatimChar"/>
+        </w:rPr>
+        <w:t xml:space="preserve">Month</w:t>
+      </w:r>
+      <w:r>
+        <w:t xml:space="preserve">,</w:t>
+      </w:r>
+      <w:r>
+        <w:t xml:space="preserve"> </w:t>
+      </w:r>
+      <w:r>
+        <w:rPr>
+          <w:rStyle w:val="VerbatimChar"/>
+        </w:rPr>
+        <w:t xml:space="preserve">Year</w:t>
+      </w:r>
+      <w:r>
+        <w:t xml:space="preserve">,</w:t>
+      </w:r>
+      <w:r>
+        <w:t xml:space="preserve"> </w:t>
+      </w:r>
+      <w:r>
+        <w:rPr>
+          <w:rStyle w:val="VerbatimChar"/>
+        </w:rPr>
+        <w:t xml:space="preserve">SpeciesGroup1</w:t>
+      </w:r>
+      <w:r>
+        <w:t xml:space="preserve">, and removes invasive species data</w:t>
       </w:r>
     </w:p>
     <w:p>
@@ -991,79 +1045,7 @@
         <w:pStyle w:val="Compact"/>
       </w:pPr>
       <w:r>
-        <w:t xml:space="preserve">Removes rows that contains NA values in</w:t>
-      </w:r>
-      <w:r>
-        <w:t xml:space="preserve"> </w:t>
-      </w:r>
-      <w:r>
-        <w:rPr>
-          <w:rStyle w:val="VerbatimChar"/>
-        </w:rPr>
-        <w:t xml:space="preserve">ManagedAreaName</w:t>
-      </w:r>
-      <w:r>
-        <w:t xml:space="preserve">,</w:t>
-      </w:r>
-      <w:r>
-        <w:t xml:space="preserve"> </w:t>
-      </w:r>
-      <w:r>
-        <w:rPr>
-          <w:rStyle w:val="VerbatimChar"/>
-        </w:rPr>
-        <w:t xml:space="preserve">GenusName</w:t>
-      </w:r>
-      <w:r>
-        <w:t xml:space="preserve">,</w:t>
-      </w:r>
-      <w:r>
-        <w:t xml:space="preserve"> </w:t>
-      </w:r>
-      <w:r>
-        <w:rPr>
-          <w:rStyle w:val="VerbatimChar"/>
-        </w:rPr>
-        <w:t xml:space="preserve">SpeciesName</w:t>
-      </w:r>
-      <w:r>
-        <w:t xml:space="preserve">,</w:t>
-      </w:r>
-      <w:r>
-        <w:t xml:space="preserve"> </w:t>
-      </w:r>
-      <w:r>
-        <w:rPr>
-          <w:rStyle w:val="VerbatimChar"/>
-        </w:rPr>
-        <w:t xml:space="preserve">Month</w:t>
-      </w:r>
-      <w:r>
-        <w:t xml:space="preserve">,</w:t>
-      </w:r>
-      <w:r>
-        <w:t xml:space="preserve"> </w:t>
-      </w:r>
-      <w:r>
-        <w:rPr>
-          <w:rStyle w:val="VerbatimChar"/>
-        </w:rPr>
-        <w:t xml:space="preserve">Year</w:t>
-      </w:r>
-      <w:r>
-        <w:t xml:space="preserve">,</w:t>
-      </w:r>
-      <w:r>
-        <w:t xml:space="preserve"> </w:t>
-      </w:r>
-      <w:r>
-        <w:rPr>
-          <w:rStyle w:val="VerbatimChar"/>
-        </w:rPr>
-        <w:t xml:space="preserve">SpeciesGroup1</w:t>
-      </w:r>
-      <w:r>
-        <w:t xml:space="preserve">, and removes invasive species data</w:t>
+        <w:t xml:space="preserve">Sets ResultValue to be numeric values and removes rows where percent cover is 0</w:t>
       </w:r>
     </w:p>
     <w:p>
@@ -1075,7 +1057,16 @@
         <w:pStyle w:val="Compact"/>
       </w:pPr>
       <w:r>
-        <w:t xml:space="preserve">Sets perccov to be numeric values and removes rows where percent cover is 0</w:t>
+        <w:t xml:space="preserve">Removes duplicates (</w:t>
+      </w:r>
+      <w:r>
+        <w:rPr>
+          <w:rStyle w:val="VerbatimChar"/>
+        </w:rPr>
+        <w:t xml:space="preserve">MADup</w:t>
+      </w:r>
+      <w:r>
+        <w:t xml:space="preserve">==1)</w:t>
       </w:r>
     </w:p>
     <w:p>
@@ -1087,16 +1078,7 @@
         <w:pStyle w:val="Compact"/>
       </w:pPr>
       <w:r>
-        <w:t xml:space="preserve">Removes duplicates (</w:t>
-      </w:r>
-      <w:r>
-        <w:rPr>
-          <w:rStyle w:val="VerbatimChar"/>
-        </w:rPr>
-        <w:t xml:space="preserve">MADup</w:t>
-      </w:r>
-      <w:r>
-        <w:t xml:space="preserve">==1)</w:t>
+        <w:t xml:space="preserve">Combines genus and species names</w:t>
       </w:r>
     </w:p>
     <w:p>
@@ -1108,7 +1090,7 @@
         <w:pStyle w:val="Compact"/>
       </w:pPr>
       <w:r>
-        <w:t xml:space="preserve">Combines genus and species names</w:t>
+        <w:t xml:space="preserve">Corrects some managed area names to match what is being used with other habitats</w:t>
       </w:r>
     </w:p>
     <w:p>
@@ -1120,18 +1102,6 @@
         <w:pStyle w:val="Compact"/>
       </w:pPr>
       <w:r>
-        <w:t xml:space="preserve">Corrects some managed area names to match what is being used with other habitats</w:t>
-      </w:r>
-    </w:p>
-    <w:p>
-      <w:pPr>
-        <w:numPr>
-          <w:ilvl w:val="0"/>
-          <w:numId w:val="1001"/>
-        </w:numPr>
-        <w:pStyle w:val="Compact"/>
-      </w:pPr>
-      <w:r>
         <w:t xml:space="preserve">Creates species richness dataset</w:t>
       </w:r>
     </w:p>
@@ -1281,6 +1251,69 @@
         <w:rPr>
           <w:rStyle w:val="CommentTok"/>
         </w:rPr>
+        <w:t xml:space="preserve"># Only interested in Percent Cover measurements</w:t>
+      </w:r>
+      <w:r>
+        <w:br/>
+      </w:r>
+      <w:r>
+        <w:rPr>
+          <w:rStyle w:val="NormalTok"/>
+        </w:rPr>
+        <w:t xml:space="preserve">data </w:t>
+      </w:r>
+      <w:r>
+        <w:rPr>
+          <w:rStyle w:val="OtherTok"/>
+        </w:rPr>
+        <w:t xml:space="preserve">&lt;-</w:t>
+      </w:r>
+      <w:r>
+        <w:rPr>
+          <w:rStyle w:val="NormalTok"/>
+        </w:rPr>
+        <w:t xml:space="preserve"> data[data</w:t>
+      </w:r>
+      <w:r>
+        <w:rPr>
+          <w:rStyle w:val="SpecialCharTok"/>
+        </w:rPr>
+        <w:t xml:space="preserve">$</w:t>
+      </w:r>
+      <w:r>
+        <w:rPr>
+          <w:rStyle w:val="NormalTok"/>
+        </w:rPr>
+        <w:t xml:space="preserve">ParameterName</w:t>
+      </w:r>
+      <w:r>
+        <w:rPr>
+          <w:rStyle w:val="SpecialCharTok"/>
+        </w:rPr>
+        <w:t xml:space="preserve">==</w:t>
+      </w:r>
+      <w:r>
+        <w:rPr>
+          <w:rStyle w:val="StringTok"/>
+        </w:rPr>
+        <w:t xml:space="preserve">"Percent Cover - Species Composition"</w:t>
+      </w:r>
+      <w:r>
+        <w:rPr>
+          <w:rStyle w:val="NormalTok"/>
+        </w:rPr>
+        <w:t xml:space="preserve">]</w:t>
+      </w:r>
+      <w:r>
+        <w:br/>
+      </w:r>
+      <w:r>
+        <w:br/>
+      </w:r>
+      <w:r>
+        <w:rPr>
+          <w:rStyle w:val="CommentTok"/>
+        </w:rPr>
         <w:t xml:space="preserve"># Create ParameterName Column</w:t>
       </w:r>
       <w:r>
@@ -1359,40 +1392,22 @@
         <w:rPr>
           <w:rStyle w:val="CommentTok"/>
         </w:rPr>
-        <w:t xml:space="preserve"># Changes column name to perccov for ease moving forward</w:t>
-      </w:r>
-      <w:r>
-        <w:br/>
-      </w:r>
-      <w:r>
-        <w:rPr>
-          <w:rStyle w:val="FunctionTok"/>
-        </w:rPr>
-        <w:t xml:space="preserve">colnames</w:t>
-      </w:r>
-      <w:r>
-        <w:rPr>
-          <w:rStyle w:val="NormalTok"/>
-        </w:rPr>
-        <w:t xml:space="preserve">(data)[</w:t>
-      </w:r>
-      <w:r>
-        <w:rPr>
-          <w:rStyle w:val="FunctionTok"/>
-        </w:rPr>
-        <w:t xml:space="preserve">colnames</w:t>
-      </w:r>
-      <w:r>
-        <w:rPr>
-          <w:rStyle w:val="NormalTok"/>
-        </w:rPr>
-        <w:t xml:space="preserve">(data) </w:t>
-      </w:r>
-      <w:r>
-        <w:rPr>
-          <w:rStyle w:val="SpecialCharTok"/>
-        </w:rPr>
-        <w:t xml:space="preserve">==</w:t>
+        <w:t xml:space="preserve"># Sets units for species richness</w:t>
+      </w:r>
+      <w:r>
+        <w:br/>
+      </w:r>
+      <w:r>
+        <w:rPr>
+          <w:rStyle w:val="NormalTok"/>
+        </w:rPr>
+        <w:t xml:space="preserve">unit </w:t>
+      </w:r>
+      <w:r>
+        <w:rPr>
+          <w:rStyle w:val="OtherTok"/>
+        </w:rPr>
+        <w:t xml:space="preserve">&lt;-</w:t>
       </w:r>
       <w:r>
         <w:rPr>
@@ -1404,13 +1419,28 @@
         <w:rPr>
           <w:rStyle w:val="StringTok"/>
         </w:rPr>
-        <w:t xml:space="preserve">"[PercentCover-SpeciesComposition_%]"</w:t>
-      </w:r>
-      <w:r>
-        <w:rPr>
-          <w:rStyle w:val="NormalTok"/>
-        </w:rPr>
-        <w:t xml:space="preserve">] </w:t>
+        <w:t xml:space="preserve">"# of species"</w:t>
+      </w:r>
+      <w:r>
+        <w:br/>
+      </w:r>
+      <w:r>
+        <w:rPr>
+          <w:rStyle w:val="NormalTok"/>
+        </w:rPr>
+        <w:t xml:space="preserve">data</w:t>
+      </w:r>
+      <w:r>
+        <w:rPr>
+          <w:rStyle w:val="SpecialCharTok"/>
+        </w:rPr>
+        <w:t xml:space="preserve">$</w:t>
+      </w:r>
+      <w:r>
+        <w:rPr>
+          <w:rStyle w:val="NormalTok"/>
+        </w:rPr>
+        <w:t xml:space="preserve">ParameterUnits </w:t>
       </w:r>
       <w:r>
         <w:rPr>
@@ -1419,22 +1449,154 @@
         <w:t xml:space="preserve">&lt;-</w:t>
       </w:r>
       <w:r>
-        <w:br/>
-      </w:r>
-      <w:r>
-        <w:rPr>
-          <w:rStyle w:val="NormalTok"/>
-        </w:rPr>
-        <w:t xml:space="preserve">  </w:t>
+        <w:rPr>
+          <w:rStyle w:val="NormalTok"/>
+        </w:rPr>
+        <w:t xml:space="preserve"> unit</w:t>
+      </w:r>
+      <w:r>
+        <w:br/>
+      </w:r>
+      <w:r>
+        <w:br/>
+      </w:r>
+      <w:r>
+        <w:rPr>
+          <w:rStyle w:val="CommentTok"/>
+        </w:rPr>
+        <w:t xml:space="preserve"># Replace instances where NA values imported as blank character string or as "NA"</w:t>
+      </w:r>
+      <w:r>
+        <w:br/>
+      </w:r>
+      <w:r>
+        <w:rPr>
+          <w:rStyle w:val="CommentTok"/>
+        </w:rPr>
+        <w:t xml:space="preserve"># data &lt;- replace(data, data=="", NA)</w:t>
+      </w:r>
+      <w:r>
+        <w:br/>
+      </w:r>
+      <w:r>
+        <w:rPr>
+          <w:rStyle w:val="CommentTok"/>
+        </w:rPr>
+        <w:t xml:space="preserve"># data &lt;- replace(data, data=="NA", NA)</w:t>
+      </w:r>
+      <w:r>
+        <w:br/>
+      </w:r>
+      <w:r>
+        <w:br/>
+      </w:r>
+      <w:r>
+        <w:rPr>
+          <w:rStyle w:val="CommentTok"/>
+        </w:rPr>
+        <w:t xml:space="preserve"># Remove rows with missing ManagedAreaName</w:t>
+      </w:r>
+      <w:r>
+        <w:br/>
+      </w:r>
+      <w:r>
+        <w:rPr>
+          <w:rStyle w:val="NormalTok"/>
+        </w:rPr>
+        <w:t xml:space="preserve">data </w:t>
+      </w:r>
+      <w:r>
+        <w:rPr>
+          <w:rStyle w:val="OtherTok"/>
+        </w:rPr>
+        <w:t xml:space="preserve">&lt;-</w:t>
+      </w:r>
+      <w:r>
+        <w:rPr>
+          <w:rStyle w:val="NormalTok"/>
+        </w:rPr>
+        <w:t xml:space="preserve"> data[</w:t>
+      </w:r>
+      <w:r>
+        <w:rPr>
+          <w:rStyle w:val="SpecialCharTok"/>
+        </w:rPr>
+        <w:t xml:space="preserve">!</w:t>
+      </w:r>
+      <w:r>
+        <w:rPr>
+          <w:rStyle w:val="FunctionTok"/>
+        </w:rPr>
+        <w:t xml:space="preserve">is.na</w:t>
+      </w:r>
+      <w:r>
+        <w:rPr>
+          <w:rStyle w:val="NormalTok"/>
+        </w:rPr>
+        <w:t xml:space="preserve">(data</w:t>
+      </w:r>
+      <w:r>
+        <w:rPr>
+          <w:rStyle w:val="SpecialCharTok"/>
+        </w:rPr>
+        <w:t xml:space="preserve">$</w:t>
+      </w:r>
+      <w:r>
+        <w:rPr>
+          <w:rStyle w:val="NormalTok"/>
+        </w:rPr>
+        <w:t xml:space="preserve">ManagedAreaName),]</w:t>
+      </w:r>
+      <w:r>
+        <w:br/>
+      </w:r>
+      <w:r>
+        <w:rPr>
+          <w:rStyle w:val="NormalTok"/>
+        </w:rPr>
+        <w:t xml:space="preserve">data </w:t>
+      </w:r>
+      <w:r>
+        <w:rPr>
+          <w:rStyle w:val="OtherTok"/>
+        </w:rPr>
+        <w:t xml:space="preserve">&lt;-</w:t>
+      </w:r>
+      <w:r>
+        <w:rPr>
+          <w:rStyle w:val="NormalTok"/>
+        </w:rPr>
+        <w:t xml:space="preserve"> data[data</w:t>
+      </w:r>
+      <w:r>
+        <w:rPr>
+          <w:rStyle w:val="SpecialCharTok"/>
+        </w:rPr>
+        <w:t xml:space="preserve">$</w:t>
+      </w:r>
+      <w:r>
+        <w:rPr>
+          <w:rStyle w:val="NormalTok"/>
+        </w:rPr>
+        <w:t xml:space="preserve">ManagedAreaName</w:t>
+      </w:r>
+      <w:r>
+        <w:rPr>
+          <w:rStyle w:val="SpecialCharTok"/>
+        </w:rPr>
+        <w:t xml:space="preserve">!=</w:t>
       </w:r>
       <w:r>
         <w:rPr>
           <w:rStyle w:val="StringTok"/>
         </w:rPr>
-        <w:t xml:space="preserve">"perccov"</w:t>
-      </w:r>
-      <w:r>
-        <w:br/>
+        <w:t xml:space="preserve">"NA"</w:t>
+      </w:r>
+      <w:r>
+        <w:rPr>
+          <w:rStyle w:val="NormalTok"/>
+        </w:rPr>
+        <w:t xml:space="preserve">,]</w:t>
       </w:r>
       <w:r>
         <w:br/>
@@ -1443,40 +1605,394 @@
         <w:rPr>
           <w:rStyle w:val="CommentTok"/>
         </w:rPr>
-        <w:t xml:space="preserve"># Changes "ManagedArea" column name to "ManagedAreaName" for consistency</w:t>
-      </w:r>
-      <w:r>
-        <w:br/>
-      </w:r>
-      <w:r>
-        <w:rPr>
-          <w:rStyle w:val="FunctionTok"/>
-        </w:rPr>
-        <w:t xml:space="preserve">colnames</w:t>
-      </w:r>
-      <w:r>
-        <w:rPr>
-          <w:rStyle w:val="NormalTok"/>
-        </w:rPr>
-        <w:t xml:space="preserve">(data)[</w:t>
-      </w:r>
-      <w:r>
-        <w:rPr>
-          <w:rStyle w:val="FunctionTok"/>
-        </w:rPr>
-        <w:t xml:space="preserve">colnames</w:t>
-      </w:r>
-      <w:r>
-        <w:rPr>
-          <w:rStyle w:val="NormalTok"/>
-        </w:rPr>
-        <w:t xml:space="preserve">(data) </w:t>
-      </w:r>
-      <w:r>
-        <w:rPr>
-          <w:rStyle w:val="SpecialCharTok"/>
-        </w:rPr>
-        <w:t xml:space="preserve">==</w:t>
+        <w:t xml:space="preserve"># Remove rows with missing GenusName</w:t>
+      </w:r>
+      <w:r>
+        <w:br/>
+      </w:r>
+      <w:r>
+        <w:rPr>
+          <w:rStyle w:val="NormalTok"/>
+        </w:rPr>
+        <w:t xml:space="preserve">data </w:t>
+      </w:r>
+      <w:r>
+        <w:rPr>
+          <w:rStyle w:val="OtherTok"/>
+        </w:rPr>
+        <w:t xml:space="preserve">&lt;-</w:t>
+      </w:r>
+      <w:r>
+        <w:rPr>
+          <w:rStyle w:val="NormalTok"/>
+        </w:rPr>
+        <w:t xml:space="preserve"> data[</w:t>
+      </w:r>
+      <w:r>
+        <w:rPr>
+          <w:rStyle w:val="SpecialCharTok"/>
+        </w:rPr>
+        <w:t xml:space="preserve">!</w:t>
+      </w:r>
+      <w:r>
+        <w:rPr>
+          <w:rStyle w:val="FunctionTok"/>
+        </w:rPr>
+        <w:t xml:space="preserve">is.na</w:t>
+      </w:r>
+      <w:r>
+        <w:rPr>
+          <w:rStyle w:val="NormalTok"/>
+        </w:rPr>
+        <w:t xml:space="preserve">(data</w:t>
+      </w:r>
+      <w:r>
+        <w:rPr>
+          <w:rStyle w:val="SpecialCharTok"/>
+        </w:rPr>
+        <w:t xml:space="preserve">$</w:t>
+      </w:r>
+      <w:r>
+        <w:rPr>
+          <w:rStyle w:val="NormalTok"/>
+        </w:rPr>
+        <w:t xml:space="preserve">GenusName),]</w:t>
+      </w:r>
+      <w:r>
+        <w:br/>
+      </w:r>
+      <w:r>
+        <w:rPr>
+          <w:rStyle w:val="CommentTok"/>
+        </w:rPr>
+        <w:t xml:space="preserve"># Remove rows with missing SpeciesName</w:t>
+      </w:r>
+      <w:r>
+        <w:br/>
+      </w:r>
+      <w:r>
+        <w:rPr>
+          <w:rStyle w:val="NormalTok"/>
+        </w:rPr>
+        <w:t xml:space="preserve">data </w:t>
+      </w:r>
+      <w:r>
+        <w:rPr>
+          <w:rStyle w:val="OtherTok"/>
+        </w:rPr>
+        <w:t xml:space="preserve">&lt;-</w:t>
+      </w:r>
+      <w:r>
+        <w:rPr>
+          <w:rStyle w:val="NormalTok"/>
+        </w:rPr>
+        <w:t xml:space="preserve"> data[</w:t>
+      </w:r>
+      <w:r>
+        <w:rPr>
+          <w:rStyle w:val="SpecialCharTok"/>
+        </w:rPr>
+        <w:t xml:space="preserve">!</w:t>
+      </w:r>
+      <w:r>
+        <w:rPr>
+          <w:rStyle w:val="FunctionTok"/>
+        </w:rPr>
+        <w:t xml:space="preserve">is.na</w:t>
+      </w:r>
+      <w:r>
+        <w:rPr>
+          <w:rStyle w:val="NormalTok"/>
+        </w:rPr>
+        <w:t xml:space="preserve">(data</w:t>
+      </w:r>
+      <w:r>
+        <w:rPr>
+          <w:rStyle w:val="SpecialCharTok"/>
+        </w:rPr>
+        <w:t xml:space="preserve">$</w:t>
+      </w:r>
+      <w:r>
+        <w:rPr>
+          <w:rStyle w:val="NormalTok"/>
+        </w:rPr>
+        <w:t xml:space="preserve">SpeciesName),]</w:t>
+      </w:r>
+      <w:r>
+        <w:br/>
+      </w:r>
+      <w:r>
+        <w:rPr>
+          <w:rStyle w:val="CommentTok"/>
+        </w:rPr>
+        <w:t xml:space="preserve"># Remove rows with missing Months</w:t>
+      </w:r>
+      <w:r>
+        <w:br/>
+      </w:r>
+      <w:r>
+        <w:rPr>
+          <w:rStyle w:val="NormalTok"/>
+        </w:rPr>
+        <w:t xml:space="preserve">data </w:t>
+      </w:r>
+      <w:r>
+        <w:rPr>
+          <w:rStyle w:val="OtherTok"/>
+        </w:rPr>
+        <w:t xml:space="preserve">&lt;-</w:t>
+      </w:r>
+      <w:r>
+        <w:rPr>
+          <w:rStyle w:val="NormalTok"/>
+        </w:rPr>
+        <w:t xml:space="preserve"> data[</w:t>
+      </w:r>
+      <w:r>
+        <w:rPr>
+          <w:rStyle w:val="SpecialCharTok"/>
+        </w:rPr>
+        <w:t xml:space="preserve">!</w:t>
+      </w:r>
+      <w:r>
+        <w:rPr>
+          <w:rStyle w:val="FunctionTok"/>
+        </w:rPr>
+        <w:t xml:space="preserve">is.na</w:t>
+      </w:r>
+      <w:r>
+        <w:rPr>
+          <w:rStyle w:val="NormalTok"/>
+        </w:rPr>
+        <w:t xml:space="preserve">(data</w:t>
+      </w:r>
+      <w:r>
+        <w:rPr>
+          <w:rStyle w:val="SpecialCharTok"/>
+        </w:rPr>
+        <w:t xml:space="preserve">$</w:t>
+      </w:r>
+      <w:r>
+        <w:rPr>
+          <w:rStyle w:val="NormalTok"/>
+        </w:rPr>
+        <w:t xml:space="preserve">Month),]</w:t>
+      </w:r>
+      <w:r>
+        <w:br/>
+      </w:r>
+      <w:r>
+        <w:rPr>
+          <w:rStyle w:val="CommentTok"/>
+        </w:rPr>
+        <w:t xml:space="preserve"># Remove rows with missing Years</w:t>
+      </w:r>
+      <w:r>
+        <w:br/>
+      </w:r>
+      <w:r>
+        <w:rPr>
+          <w:rStyle w:val="NormalTok"/>
+        </w:rPr>
+        <w:t xml:space="preserve">data </w:t>
+      </w:r>
+      <w:r>
+        <w:rPr>
+          <w:rStyle w:val="OtherTok"/>
+        </w:rPr>
+        <w:t xml:space="preserve">&lt;-</w:t>
+      </w:r>
+      <w:r>
+        <w:rPr>
+          <w:rStyle w:val="NormalTok"/>
+        </w:rPr>
+        <w:t xml:space="preserve"> data[</w:t>
+      </w:r>
+      <w:r>
+        <w:rPr>
+          <w:rStyle w:val="SpecialCharTok"/>
+        </w:rPr>
+        <w:t xml:space="preserve">!</w:t>
+      </w:r>
+      <w:r>
+        <w:rPr>
+          <w:rStyle w:val="FunctionTok"/>
+        </w:rPr>
+        <w:t xml:space="preserve">is.na</w:t>
+      </w:r>
+      <w:r>
+        <w:rPr>
+          <w:rStyle w:val="NormalTok"/>
+        </w:rPr>
+        <w:t xml:space="preserve">(data</w:t>
+      </w:r>
+      <w:r>
+        <w:rPr>
+          <w:rStyle w:val="SpecialCharTok"/>
+        </w:rPr>
+        <w:t xml:space="preserve">$</w:t>
+      </w:r>
+      <w:r>
+        <w:rPr>
+          <w:rStyle w:val="NormalTok"/>
+        </w:rPr>
+        <w:t xml:space="preserve">Year),]</w:t>
+      </w:r>
+      <w:r>
+        <w:br/>
+      </w:r>
+      <w:r>
+        <w:rPr>
+          <w:rStyle w:val="CommentTok"/>
+        </w:rPr>
+        <w:t xml:space="preserve"># Remove rows with missing SpeciesGroup1</w:t>
+      </w:r>
+      <w:r>
+        <w:br/>
+      </w:r>
+      <w:r>
+        <w:rPr>
+          <w:rStyle w:val="NormalTok"/>
+        </w:rPr>
+        <w:t xml:space="preserve">data </w:t>
+      </w:r>
+      <w:r>
+        <w:rPr>
+          <w:rStyle w:val="OtherTok"/>
+        </w:rPr>
+        <w:t xml:space="preserve">&lt;-</w:t>
+      </w:r>
+      <w:r>
+        <w:rPr>
+          <w:rStyle w:val="NormalTok"/>
+        </w:rPr>
+        <w:t xml:space="preserve"> data[</w:t>
+      </w:r>
+      <w:r>
+        <w:rPr>
+          <w:rStyle w:val="SpecialCharTok"/>
+        </w:rPr>
+        <w:t xml:space="preserve">!</w:t>
+      </w:r>
+      <w:r>
+        <w:rPr>
+          <w:rStyle w:val="FunctionTok"/>
+        </w:rPr>
+        <w:t xml:space="preserve">is.na</w:t>
+      </w:r>
+      <w:r>
+        <w:rPr>
+          <w:rStyle w:val="NormalTok"/>
+        </w:rPr>
+        <w:t xml:space="preserve">(data</w:t>
+      </w:r>
+      <w:r>
+        <w:rPr>
+          <w:rStyle w:val="SpecialCharTok"/>
+        </w:rPr>
+        <w:t xml:space="preserve">$</w:t>
+      </w:r>
+      <w:r>
+        <w:rPr>
+          <w:rStyle w:val="NormalTok"/>
+        </w:rPr>
+        <w:t xml:space="preserve">SpeciesGroup1),]</w:t>
+      </w:r>
+      <w:r>
+        <w:br/>
+      </w:r>
+      <w:r>
+        <w:rPr>
+          <w:rStyle w:val="CommentTok"/>
+        </w:rPr>
+        <w:t xml:space="preserve"># Remove rows with invasive species</w:t>
+      </w:r>
+      <w:r>
+        <w:br/>
+      </w:r>
+      <w:r>
+        <w:rPr>
+          <w:rStyle w:val="NormalTok"/>
+        </w:rPr>
+        <w:t xml:space="preserve">data </w:t>
+      </w:r>
+      <w:r>
+        <w:rPr>
+          <w:rStyle w:val="OtherTok"/>
+        </w:rPr>
+        <w:t xml:space="preserve">&lt;-</w:t>
+      </w:r>
+      <w:r>
+        <w:rPr>
+          <w:rStyle w:val="NormalTok"/>
+        </w:rPr>
+        <w:t xml:space="preserve"> data[data</w:t>
+      </w:r>
+      <w:r>
+        <w:rPr>
+          <w:rStyle w:val="SpecialCharTok"/>
+        </w:rPr>
+        <w:t xml:space="preserve">$</w:t>
+      </w:r>
+      <w:r>
+        <w:rPr>
+          <w:rStyle w:val="NormalTok"/>
+        </w:rPr>
+        <w:t xml:space="preserve">SpeciesGroup1</w:t>
+      </w:r>
+      <w:r>
+        <w:rPr>
+          <w:rStyle w:val="SpecialCharTok"/>
+        </w:rPr>
+        <w:t xml:space="preserve">!=</w:t>
+      </w:r>
+      <w:r>
+        <w:rPr>
+          <w:rStyle w:val="StringTok"/>
+        </w:rPr>
+        <w:t xml:space="preserve">"Invasive"</w:t>
+      </w:r>
+      <w:r>
+        <w:rPr>
+          <w:rStyle w:val="NormalTok"/>
+        </w:rPr>
+        <w:t xml:space="preserve">,]</w:t>
+      </w:r>
+      <w:r>
+        <w:br/>
+      </w:r>
+      <w:r>
+        <w:rPr>
+          <w:rStyle w:val="CommentTok"/>
+        </w:rPr>
+        <w:t xml:space="preserve"># Set ResultValue to be a number value</w:t>
+      </w:r>
+      <w:r>
+        <w:br/>
+      </w:r>
+      <w:r>
+        <w:rPr>
+          <w:rStyle w:val="NormalTok"/>
+        </w:rPr>
+        <w:t xml:space="preserve">data</w:t>
+      </w:r>
+      <w:r>
+        <w:rPr>
+          <w:rStyle w:val="SpecialCharTok"/>
+        </w:rPr>
+        <w:t xml:space="preserve">$</w:t>
+      </w:r>
+      <w:r>
+        <w:rPr>
+          <w:rStyle w:val="NormalTok"/>
+        </w:rPr>
+        <w:t xml:space="preserve">ResultValue </w:t>
+      </w:r>
+      <w:r>
+        <w:rPr>
+          <w:rStyle w:val="OtherTok"/>
+        </w:rPr>
+        <w:t xml:space="preserve">&lt;-</w:t>
       </w:r>
       <w:r>
         <w:rPr>
@@ -1486,15 +2002,45 @@
       </w:r>
       <w:r>
         <w:rPr>
-          <w:rStyle w:val="StringTok"/>
-        </w:rPr>
-        <w:t xml:space="preserve">"ManagedArea"</w:t>
-      </w:r>
-      <w:r>
-        <w:rPr>
-          <w:rStyle w:val="NormalTok"/>
-        </w:rPr>
-        <w:t xml:space="preserve">] </w:t>
+          <w:rStyle w:val="FunctionTok"/>
+        </w:rPr>
+        <w:t xml:space="preserve">as.numeric</w:t>
+      </w:r>
+      <w:r>
+        <w:rPr>
+          <w:rStyle w:val="NormalTok"/>
+        </w:rPr>
+        <w:t xml:space="preserve">(data</w:t>
+      </w:r>
+      <w:r>
+        <w:rPr>
+          <w:rStyle w:val="SpecialCharTok"/>
+        </w:rPr>
+        <w:t xml:space="preserve">$</w:t>
+      </w:r>
+      <w:r>
+        <w:rPr>
+          <w:rStyle w:val="NormalTok"/>
+        </w:rPr>
+        <w:t xml:space="preserve">ResultValue)</w:t>
+      </w:r>
+      <w:r>
+        <w:br/>
+      </w:r>
+      <w:r>
+        <w:rPr>
+          <w:rStyle w:val="CommentTok"/>
+        </w:rPr>
+        <w:t xml:space="preserve"># Remove rows where ResultValue is 0</w:t>
+      </w:r>
+      <w:r>
+        <w:br/>
+      </w:r>
+      <w:r>
+        <w:rPr>
+          <w:rStyle w:val="NormalTok"/>
+        </w:rPr>
+        <w:t xml:space="preserve">data </w:t>
       </w:r>
       <w:r>
         <w:rPr>
@@ -1506,61 +2052,7 @@
         <w:rPr>
           <w:rStyle w:val="NormalTok"/>
         </w:rPr>
-        <w:t xml:space="preserve"> </w:t>
-      </w:r>
-      <w:r>
-        <w:rPr>
-          <w:rStyle w:val="StringTok"/>
-        </w:rPr>
-        <w:t xml:space="preserve">"ManagedAreaName"</w:t>
-      </w:r>
-      <w:r>
-        <w:br/>
-      </w:r>
-      <w:r>
-        <w:br/>
-      </w:r>
-      <w:r>
-        <w:rPr>
-          <w:rStyle w:val="CommentTok"/>
-        </w:rPr>
-        <w:t xml:space="preserve"># Sets units for species richness</w:t>
-      </w:r>
-      <w:r>
-        <w:br/>
-      </w:r>
-      <w:r>
-        <w:rPr>
-          <w:rStyle w:val="NormalTok"/>
-        </w:rPr>
-        <w:t xml:space="preserve">unit </w:t>
-      </w:r>
-      <w:r>
-        <w:rPr>
-          <w:rStyle w:val="OtherTok"/>
-        </w:rPr>
-        <w:t xml:space="preserve">&lt;-</w:t>
-      </w:r>
-      <w:r>
-        <w:rPr>
-          <w:rStyle w:val="NormalTok"/>
-        </w:rPr>
-        <w:t xml:space="preserve"> </w:t>
-      </w:r>
-      <w:r>
-        <w:rPr>
-          <w:rStyle w:val="StringTok"/>
-        </w:rPr>
-        <w:t xml:space="preserve">"# of species"</w:t>
-      </w:r>
-      <w:r>
-        <w:br/>
-      </w:r>
-      <w:r>
-        <w:rPr>
-          <w:rStyle w:val="NormalTok"/>
-        </w:rPr>
-        <w:t xml:space="preserve">data</w:t>
+        <w:t xml:space="preserve"> data[data</w:t>
       </w:r>
       <w:r>
         <w:rPr>
@@ -1572,739 +2064,7 @@
         <w:rPr>
           <w:rStyle w:val="NormalTok"/>
         </w:rPr>
-        <w:t xml:space="preserve">ParameterUnits </w:t>
-      </w:r>
-      <w:r>
-        <w:rPr>
-          <w:rStyle w:val="OtherTok"/>
-        </w:rPr>
-        <w:t xml:space="preserve">&lt;-</w:t>
-      </w:r>
-      <w:r>
-        <w:rPr>
-          <w:rStyle w:val="NormalTok"/>
-        </w:rPr>
-        <w:t xml:space="preserve"> unit</w:t>
-      </w:r>
-      <w:r>
-        <w:br/>
-      </w:r>
-      <w:r>
-        <w:br/>
-      </w:r>
-      <w:r>
-        <w:rPr>
-          <w:rStyle w:val="CommentTok"/>
-        </w:rPr>
-        <w:t xml:space="preserve"># Replace instances where NA values imported as blank character string or as "NA"</w:t>
-      </w:r>
-      <w:r>
-        <w:br/>
-      </w:r>
-      <w:r>
-        <w:rPr>
-          <w:rStyle w:val="NormalTok"/>
-        </w:rPr>
-        <w:t xml:space="preserve">data </w:t>
-      </w:r>
-      <w:r>
-        <w:rPr>
-          <w:rStyle w:val="OtherTok"/>
-        </w:rPr>
-        <w:t xml:space="preserve">&lt;-</w:t>
-      </w:r>
-      <w:r>
-        <w:rPr>
-          <w:rStyle w:val="NormalTok"/>
-        </w:rPr>
-        <w:t xml:space="preserve"> </w:t>
-      </w:r>
-      <w:r>
-        <w:rPr>
-          <w:rStyle w:val="FunctionTok"/>
-        </w:rPr>
-        <w:t xml:space="preserve">replace</w:t>
-      </w:r>
-      <w:r>
-        <w:rPr>
-          <w:rStyle w:val="NormalTok"/>
-        </w:rPr>
-        <w:t xml:space="preserve">(data, data</w:t>
-      </w:r>
-      <w:r>
-        <w:rPr>
-          <w:rStyle w:val="SpecialCharTok"/>
-        </w:rPr>
-        <w:t xml:space="preserve">==</w:t>
-      </w:r>
-      <w:r>
-        <w:rPr>
-          <w:rStyle w:val="StringTok"/>
-        </w:rPr>
-        <w:t xml:space="preserve">""</w:t>
-      </w:r>
-      <w:r>
-        <w:rPr>
-          <w:rStyle w:val="NormalTok"/>
-        </w:rPr>
-        <w:t xml:space="preserve">, </w:t>
-      </w:r>
-      <w:r>
-        <w:rPr>
-          <w:rStyle w:val="ConstantTok"/>
-        </w:rPr>
-        <w:t xml:space="preserve">NA</w:t>
-      </w:r>
-      <w:r>
-        <w:rPr>
-          <w:rStyle w:val="NormalTok"/>
-        </w:rPr>
-        <w:t xml:space="preserve">)</w:t>
-      </w:r>
-      <w:r>
-        <w:br/>
-      </w:r>
-      <w:r>
-        <w:rPr>
-          <w:rStyle w:val="NormalTok"/>
-        </w:rPr>
-        <w:t xml:space="preserve">data </w:t>
-      </w:r>
-      <w:r>
-        <w:rPr>
-          <w:rStyle w:val="OtherTok"/>
-        </w:rPr>
-        <w:t xml:space="preserve">&lt;-</w:t>
-      </w:r>
-      <w:r>
-        <w:rPr>
-          <w:rStyle w:val="NormalTok"/>
-        </w:rPr>
-        <w:t xml:space="preserve"> </w:t>
-      </w:r>
-      <w:r>
-        <w:rPr>
-          <w:rStyle w:val="FunctionTok"/>
-        </w:rPr>
-        <w:t xml:space="preserve">replace</w:t>
-      </w:r>
-      <w:r>
-        <w:rPr>
-          <w:rStyle w:val="NormalTok"/>
-        </w:rPr>
-        <w:t xml:space="preserve">(data, data</w:t>
-      </w:r>
-      <w:r>
-        <w:rPr>
-          <w:rStyle w:val="SpecialCharTok"/>
-        </w:rPr>
-        <w:t xml:space="preserve">==</w:t>
-      </w:r>
-      <w:r>
-        <w:rPr>
-          <w:rStyle w:val="StringTok"/>
-        </w:rPr>
-        <w:t xml:space="preserve">"NA"</w:t>
-      </w:r>
-      <w:r>
-        <w:rPr>
-          <w:rStyle w:val="NormalTok"/>
-        </w:rPr>
-        <w:t xml:space="preserve">, </w:t>
-      </w:r>
-      <w:r>
-        <w:rPr>
-          <w:rStyle w:val="ConstantTok"/>
-        </w:rPr>
-        <w:t xml:space="preserve">NA</w:t>
-      </w:r>
-      <w:r>
-        <w:rPr>
-          <w:rStyle w:val="NormalTok"/>
-        </w:rPr>
-        <w:t xml:space="preserve">)</w:t>
-      </w:r>
-      <w:r>
-        <w:br/>
-      </w:r>
-      <w:r>
-        <w:br/>
-      </w:r>
-      <w:r>
-        <w:rPr>
-          <w:rStyle w:val="CommentTok"/>
-        </w:rPr>
-        <w:t xml:space="preserve"># Remove rows with missing ManagedAreaName</w:t>
-      </w:r>
-      <w:r>
-        <w:br/>
-      </w:r>
-      <w:r>
-        <w:rPr>
-          <w:rStyle w:val="NormalTok"/>
-        </w:rPr>
-        <w:t xml:space="preserve">data </w:t>
-      </w:r>
-      <w:r>
-        <w:rPr>
-          <w:rStyle w:val="OtherTok"/>
-        </w:rPr>
-        <w:t xml:space="preserve">&lt;-</w:t>
-      </w:r>
-      <w:r>
-        <w:rPr>
-          <w:rStyle w:val="NormalTok"/>
-        </w:rPr>
-        <w:t xml:space="preserve"> data[</w:t>
-      </w:r>
-      <w:r>
-        <w:rPr>
-          <w:rStyle w:val="SpecialCharTok"/>
-        </w:rPr>
-        <w:t xml:space="preserve">!</w:t>
-      </w:r>
-      <w:r>
-        <w:rPr>
-          <w:rStyle w:val="FunctionTok"/>
-        </w:rPr>
-        <w:t xml:space="preserve">is.na</w:t>
-      </w:r>
-      <w:r>
-        <w:rPr>
-          <w:rStyle w:val="NormalTok"/>
-        </w:rPr>
-        <w:t xml:space="preserve">(data</w:t>
-      </w:r>
-      <w:r>
-        <w:rPr>
-          <w:rStyle w:val="SpecialCharTok"/>
-        </w:rPr>
-        <w:t xml:space="preserve">$</w:t>
-      </w:r>
-      <w:r>
-        <w:rPr>
-          <w:rStyle w:val="NormalTok"/>
-        </w:rPr>
-        <w:t xml:space="preserve">ManagedAreaName),]</w:t>
-      </w:r>
-      <w:r>
-        <w:br/>
-      </w:r>
-      <w:r>
-        <w:rPr>
-          <w:rStyle w:val="NormalTok"/>
-        </w:rPr>
-        <w:t xml:space="preserve">data </w:t>
-      </w:r>
-      <w:r>
-        <w:rPr>
-          <w:rStyle w:val="OtherTok"/>
-        </w:rPr>
-        <w:t xml:space="preserve">&lt;-</w:t>
-      </w:r>
-      <w:r>
-        <w:rPr>
-          <w:rStyle w:val="NormalTok"/>
-        </w:rPr>
-        <w:t xml:space="preserve"> data[data</w:t>
-      </w:r>
-      <w:r>
-        <w:rPr>
-          <w:rStyle w:val="SpecialCharTok"/>
-        </w:rPr>
-        <w:t xml:space="preserve">$</w:t>
-      </w:r>
-      <w:r>
-        <w:rPr>
-          <w:rStyle w:val="NormalTok"/>
-        </w:rPr>
-        <w:t xml:space="preserve">ManagedAreaName</w:t>
-      </w:r>
-      <w:r>
-        <w:rPr>
-          <w:rStyle w:val="SpecialCharTok"/>
-        </w:rPr>
-        <w:t xml:space="preserve">!=</w:t>
-      </w:r>
-      <w:r>
-        <w:rPr>
-          <w:rStyle w:val="StringTok"/>
-        </w:rPr>
-        <w:t xml:space="preserve">"NA"</w:t>
-      </w:r>
-      <w:r>
-        <w:rPr>
-          <w:rStyle w:val="NormalTok"/>
-        </w:rPr>
-        <w:t xml:space="preserve">,]</w:t>
-      </w:r>
-      <w:r>
-        <w:br/>
-      </w:r>
-      <w:r>
-        <w:rPr>
-          <w:rStyle w:val="CommentTok"/>
-        </w:rPr>
-        <w:t xml:space="preserve"># Remove rows with missing GenusName</w:t>
-      </w:r>
-      <w:r>
-        <w:br/>
-      </w:r>
-      <w:r>
-        <w:rPr>
-          <w:rStyle w:val="NormalTok"/>
-        </w:rPr>
-        <w:t xml:space="preserve">data </w:t>
-      </w:r>
-      <w:r>
-        <w:rPr>
-          <w:rStyle w:val="OtherTok"/>
-        </w:rPr>
-        <w:t xml:space="preserve">&lt;-</w:t>
-      </w:r>
-      <w:r>
-        <w:rPr>
-          <w:rStyle w:val="NormalTok"/>
-        </w:rPr>
-        <w:t xml:space="preserve"> data[</w:t>
-      </w:r>
-      <w:r>
-        <w:rPr>
-          <w:rStyle w:val="SpecialCharTok"/>
-        </w:rPr>
-        <w:t xml:space="preserve">!</w:t>
-      </w:r>
-      <w:r>
-        <w:rPr>
-          <w:rStyle w:val="FunctionTok"/>
-        </w:rPr>
-        <w:t xml:space="preserve">is.na</w:t>
-      </w:r>
-      <w:r>
-        <w:rPr>
-          <w:rStyle w:val="NormalTok"/>
-        </w:rPr>
-        <w:t xml:space="preserve">(data</w:t>
-      </w:r>
-      <w:r>
-        <w:rPr>
-          <w:rStyle w:val="SpecialCharTok"/>
-        </w:rPr>
-        <w:t xml:space="preserve">$</w:t>
-      </w:r>
-      <w:r>
-        <w:rPr>
-          <w:rStyle w:val="NormalTok"/>
-        </w:rPr>
-        <w:t xml:space="preserve">GenusName),]</w:t>
-      </w:r>
-      <w:r>
-        <w:br/>
-      </w:r>
-      <w:r>
-        <w:rPr>
-          <w:rStyle w:val="CommentTok"/>
-        </w:rPr>
-        <w:t xml:space="preserve"># Remove rows with missing SpeciesName</w:t>
-      </w:r>
-      <w:r>
-        <w:br/>
-      </w:r>
-      <w:r>
-        <w:rPr>
-          <w:rStyle w:val="NormalTok"/>
-        </w:rPr>
-        <w:t xml:space="preserve">data </w:t>
-      </w:r>
-      <w:r>
-        <w:rPr>
-          <w:rStyle w:val="OtherTok"/>
-        </w:rPr>
-        <w:t xml:space="preserve">&lt;-</w:t>
-      </w:r>
-      <w:r>
-        <w:rPr>
-          <w:rStyle w:val="NormalTok"/>
-        </w:rPr>
-        <w:t xml:space="preserve"> data[</w:t>
-      </w:r>
-      <w:r>
-        <w:rPr>
-          <w:rStyle w:val="SpecialCharTok"/>
-        </w:rPr>
-        <w:t xml:space="preserve">!</w:t>
-      </w:r>
-      <w:r>
-        <w:rPr>
-          <w:rStyle w:val="FunctionTok"/>
-        </w:rPr>
-        <w:t xml:space="preserve">is.na</w:t>
-      </w:r>
-      <w:r>
-        <w:rPr>
-          <w:rStyle w:val="NormalTok"/>
-        </w:rPr>
-        <w:t xml:space="preserve">(data</w:t>
-      </w:r>
-      <w:r>
-        <w:rPr>
-          <w:rStyle w:val="SpecialCharTok"/>
-        </w:rPr>
-        <w:t xml:space="preserve">$</w:t>
-      </w:r>
-      <w:r>
-        <w:rPr>
-          <w:rStyle w:val="NormalTok"/>
-        </w:rPr>
-        <w:t xml:space="preserve">SpeciesName),]</w:t>
-      </w:r>
-      <w:r>
-        <w:br/>
-      </w:r>
-      <w:r>
-        <w:rPr>
-          <w:rStyle w:val="CommentTok"/>
-        </w:rPr>
-        <w:t xml:space="preserve"># Remove rows with missing Months</w:t>
-      </w:r>
-      <w:r>
-        <w:br/>
-      </w:r>
-      <w:r>
-        <w:rPr>
-          <w:rStyle w:val="NormalTok"/>
-        </w:rPr>
-        <w:t xml:space="preserve">data </w:t>
-      </w:r>
-      <w:r>
-        <w:rPr>
-          <w:rStyle w:val="OtherTok"/>
-        </w:rPr>
-        <w:t xml:space="preserve">&lt;-</w:t>
-      </w:r>
-      <w:r>
-        <w:rPr>
-          <w:rStyle w:val="NormalTok"/>
-        </w:rPr>
-        <w:t xml:space="preserve"> data[</w:t>
-      </w:r>
-      <w:r>
-        <w:rPr>
-          <w:rStyle w:val="SpecialCharTok"/>
-        </w:rPr>
-        <w:t xml:space="preserve">!</w:t>
-      </w:r>
-      <w:r>
-        <w:rPr>
-          <w:rStyle w:val="FunctionTok"/>
-        </w:rPr>
-        <w:t xml:space="preserve">is.na</w:t>
-      </w:r>
-      <w:r>
-        <w:rPr>
-          <w:rStyle w:val="NormalTok"/>
-        </w:rPr>
-        <w:t xml:space="preserve">(data</w:t>
-      </w:r>
-      <w:r>
-        <w:rPr>
-          <w:rStyle w:val="SpecialCharTok"/>
-        </w:rPr>
-        <w:t xml:space="preserve">$</w:t>
-      </w:r>
-      <w:r>
-        <w:rPr>
-          <w:rStyle w:val="NormalTok"/>
-        </w:rPr>
-        <w:t xml:space="preserve">Month),]</w:t>
-      </w:r>
-      <w:r>
-        <w:br/>
-      </w:r>
-      <w:r>
-        <w:rPr>
-          <w:rStyle w:val="CommentTok"/>
-        </w:rPr>
-        <w:t xml:space="preserve"># Remove rows with missing Years</w:t>
-      </w:r>
-      <w:r>
-        <w:br/>
-      </w:r>
-      <w:r>
-        <w:rPr>
-          <w:rStyle w:val="NormalTok"/>
-        </w:rPr>
-        <w:t xml:space="preserve">data </w:t>
-      </w:r>
-      <w:r>
-        <w:rPr>
-          <w:rStyle w:val="OtherTok"/>
-        </w:rPr>
-        <w:t xml:space="preserve">&lt;-</w:t>
-      </w:r>
-      <w:r>
-        <w:rPr>
-          <w:rStyle w:val="NormalTok"/>
-        </w:rPr>
-        <w:t xml:space="preserve"> data[</w:t>
-      </w:r>
-      <w:r>
-        <w:rPr>
-          <w:rStyle w:val="SpecialCharTok"/>
-        </w:rPr>
-        <w:t xml:space="preserve">!</w:t>
-      </w:r>
-      <w:r>
-        <w:rPr>
-          <w:rStyle w:val="FunctionTok"/>
-        </w:rPr>
-        <w:t xml:space="preserve">is.na</w:t>
-      </w:r>
-      <w:r>
-        <w:rPr>
-          <w:rStyle w:val="NormalTok"/>
-        </w:rPr>
-        <w:t xml:space="preserve">(data</w:t>
-      </w:r>
-      <w:r>
-        <w:rPr>
-          <w:rStyle w:val="SpecialCharTok"/>
-        </w:rPr>
-        <w:t xml:space="preserve">$</w:t>
-      </w:r>
-      <w:r>
-        <w:rPr>
-          <w:rStyle w:val="NormalTok"/>
-        </w:rPr>
-        <w:t xml:space="preserve">Year),]</w:t>
-      </w:r>
-      <w:r>
-        <w:br/>
-      </w:r>
-      <w:r>
-        <w:rPr>
-          <w:rStyle w:val="CommentTok"/>
-        </w:rPr>
-        <w:t xml:space="preserve"># Remove rows with missing SpeciesGroup1</w:t>
-      </w:r>
-      <w:r>
-        <w:br/>
-      </w:r>
-      <w:r>
-        <w:rPr>
-          <w:rStyle w:val="NormalTok"/>
-        </w:rPr>
-        <w:t xml:space="preserve">data </w:t>
-      </w:r>
-      <w:r>
-        <w:rPr>
-          <w:rStyle w:val="OtherTok"/>
-        </w:rPr>
-        <w:t xml:space="preserve">&lt;-</w:t>
-      </w:r>
-      <w:r>
-        <w:rPr>
-          <w:rStyle w:val="NormalTok"/>
-        </w:rPr>
-        <w:t xml:space="preserve"> data[</w:t>
-      </w:r>
-      <w:r>
-        <w:rPr>
-          <w:rStyle w:val="SpecialCharTok"/>
-        </w:rPr>
-        <w:t xml:space="preserve">!</w:t>
-      </w:r>
-      <w:r>
-        <w:rPr>
-          <w:rStyle w:val="FunctionTok"/>
-        </w:rPr>
-        <w:t xml:space="preserve">is.na</w:t>
-      </w:r>
-      <w:r>
-        <w:rPr>
-          <w:rStyle w:val="NormalTok"/>
-        </w:rPr>
-        <w:t xml:space="preserve">(data</w:t>
-      </w:r>
-      <w:r>
-        <w:rPr>
-          <w:rStyle w:val="SpecialCharTok"/>
-        </w:rPr>
-        <w:t xml:space="preserve">$</w:t>
-      </w:r>
-      <w:r>
-        <w:rPr>
-          <w:rStyle w:val="NormalTok"/>
-        </w:rPr>
-        <w:t xml:space="preserve">SpeciesGroup1),]</w:t>
-      </w:r>
-      <w:r>
-        <w:br/>
-      </w:r>
-      <w:r>
-        <w:rPr>
-          <w:rStyle w:val="CommentTok"/>
-        </w:rPr>
-        <w:t xml:space="preserve"># Remove rows with invasive species</w:t>
-      </w:r>
-      <w:r>
-        <w:br/>
-      </w:r>
-      <w:r>
-        <w:rPr>
-          <w:rStyle w:val="NormalTok"/>
-        </w:rPr>
-        <w:t xml:space="preserve">data </w:t>
-      </w:r>
-      <w:r>
-        <w:rPr>
-          <w:rStyle w:val="OtherTok"/>
-        </w:rPr>
-        <w:t xml:space="preserve">&lt;-</w:t>
-      </w:r>
-      <w:r>
-        <w:rPr>
-          <w:rStyle w:val="NormalTok"/>
-        </w:rPr>
-        <w:t xml:space="preserve"> data[data</w:t>
-      </w:r>
-      <w:r>
-        <w:rPr>
-          <w:rStyle w:val="SpecialCharTok"/>
-        </w:rPr>
-        <w:t xml:space="preserve">$</w:t>
-      </w:r>
-      <w:r>
-        <w:rPr>
-          <w:rStyle w:val="NormalTok"/>
-        </w:rPr>
-        <w:t xml:space="preserve">SpeciesGroup1</w:t>
-      </w:r>
-      <w:r>
-        <w:rPr>
-          <w:rStyle w:val="SpecialCharTok"/>
-        </w:rPr>
-        <w:t xml:space="preserve">!=</w:t>
-      </w:r>
-      <w:r>
-        <w:rPr>
-          <w:rStyle w:val="StringTok"/>
-        </w:rPr>
-        <w:t xml:space="preserve">"Invasive"</w:t>
-      </w:r>
-      <w:r>
-        <w:rPr>
-          <w:rStyle w:val="NormalTok"/>
-        </w:rPr>
-        <w:t xml:space="preserve">,]</w:t>
-      </w:r>
-      <w:r>
-        <w:br/>
-      </w:r>
-      <w:r>
-        <w:rPr>
-          <w:rStyle w:val="CommentTok"/>
-        </w:rPr>
-        <w:t xml:space="preserve"># Set perccov to be a number value</w:t>
-      </w:r>
-      <w:r>
-        <w:br/>
-      </w:r>
-      <w:r>
-        <w:rPr>
-          <w:rStyle w:val="NormalTok"/>
-        </w:rPr>
-        <w:t xml:space="preserve">data</w:t>
-      </w:r>
-      <w:r>
-        <w:rPr>
-          <w:rStyle w:val="SpecialCharTok"/>
-        </w:rPr>
-        <w:t xml:space="preserve">$</w:t>
-      </w:r>
-      <w:r>
-        <w:rPr>
-          <w:rStyle w:val="NormalTok"/>
-        </w:rPr>
-        <w:t xml:space="preserve">perccov </w:t>
-      </w:r>
-      <w:r>
-        <w:rPr>
-          <w:rStyle w:val="OtherTok"/>
-        </w:rPr>
-        <w:t xml:space="preserve">&lt;-</w:t>
-      </w:r>
-      <w:r>
-        <w:rPr>
-          <w:rStyle w:val="NormalTok"/>
-        </w:rPr>
-        <w:t xml:space="preserve"> </w:t>
-      </w:r>
-      <w:r>
-        <w:rPr>
-          <w:rStyle w:val="FunctionTok"/>
-        </w:rPr>
-        <w:t xml:space="preserve">as.numeric</w:t>
-      </w:r>
-      <w:r>
-        <w:rPr>
-          <w:rStyle w:val="NormalTok"/>
-        </w:rPr>
-        <w:t xml:space="preserve">(data</w:t>
-      </w:r>
-      <w:r>
-        <w:rPr>
-          <w:rStyle w:val="SpecialCharTok"/>
-        </w:rPr>
-        <w:t xml:space="preserve">$</w:t>
-      </w:r>
-      <w:r>
-        <w:rPr>
-          <w:rStyle w:val="NormalTok"/>
-        </w:rPr>
-        <w:t xml:space="preserve">perccov)</w:t>
-      </w:r>
-      <w:r>
-        <w:br/>
-      </w:r>
-      <w:r>
-        <w:rPr>
-          <w:rStyle w:val="CommentTok"/>
-        </w:rPr>
-        <w:t xml:space="preserve"># Remove rows where perccov is 0</w:t>
-      </w:r>
-      <w:r>
-        <w:br/>
-      </w:r>
-      <w:r>
-        <w:rPr>
-          <w:rStyle w:val="NormalTok"/>
-        </w:rPr>
-        <w:t xml:space="preserve">data </w:t>
-      </w:r>
-      <w:r>
-        <w:rPr>
-          <w:rStyle w:val="OtherTok"/>
-        </w:rPr>
-        <w:t xml:space="preserve">&lt;-</w:t>
-      </w:r>
-      <w:r>
-        <w:rPr>
-          <w:rStyle w:val="NormalTok"/>
-        </w:rPr>
-        <w:t xml:space="preserve"> data[data</w:t>
-      </w:r>
-      <w:r>
-        <w:rPr>
-          <w:rStyle w:val="SpecialCharTok"/>
-        </w:rPr>
-        <w:t xml:space="preserve">$</w:t>
-      </w:r>
-      <w:r>
-        <w:rPr>
-          <w:rStyle w:val="NormalTok"/>
-        </w:rPr>
-        <w:t xml:space="preserve">perccov</w:t>
+        <w:t xml:space="preserve">ResultValue</w:t>
       </w:r>
       <w:r>
         <w:rPr>
@@ -7576,7 +7336,7 @@
       </w:r>
     </w:p>
     <w:bookmarkEnd w:id="29"/>
-    <w:bookmarkStart w:id="52" w:name="appendix-i-managed-area-species-richness"/>
+    <w:bookmarkStart w:id="55" w:name="appendix-i-managed-area-species-richness"/>
     <w:p>
       <w:pPr>
         <w:pStyle w:val="Heading1"/>
@@ -12782,9 +12542,11 @@
           </wp:inline>
         </w:drawing>
       </w:r>
-      <w:r>
-        <w:t xml:space="preserve"> </w:t>
-      </w:r>
+    </w:p>
+    <w:p>
+      <w:pPr>
+        <w:pStyle w:val="BodyText"/>
+      </w:pPr>
       <w:r>
         <w:drawing>
           <wp:inline>
@@ -12827,8 +12589,53 @@
           </wp:inline>
         </w:drawing>
       </w:r>
+      <w:r>
+        <w:t xml:space="preserve"> </w:t>
+      </w:r>
+      <w:r>
+        <w:drawing>
+          <wp:inline>
+            <wp:extent cx="5334000" cy="4000500"/>
+            <wp:effectExtent b="0" l="0" r="0" t="0"/>
+            <wp:docPr descr="" title="" id="53" name="Picture"/>
+            <a:graphic>
+              <a:graphicData uri="http://schemas.openxmlformats.org/drawingml/2006/picture">
+                <pic:pic>
+                  <pic:nvPicPr>
+                    <pic:cNvPr descr="C:\Users\jepanzik\Box\R%20Projects\SEACAR_Trend_Analyses\Coastal_Wetlands\output\SEACAR_CoastalWetlands_SpeciesRichness_files/figure-latex/SpeciesRichPlot-8.png" id="54" name="Picture"/>
+                    <pic:cNvPicPr>
+                      <a:picLocks noChangeArrowheads="1" noChangeAspect="1"/>
+                    </pic:cNvPicPr>
+                  </pic:nvPicPr>
+                  <pic:blipFill>
+                    <a:blip r:embed="rId52"/>
+                    <a:stretch>
+                      <a:fillRect/>
+                    </a:stretch>
+                  </pic:blipFill>
+                  <pic:spPr bwMode="auto">
+                    <a:xfrm>
+                      <a:off x="0" y="0"/>
+                      <a:ext cx="5334000" cy="4000500"/>
+                    </a:xfrm>
+                    <a:prstGeom prst="rect">
+                      <a:avLst/>
+                    </a:prstGeom>
+                    <a:noFill/>
+                    <a:ln w="9525">
+                      <a:noFill/>
+                      <a:headEnd/>
+                      <a:tailEnd/>
+                    </a:ln>
+                  </pic:spPr>
+                </pic:pic>
+              </a:graphicData>
+            </a:graphic>
+          </wp:inline>
+        </w:drawing>
+      </w:r>
     </w:p>
-    <w:bookmarkEnd w:id="52"/>
+    <w:bookmarkEnd w:id="55"/>
     <w:sectPr/>
   </w:body>
 </w:document>

</xml_diff>

<commit_message>
CW & Nekton: Fixed file names
</commit_message>
<xml_diff>
--- a/Coastal_Wetlands/output/SEACAR_CoastalWetlands_SpeciesRichness.docx
+++ b/Coastal_Wetlands/output/SEACAR_CoastalWetlands_SpeciesRichness.docx
@@ -63,7 +63,7 @@
         <w:t xml:space="preserve"> </w:t>
       </w:r>
       <w:r>
-        <w:t xml:space="preserve">05</w:t>
+        <w:t xml:space="preserve">06</w:t>
       </w:r>
       <w:r>
         <w:t xml:space="preserve"> </w:t>
@@ -10848,36 +10848,57 @@
         <w:rPr>
           <w:rStyle w:val="NormalTok"/>
         </w:rPr>
+        <w:t xml:space="preserve">, param_file, </w:t>
+      </w:r>
+      <w:r>
+        <w:rPr>
+          <w:rStyle w:val="StringTok"/>
+        </w:rPr>
+        <w:t xml:space="preserve">"_"</w:t>
+      </w:r>
+      <w:r>
+        <w:rPr>
+          <w:rStyle w:val="NormalTok"/>
+        </w:rPr>
+        <w:t xml:space="preserve">,</w:t>
+      </w:r>
+      <w:r>
+        <w:br/>
+      </w:r>
+      <w:r>
+        <w:rPr>
+          <w:rStyle w:val="NormalTok"/>
+        </w:rPr>
+        <w:t xml:space="preserve">                        </w:t>
+      </w:r>
+      <w:r>
+        <w:rPr>
+          <w:rStyle w:val="FunctionTok"/>
+        </w:rPr>
+        <w:t xml:space="preserve">gsub</w:t>
+      </w:r>
+      <w:r>
+        <w:rPr>
+          <w:rStyle w:val="NormalTok"/>
+        </w:rPr>
+        <w:t xml:space="preserve">(</w:t>
+      </w:r>
+      <w:r>
+        <w:rPr>
+          <w:rStyle w:val="StringTok"/>
+        </w:rPr>
+        <w:t xml:space="preserve">" "</w:t>
+      </w:r>
+      <w:r>
+        <w:rPr>
+          <w:rStyle w:val="NormalTok"/>
+        </w:rPr>
         <w:t xml:space="preserve">, </w:t>
       </w:r>
       <w:r>
         <w:rPr>
-          <w:rStyle w:val="FunctionTok"/>
-        </w:rPr>
-        <w:t xml:space="preserve">gsub</w:t>
-      </w:r>
-      <w:r>
-        <w:rPr>
-          <w:rStyle w:val="NormalTok"/>
-        </w:rPr>
-        <w:t xml:space="preserve">(</w:t>
-      </w:r>
-      <w:r>
-        <w:rPr>
           <w:rStyle w:val="StringTok"/>
         </w:rPr>
-        <w:t xml:space="preserve">" "</w:t>
-      </w:r>
-      <w:r>
-        <w:rPr>
-          <w:rStyle w:val="NormalTok"/>
-        </w:rPr>
-        <w:t xml:space="preserve">, </w:t>
-      </w:r>
-      <w:r>
-        <w:rPr>
-          <w:rStyle w:val="StringTok"/>
-        </w:rPr>
         <w:t xml:space="preserve">""</w:t>
       </w:r>
       <w:r>
@@ -10885,27 +10906,6 @@
           <w:rStyle w:val="NormalTok"/>
         </w:rPr>
         <w:t xml:space="preserve">, MA_Include[i]), </w:t>
-      </w:r>
-      <w:r>
-        <w:rPr>
-          <w:rStyle w:val="StringTok"/>
-        </w:rPr>
-        <w:t xml:space="preserve">"_"</w:t>
-      </w:r>
-      <w:r>
-        <w:rPr>
-          <w:rStyle w:val="NormalTok"/>
-        </w:rPr>
-        <w:t xml:space="preserve">,</w:t>
-      </w:r>
-      <w:r>
-        <w:br/>
-      </w:r>
-      <w:r>
-        <w:rPr>
-          <w:rStyle w:val="NormalTok"/>
-        </w:rPr>
-        <w:t xml:space="preserve">                        param_file, </w:t>
       </w:r>
       <w:r>
         <w:rPr>

</xml_diff>

<commit_message>
Coastal wetlands analysis updated to be species richness by species group.
</commit_message>
<xml_diff>
--- a/Coastal_Wetlands/output/SEACAR_CoastalWetlands_SpeciesRichness.docx
+++ b/Coastal_Wetlands/output/SEACAR_CoastalWetlands_SpeciesRichness.docx
@@ -63,7 +63,7 @@
         <w:t xml:space="preserve"> </w:t>
       </w:r>
       <w:r>
-        <w:t xml:space="preserve">06</w:t>
+        <w:t xml:space="preserve">07</w:t>
       </w:r>
       <w:r>
         <w:t xml:space="preserve"> </w:t>
@@ -871,7 +871,7 @@
         <w:pStyle w:val="Compact"/>
       </w:pPr>
       <w:r>
-        <w:t xml:space="preserve">Set parameter names to</w:t>
+        <w:t xml:space="preserve">Only keep data rows that are</w:t>
       </w:r>
       <w:r>
         <w:t xml:space="preserve"> </w:t>
@@ -880,7 +880,31 @@
         <w:rPr>
           <w:rStyle w:val="VerbatimChar"/>
         </w:rPr>
-        <w:t xml:space="preserve">Species Richness</w:t>
+        <w:t xml:space="preserve">Marsh</w:t>
+      </w:r>
+      <w:r>
+        <w:t xml:space="preserve">,</w:t>
+      </w:r>
+      <w:r>
+        <w:t xml:space="preserve"> </w:t>
+      </w:r>
+      <w:r>
+        <w:rPr>
+          <w:rStyle w:val="VerbatimChar"/>
+        </w:rPr>
+        <w:t xml:space="preserve">Marsh succulents</w:t>
+      </w:r>
+      <w:r>
+        <w:t xml:space="preserve">, and</w:t>
+      </w:r>
+      <w:r>
+        <w:t xml:space="preserve"> </w:t>
+      </w:r>
+      <w:r>
+        <w:rPr>
+          <w:rStyle w:val="VerbatimChar"/>
+        </w:rPr>
+        <w:t xml:space="preserve">Mangroves and associate</w:t>
       </w:r>
     </w:p>
     <w:p>
@@ -892,7 +916,16 @@
         <w:pStyle w:val="Compact"/>
       </w:pPr>
       <w:r>
-        <w:t xml:space="preserve">Sets units</w:t>
+        <w:t xml:space="preserve">Set parameter names to</w:t>
+      </w:r>
+      <w:r>
+        <w:t xml:space="preserve"> </w:t>
+      </w:r>
+      <w:r>
+        <w:rPr>
+          <w:rStyle w:val="VerbatimChar"/>
+        </w:rPr>
+        <w:t xml:space="preserve">Species Richness</w:t>
       </w:r>
     </w:p>
     <w:p>
@@ -904,79 +937,7 @@
         <w:pStyle w:val="Compact"/>
       </w:pPr>
       <w:r>
-        <w:t xml:space="preserve">Removes rows that contains NA values in</w:t>
-      </w:r>
-      <w:r>
-        <w:t xml:space="preserve"> </w:t>
-      </w:r>
-      <w:r>
-        <w:rPr>
-          <w:rStyle w:val="VerbatimChar"/>
-        </w:rPr>
-        <w:t xml:space="preserve">ManagedAreaName</w:t>
-      </w:r>
-      <w:r>
-        <w:t xml:space="preserve">,</w:t>
-      </w:r>
-      <w:r>
-        <w:t xml:space="preserve"> </w:t>
-      </w:r>
-      <w:r>
-        <w:rPr>
-          <w:rStyle w:val="VerbatimChar"/>
-        </w:rPr>
-        <w:t xml:space="preserve">GenusName</w:t>
-      </w:r>
-      <w:r>
-        <w:t xml:space="preserve">,</w:t>
-      </w:r>
-      <w:r>
-        <w:t xml:space="preserve"> </w:t>
-      </w:r>
-      <w:r>
-        <w:rPr>
-          <w:rStyle w:val="VerbatimChar"/>
-        </w:rPr>
-        <w:t xml:space="preserve">SpeciesName</w:t>
-      </w:r>
-      <w:r>
-        <w:t xml:space="preserve">,</w:t>
-      </w:r>
-      <w:r>
-        <w:t xml:space="preserve"> </w:t>
-      </w:r>
-      <w:r>
-        <w:rPr>
-          <w:rStyle w:val="VerbatimChar"/>
-        </w:rPr>
-        <w:t xml:space="preserve">Month</w:t>
-      </w:r>
-      <w:r>
-        <w:t xml:space="preserve">,</w:t>
-      </w:r>
-      <w:r>
-        <w:t xml:space="preserve"> </w:t>
-      </w:r>
-      <w:r>
-        <w:rPr>
-          <w:rStyle w:val="VerbatimChar"/>
-        </w:rPr>
-        <w:t xml:space="preserve">Year</w:t>
-      </w:r>
-      <w:r>
-        <w:t xml:space="preserve">,</w:t>
-      </w:r>
-      <w:r>
-        <w:t xml:space="preserve"> </w:t>
-      </w:r>
-      <w:r>
-        <w:rPr>
-          <w:rStyle w:val="VerbatimChar"/>
-        </w:rPr>
-        <w:t xml:space="preserve">SpeciesGroup1</w:t>
-      </w:r>
-      <w:r>
-        <w:t xml:space="preserve">, and removes invasive species data</w:t>
+        <w:t xml:space="preserve">Sets units</w:t>
       </w:r>
     </w:p>
     <w:p>
@@ -988,7 +949,79 @@
         <w:pStyle w:val="Compact"/>
       </w:pPr>
       <w:r>
-        <w:t xml:space="preserve">Sets ResultValue to be numeric values and removes rows where percent cover is 0</w:t>
+        <w:t xml:space="preserve">Removes rows that contains NA values in</w:t>
+      </w:r>
+      <w:r>
+        <w:t xml:space="preserve"> </w:t>
+      </w:r>
+      <w:r>
+        <w:rPr>
+          <w:rStyle w:val="VerbatimChar"/>
+        </w:rPr>
+        <w:t xml:space="preserve">ManagedAreaName</w:t>
+      </w:r>
+      <w:r>
+        <w:t xml:space="preserve">,</w:t>
+      </w:r>
+      <w:r>
+        <w:t xml:space="preserve"> </w:t>
+      </w:r>
+      <w:r>
+        <w:rPr>
+          <w:rStyle w:val="VerbatimChar"/>
+        </w:rPr>
+        <w:t xml:space="preserve">GenusName</w:t>
+      </w:r>
+      <w:r>
+        <w:t xml:space="preserve">,</w:t>
+      </w:r>
+      <w:r>
+        <w:t xml:space="preserve"> </w:t>
+      </w:r>
+      <w:r>
+        <w:rPr>
+          <w:rStyle w:val="VerbatimChar"/>
+        </w:rPr>
+        <w:t xml:space="preserve">SpeciesName</w:t>
+      </w:r>
+      <w:r>
+        <w:t xml:space="preserve">,</w:t>
+      </w:r>
+      <w:r>
+        <w:t xml:space="preserve"> </w:t>
+      </w:r>
+      <w:r>
+        <w:rPr>
+          <w:rStyle w:val="VerbatimChar"/>
+        </w:rPr>
+        <w:t xml:space="preserve">Month</w:t>
+      </w:r>
+      <w:r>
+        <w:t xml:space="preserve">,</w:t>
+      </w:r>
+      <w:r>
+        <w:t xml:space="preserve"> </w:t>
+      </w:r>
+      <w:r>
+        <w:rPr>
+          <w:rStyle w:val="VerbatimChar"/>
+        </w:rPr>
+        <w:t xml:space="preserve">Year</w:t>
+      </w:r>
+      <w:r>
+        <w:t xml:space="preserve">,</w:t>
+      </w:r>
+      <w:r>
+        <w:t xml:space="preserve"> </w:t>
+      </w:r>
+      <w:r>
+        <w:rPr>
+          <w:rStyle w:val="VerbatimChar"/>
+        </w:rPr>
+        <w:t xml:space="preserve">SpeciesGroup1</w:t>
+      </w:r>
+      <w:r>
+        <w:t xml:space="preserve">, and removes invasive species data</w:t>
       </w:r>
     </w:p>
     <w:p>
@@ -1000,16 +1033,7 @@
         <w:pStyle w:val="Compact"/>
       </w:pPr>
       <w:r>
-        <w:t xml:space="preserve">Removes duplicates (</w:t>
-      </w:r>
-      <w:r>
-        <w:rPr>
-          <w:rStyle w:val="VerbatimChar"/>
-        </w:rPr>
-        <w:t xml:space="preserve">MADup</w:t>
-      </w:r>
-      <w:r>
-        <w:t xml:space="preserve">==1)</w:t>
+        <w:t xml:space="preserve">Sets ResultValue to be numeric values and removes rows where percent cover is 0</w:t>
       </w:r>
     </w:p>
     <w:p>
@@ -1021,7 +1045,16 @@
         <w:pStyle w:val="Compact"/>
       </w:pPr>
       <w:r>
-        <w:t xml:space="preserve">Combines genus and species names</w:t>
+        <w:t xml:space="preserve">Removes duplicates (</w:t>
+      </w:r>
+      <w:r>
+        <w:rPr>
+          <w:rStyle w:val="VerbatimChar"/>
+        </w:rPr>
+        <w:t xml:space="preserve">MADup</w:t>
+      </w:r>
+      <w:r>
+        <w:t xml:space="preserve">==1)</w:t>
       </w:r>
     </w:p>
     <w:p>
@@ -1033,7 +1066,7 @@
         <w:pStyle w:val="Compact"/>
       </w:pPr>
       <w:r>
-        <w:t xml:space="preserve">Corrects some managed area names to match what is being used with other habitats</w:t>
+        <w:t xml:space="preserve">Combines genus and species names</w:t>
       </w:r>
     </w:p>
     <w:p>
@@ -1045,6 +1078,18 @@
         <w:pStyle w:val="Compact"/>
       </w:pPr>
       <w:r>
+        <w:t xml:space="preserve">Corrects some managed area names to match what is being used with other habitats</w:t>
+      </w:r>
+    </w:p>
+    <w:p>
+      <w:pPr>
+        <w:numPr>
+          <w:ilvl w:val="0"/>
+          <w:numId w:val="1001"/>
+        </w:numPr>
+        <w:pStyle w:val="Compact"/>
+      </w:pPr>
+      <w:r>
         <w:t xml:space="preserve">Creates species richness dataset</w:t>
       </w:r>
     </w:p>
@@ -1251,12 +1296,228 @@
         <w:br/>
       </w:r>
       <w:r>
-        <w:br/>
-      </w:r>
-      <w:r>
         <w:rPr>
           <w:rStyle w:val="CommentTok"/>
         </w:rPr>
+        <w:t xml:space="preserve"># Make species group name uniform</w:t>
+      </w:r>
+      <w:r>
+        <w:br/>
+      </w:r>
+      <w:r>
+        <w:rPr>
+          <w:rStyle w:val="NormalTok"/>
+        </w:rPr>
+        <w:t xml:space="preserve">data</w:t>
+      </w:r>
+      <w:r>
+        <w:rPr>
+          <w:rStyle w:val="SpecialCharTok"/>
+        </w:rPr>
+        <w:t xml:space="preserve">$</w:t>
+      </w:r>
+      <w:r>
+        <w:rPr>
+          <w:rStyle w:val="NormalTok"/>
+        </w:rPr>
+        <w:t xml:space="preserve">SpeciesGroup1[data</w:t>
+      </w:r>
+      <w:r>
+        <w:rPr>
+          <w:rStyle w:val="SpecialCharTok"/>
+        </w:rPr>
+        <w:t xml:space="preserve">$</w:t>
+      </w:r>
+      <w:r>
+        <w:rPr>
+          <w:rStyle w:val="NormalTok"/>
+        </w:rPr>
+        <w:t xml:space="preserve">SpeciesGroup1</w:t>
+      </w:r>
+      <w:r>
+        <w:rPr>
+          <w:rStyle w:val="SpecialCharTok"/>
+        </w:rPr>
+        <w:t xml:space="preserve">==</w:t>
+      </w:r>
+      <w:r>
+        <w:rPr>
+          <w:rStyle w:val="StringTok"/>
+        </w:rPr>
+        <w:t xml:space="preserve">"Marsh Succulents"</w:t>
+      </w:r>
+      <w:r>
+        <w:rPr>
+          <w:rStyle w:val="NormalTok"/>
+        </w:rPr>
+        <w:t xml:space="preserve">] </w:t>
+      </w:r>
+      <w:r>
+        <w:rPr>
+          <w:rStyle w:val="OtherTok"/>
+        </w:rPr>
+        <w:t xml:space="preserve">&lt;-</w:t>
+      </w:r>
+      <w:r>
+        <w:rPr>
+          <w:rStyle w:val="NormalTok"/>
+        </w:rPr>
+        <w:t xml:space="preserve"> </w:t>
+      </w:r>
+      <w:r>
+        <w:rPr>
+          <w:rStyle w:val="StringTok"/>
+        </w:rPr>
+        <w:t xml:space="preserve">"Marsh succulents"</w:t>
+      </w:r>
+      <w:r>
+        <w:br/>
+      </w:r>
+      <w:r>
+        <w:rPr>
+          <w:rStyle w:val="CommentTok"/>
+        </w:rPr>
+        <w:t xml:space="preserve"># Only keep data rows that are Marsh, Marsh succulents, and Mangroves and assoc.</w:t>
+      </w:r>
+      <w:r>
+        <w:br/>
+      </w:r>
+      <w:r>
+        <w:rPr>
+          <w:rStyle w:val="NormalTok"/>
+        </w:rPr>
+        <w:t xml:space="preserve">data </w:t>
+      </w:r>
+      <w:r>
+        <w:rPr>
+          <w:rStyle w:val="OtherTok"/>
+        </w:rPr>
+        <w:t xml:space="preserve">&lt;-</w:t>
+      </w:r>
+      <w:r>
+        <w:rPr>
+          <w:rStyle w:val="NormalTok"/>
+        </w:rPr>
+        <w:t xml:space="preserve"> data[SpeciesGroup1</w:t>
+      </w:r>
+      <w:r>
+        <w:rPr>
+          <w:rStyle w:val="SpecialCharTok"/>
+        </w:rPr>
+        <w:t xml:space="preserve">==</w:t>
+      </w:r>
+      <w:r>
+        <w:rPr>
+          <w:rStyle w:val="StringTok"/>
+        </w:rPr>
+        <w:t xml:space="preserve">"Marsh"</w:t>
+      </w:r>
+      <w:r>
+        <w:rPr>
+          <w:rStyle w:val="SpecialCharTok"/>
+        </w:rPr>
+        <w:t xml:space="preserve">|</w:t>
+      </w:r>
+      <w:r>
+        <w:br/>
+      </w:r>
+      <w:r>
+        <w:rPr>
+          <w:rStyle w:val="NormalTok"/>
+        </w:rPr>
+        <w:t xml:space="preserve">               SpeciesGroup1</w:t>
+      </w:r>
+      <w:r>
+        <w:rPr>
+          <w:rStyle w:val="SpecialCharTok"/>
+        </w:rPr>
+        <w:t xml:space="preserve">==</w:t>
+      </w:r>
+      <w:r>
+        <w:rPr>
+          <w:rStyle w:val="StringTok"/>
+        </w:rPr>
+        <w:t xml:space="preserve">"Marsh succulents"</w:t>
+      </w:r>
+      <w:r>
+        <w:rPr>
+          <w:rStyle w:val="SpecialCharTok"/>
+        </w:rPr>
+        <w:t xml:space="preserve">|</w:t>
+      </w:r>
+      <w:r>
+        <w:br/>
+      </w:r>
+      <w:r>
+        <w:rPr>
+          <w:rStyle w:val="NormalTok"/>
+        </w:rPr>
+        <w:t xml:space="preserve">               SpeciesGroup1</w:t>
+      </w:r>
+      <w:r>
+        <w:rPr>
+          <w:rStyle w:val="SpecialCharTok"/>
+        </w:rPr>
+        <w:t xml:space="preserve">==</w:t>
+      </w:r>
+      <w:r>
+        <w:rPr>
+          <w:rStyle w:val="StringTok"/>
+        </w:rPr>
+        <w:t xml:space="preserve">"Mangroves and associate"</w:t>
+      </w:r>
+      <w:r>
+        <w:rPr>
+          <w:rStyle w:val="NormalTok"/>
+        </w:rPr>
+        <w:t xml:space="preserve">, ]</w:t>
+      </w:r>
+      <w:r>
+        <w:br/>
+      </w:r>
+      <w:r>
+        <w:rPr>
+          <w:rStyle w:val="FunctionTok"/>
+        </w:rPr>
+        <w:t xml:space="preserve">setnames</w:t>
+      </w:r>
+      <w:r>
+        <w:rPr>
+          <w:rStyle w:val="NormalTok"/>
+        </w:rPr>
+        <w:t xml:space="preserve">(data, </w:t>
+      </w:r>
+      <w:r>
+        <w:rPr>
+          <w:rStyle w:val="StringTok"/>
+        </w:rPr>
+        <w:t xml:space="preserve">"SpeciesGroup1"</w:t>
+      </w:r>
+      <w:r>
+        <w:rPr>
+          <w:rStyle w:val="NormalTok"/>
+        </w:rPr>
+        <w:t xml:space="preserve">, </w:t>
+      </w:r>
+      <w:r>
+        <w:rPr>
+          <w:rStyle w:val="StringTok"/>
+        </w:rPr>
+        <w:t xml:space="preserve">"SpeciesGroup"</w:t>
+      </w:r>
+      <w:r>
+        <w:rPr>
+          <w:rStyle w:val="NormalTok"/>
+        </w:rPr>
+        <w:t xml:space="preserve">)</w:t>
+      </w:r>
+      <w:r>
+        <w:br/>
+      </w:r>
+      <w:r>
+        <w:rPr>
+          <w:rStyle w:val="CommentTok"/>
+        </w:rPr>
         <w:t xml:space="preserve"># Create ParameterName Column</w:t>
       </w:r>
       <w:r>
@@ -1788,7 +2049,73 @@
         <w:rPr>
           <w:rStyle w:val="CommentTok"/>
         </w:rPr>
-        <w:t xml:space="preserve"># Remove rows with missing SpeciesGroup1</w:t>
+        <w:t xml:space="preserve"># Set ResultValue to be a number value</w:t>
+      </w:r>
+      <w:r>
+        <w:br/>
+      </w:r>
+      <w:r>
+        <w:rPr>
+          <w:rStyle w:val="NormalTok"/>
+        </w:rPr>
+        <w:t xml:space="preserve">data</w:t>
+      </w:r>
+      <w:r>
+        <w:rPr>
+          <w:rStyle w:val="SpecialCharTok"/>
+        </w:rPr>
+        <w:t xml:space="preserve">$</w:t>
+      </w:r>
+      <w:r>
+        <w:rPr>
+          <w:rStyle w:val="NormalTok"/>
+        </w:rPr>
+        <w:t xml:space="preserve">ResultValue </w:t>
+      </w:r>
+      <w:r>
+        <w:rPr>
+          <w:rStyle w:val="OtherTok"/>
+        </w:rPr>
+        <w:t xml:space="preserve">&lt;-</w:t>
+      </w:r>
+      <w:r>
+        <w:rPr>
+          <w:rStyle w:val="NormalTok"/>
+        </w:rPr>
+        <w:t xml:space="preserve"> </w:t>
+      </w:r>
+      <w:r>
+        <w:rPr>
+          <w:rStyle w:val="FunctionTok"/>
+        </w:rPr>
+        <w:t xml:space="preserve">as.numeric</w:t>
+      </w:r>
+      <w:r>
+        <w:rPr>
+          <w:rStyle w:val="NormalTok"/>
+        </w:rPr>
+        <w:t xml:space="preserve">(data</w:t>
+      </w:r>
+      <w:r>
+        <w:rPr>
+          <w:rStyle w:val="SpecialCharTok"/>
+        </w:rPr>
+        <w:t xml:space="preserve">$</w:t>
+      </w:r>
+      <w:r>
+        <w:rPr>
+          <w:rStyle w:val="NormalTok"/>
+        </w:rPr>
+        <w:t xml:space="preserve">ResultValue)</w:t>
+      </w:r>
+      <w:r>
+        <w:br/>
+      </w:r>
+      <w:r>
+        <w:rPr>
+          <w:rStyle w:val="CommentTok"/>
+        </w:rPr>
+        <w:t xml:space="preserve"># Remove rows where ResultValue is 0</w:t>
       </w:r>
       <w:r>
         <w:br/>
@@ -1809,19 +2136,145 @@
         <w:rPr>
           <w:rStyle w:val="NormalTok"/>
         </w:rPr>
-        <w:t xml:space="preserve"> data[</w:t>
-      </w:r>
-      <w:r>
-        <w:rPr>
-          <w:rStyle w:val="SpecialCharTok"/>
-        </w:rPr>
-        <w:t xml:space="preserve">!</w:t>
-      </w:r>
-      <w:r>
-        <w:rPr>
-          <w:rStyle w:val="FunctionTok"/>
-        </w:rPr>
-        <w:t xml:space="preserve">is.na</w:t>
+        <w:t xml:space="preserve"> data[data</w:t>
+      </w:r>
+      <w:r>
+        <w:rPr>
+          <w:rStyle w:val="SpecialCharTok"/>
+        </w:rPr>
+        <w:t xml:space="preserve">$</w:t>
+      </w:r>
+      <w:r>
+        <w:rPr>
+          <w:rStyle w:val="NormalTok"/>
+        </w:rPr>
+        <w:t xml:space="preserve">ResultValue</w:t>
+      </w:r>
+      <w:r>
+        <w:rPr>
+          <w:rStyle w:val="SpecialCharTok"/>
+        </w:rPr>
+        <w:t xml:space="preserve">!=</w:t>
+      </w:r>
+      <w:r>
+        <w:rPr>
+          <w:rStyle w:val="DecValTok"/>
+        </w:rPr>
+        <w:t xml:space="preserve">0</w:t>
+      </w:r>
+      <w:r>
+        <w:rPr>
+          <w:rStyle w:val="NormalTok"/>
+        </w:rPr>
+        <w:t xml:space="preserve">,]</w:t>
+      </w:r>
+      <w:r>
+        <w:br/>
+      </w:r>
+      <w:r>
+        <w:rPr>
+          <w:rStyle w:val="CommentTok"/>
+        </w:rPr>
+        <w:t xml:space="preserve"># Remove duplicate rows</w:t>
+      </w:r>
+      <w:r>
+        <w:br/>
+      </w:r>
+      <w:r>
+        <w:rPr>
+          <w:rStyle w:val="NormalTok"/>
+        </w:rPr>
+        <w:t xml:space="preserve">data </w:t>
+      </w:r>
+      <w:r>
+        <w:rPr>
+          <w:rStyle w:val="OtherTok"/>
+        </w:rPr>
+        <w:t xml:space="preserve">&lt;-</w:t>
+      </w:r>
+      <w:r>
+        <w:rPr>
+          <w:rStyle w:val="NormalTok"/>
+        </w:rPr>
+        <w:t xml:space="preserve"> data[data</w:t>
+      </w:r>
+      <w:r>
+        <w:rPr>
+          <w:rStyle w:val="SpecialCharTok"/>
+        </w:rPr>
+        <w:t xml:space="preserve">$</w:t>
+      </w:r>
+      <w:r>
+        <w:rPr>
+          <w:rStyle w:val="NormalTok"/>
+        </w:rPr>
+        <w:t xml:space="preserve">MADup</w:t>
+      </w:r>
+      <w:r>
+        <w:rPr>
+          <w:rStyle w:val="SpecialCharTok"/>
+        </w:rPr>
+        <w:t xml:space="preserve">==</w:t>
+      </w:r>
+      <w:r>
+        <w:rPr>
+          <w:rStyle w:val="DecValTok"/>
+        </w:rPr>
+        <w:t xml:space="preserve">1</w:t>
+      </w:r>
+      <w:r>
+        <w:rPr>
+          <w:rStyle w:val="NormalTok"/>
+        </w:rPr>
+        <w:t xml:space="preserve">,]</w:t>
+      </w:r>
+      <w:r>
+        <w:br/>
+      </w:r>
+      <w:r>
+        <w:rPr>
+          <w:rStyle w:val="CommentTok"/>
+        </w:rPr>
+        <w:t xml:space="preserve"># Create variable that combines the genus and species name</w:t>
+      </w:r>
+      <w:r>
+        <w:br/>
+      </w:r>
+      <w:r>
+        <w:rPr>
+          <w:rStyle w:val="NormalTok"/>
+        </w:rPr>
+        <w:t xml:space="preserve">data</w:t>
+      </w:r>
+      <w:r>
+        <w:rPr>
+          <w:rStyle w:val="SpecialCharTok"/>
+        </w:rPr>
+        <w:t xml:space="preserve">$</w:t>
+      </w:r>
+      <w:r>
+        <w:rPr>
+          <w:rStyle w:val="NormalTok"/>
+        </w:rPr>
+        <w:t xml:space="preserve">gensp </w:t>
+      </w:r>
+      <w:r>
+        <w:rPr>
+          <w:rStyle w:val="OtherTok"/>
+        </w:rPr>
+        <w:t xml:space="preserve">&lt;-</w:t>
+      </w:r>
+      <w:r>
+        <w:rPr>
+          <w:rStyle w:val="NormalTok"/>
+        </w:rPr>
+        <w:t xml:space="preserve"> </w:t>
+      </w:r>
+      <w:r>
+        <w:rPr>
+          <w:rStyle w:val="FunctionTok"/>
+        </w:rPr>
+        <w:t xml:space="preserve">paste</w:t>
       </w:r>
       <w:r>
         <w:rPr>
@@ -1839,7 +2292,37 @@
         <w:rPr>
           <w:rStyle w:val="NormalTok"/>
         </w:rPr>
-        <w:t xml:space="preserve">SpeciesGroup1),]</w:t>
+        <w:t xml:space="preserve">GenusName, data</w:t>
+      </w:r>
+      <w:r>
+        <w:rPr>
+          <w:rStyle w:val="SpecialCharTok"/>
+        </w:rPr>
+        <w:t xml:space="preserve">$</w:t>
+      </w:r>
+      <w:r>
+        <w:rPr>
+          <w:rStyle w:val="NormalTok"/>
+        </w:rPr>
+        <w:t xml:space="preserve">SpeciesName, </w:t>
+      </w:r>
+      <w:r>
+        <w:rPr>
+          <w:rStyle w:val="AttributeTok"/>
+        </w:rPr>
+        <w:t xml:space="preserve">sep=</w:t>
+      </w:r>
+      <w:r>
+        <w:rPr>
+          <w:rStyle w:val="StringTok"/>
+        </w:rPr>
+        <w:t xml:space="preserve">" "</w:t>
+      </w:r>
+      <w:r>
+        <w:rPr>
+          <w:rStyle w:val="NormalTok"/>
+        </w:rPr>
+        <w:t xml:space="preserve">)</w:t>
       </w:r>
       <w:r>
         <w:br/>
@@ -1848,7 +2331,388 @@
         <w:rPr>
           <w:rStyle w:val="CommentTok"/>
         </w:rPr>
-        <w:t xml:space="preserve"># Remove rows with invasive species</w:t>
+        <w:t xml:space="preserve"># Corrects Managed Area names to be consistent with official names</w:t>
+      </w:r>
+      <w:r>
+        <w:br/>
+      </w:r>
+      <w:r>
+        <w:rPr>
+          <w:rStyle w:val="NormalTok"/>
+        </w:rPr>
+        <w:t xml:space="preserve">data</w:t>
+      </w:r>
+      <w:r>
+        <w:rPr>
+          <w:rStyle w:val="SpecialCharTok"/>
+        </w:rPr>
+        <w:t xml:space="preserve">$</w:t>
+      </w:r>
+      <w:r>
+        <w:rPr>
+          <w:rStyle w:val="NormalTok"/>
+        </w:rPr>
+        <w:t xml:space="preserve">ManagedAreaName[data</w:t>
+      </w:r>
+      <w:r>
+        <w:rPr>
+          <w:rStyle w:val="SpecialCharTok"/>
+        </w:rPr>
+        <w:t xml:space="preserve">$</w:t>
+      </w:r>
+      <w:r>
+        <w:rPr>
+          <w:rStyle w:val="NormalTok"/>
+        </w:rPr>
+        <w:t xml:space="preserve">ManagedAreaName</w:t>
+      </w:r>
+      <w:r>
+        <w:rPr>
+          <w:rStyle w:val="SpecialCharTok"/>
+        </w:rPr>
+        <w:t xml:space="preserve">==</w:t>
+      </w:r>
+      <w:r>
+        <w:rPr>
+          <w:rStyle w:val="StringTok"/>
+        </w:rPr>
+        <w:t xml:space="preserve">"Apalachicola Bay"</w:t>
+      </w:r>
+      <w:r>
+        <w:rPr>
+          <w:rStyle w:val="NormalTok"/>
+        </w:rPr>
+        <w:t xml:space="preserve">] </w:t>
+      </w:r>
+      <w:r>
+        <w:rPr>
+          <w:rStyle w:val="OtherTok"/>
+        </w:rPr>
+        <w:t xml:space="preserve">&lt;-</w:t>
+      </w:r>
+      <w:r>
+        <w:br/>
+      </w:r>
+      <w:r>
+        <w:rPr>
+          <w:rStyle w:val="NormalTok"/>
+        </w:rPr>
+        <w:t xml:space="preserve">   </w:t>
+      </w:r>
+      <w:r>
+        <w:rPr>
+          <w:rStyle w:val="StringTok"/>
+        </w:rPr>
+        <w:t xml:space="preserve">"Apalachicola Bay Aquatic Preserve"</w:t>
+      </w:r>
+      <w:r>
+        <w:br/>
+      </w:r>
+      <w:r>
+        <w:rPr>
+          <w:rStyle w:val="NormalTok"/>
+        </w:rPr>
+        <w:t xml:space="preserve">data</w:t>
+      </w:r>
+      <w:r>
+        <w:rPr>
+          <w:rStyle w:val="SpecialCharTok"/>
+        </w:rPr>
+        <w:t xml:space="preserve">$</w:t>
+      </w:r>
+      <w:r>
+        <w:rPr>
+          <w:rStyle w:val="NormalTok"/>
+        </w:rPr>
+        <w:t xml:space="preserve">ManagedAreaName[data</w:t>
+      </w:r>
+      <w:r>
+        <w:rPr>
+          <w:rStyle w:val="SpecialCharTok"/>
+        </w:rPr>
+        <w:t xml:space="preserve">$</w:t>
+      </w:r>
+      <w:r>
+        <w:rPr>
+          <w:rStyle w:val="NormalTok"/>
+        </w:rPr>
+        <w:t xml:space="preserve">ManagedAreaName</w:t>
+      </w:r>
+      <w:r>
+        <w:rPr>
+          <w:rStyle w:val="SpecialCharTok"/>
+        </w:rPr>
+        <w:t xml:space="preserve">==</w:t>
+      </w:r>
+      <w:r>
+        <w:rPr>
+          <w:rStyle w:val="StringTok"/>
+        </w:rPr>
+        <w:t xml:space="preserve">"Big Bend Seagrasses"</w:t>
+      </w:r>
+      <w:r>
+        <w:rPr>
+          <w:rStyle w:val="NormalTok"/>
+        </w:rPr>
+        <w:t xml:space="preserve">] </w:t>
+      </w:r>
+      <w:r>
+        <w:rPr>
+          <w:rStyle w:val="OtherTok"/>
+        </w:rPr>
+        <w:t xml:space="preserve">&lt;-</w:t>
+      </w:r>
+      <w:r>
+        <w:br/>
+      </w:r>
+      <w:r>
+        <w:rPr>
+          <w:rStyle w:val="NormalTok"/>
+        </w:rPr>
+        <w:t xml:space="preserve">   </w:t>
+      </w:r>
+      <w:r>
+        <w:rPr>
+          <w:rStyle w:val="StringTok"/>
+        </w:rPr>
+        <w:t xml:space="preserve">"Big Bend Seagrasses Aquatic Preserve"</w:t>
+      </w:r>
+      <w:r>
+        <w:br/>
+      </w:r>
+      <w:r>
+        <w:rPr>
+          <w:rStyle w:val="NormalTok"/>
+        </w:rPr>
+        <w:t xml:space="preserve">data</w:t>
+      </w:r>
+      <w:r>
+        <w:rPr>
+          <w:rStyle w:val="SpecialCharTok"/>
+        </w:rPr>
+        <w:t xml:space="preserve">$</w:t>
+      </w:r>
+      <w:r>
+        <w:rPr>
+          <w:rStyle w:val="NormalTok"/>
+        </w:rPr>
+        <w:t xml:space="preserve">ManagedAreaName[data</w:t>
+      </w:r>
+      <w:r>
+        <w:rPr>
+          <w:rStyle w:val="SpecialCharTok"/>
+        </w:rPr>
+        <w:t xml:space="preserve">$</w:t>
+      </w:r>
+      <w:r>
+        <w:rPr>
+          <w:rStyle w:val="NormalTok"/>
+        </w:rPr>
+        <w:t xml:space="preserve">ManagedAreaName</w:t>
+      </w:r>
+      <w:r>
+        <w:rPr>
+          <w:rStyle w:val="SpecialCharTok"/>
+        </w:rPr>
+        <w:t xml:space="preserve">==</w:t>
+      </w:r>
+      <w:r>
+        <w:rPr>
+          <w:rStyle w:val="StringTok"/>
+        </w:rPr>
+        <w:t xml:space="preserve">"Cockroach Bay"</w:t>
+      </w:r>
+      <w:r>
+        <w:rPr>
+          <w:rStyle w:val="NormalTok"/>
+        </w:rPr>
+        <w:t xml:space="preserve">] </w:t>
+      </w:r>
+      <w:r>
+        <w:rPr>
+          <w:rStyle w:val="OtherTok"/>
+        </w:rPr>
+        <w:t xml:space="preserve">&lt;-</w:t>
+      </w:r>
+      <w:r>
+        <w:br/>
+      </w:r>
+      <w:r>
+        <w:rPr>
+          <w:rStyle w:val="NormalTok"/>
+        </w:rPr>
+        <w:t xml:space="preserve">   </w:t>
+      </w:r>
+      <w:r>
+        <w:rPr>
+          <w:rStyle w:val="StringTok"/>
+        </w:rPr>
+        <w:t xml:space="preserve">"Cockroach Bay Aquatic Preserve"</w:t>
+      </w:r>
+      <w:r>
+        <w:br/>
+      </w:r>
+      <w:r>
+        <w:rPr>
+          <w:rStyle w:val="NormalTok"/>
+        </w:rPr>
+        <w:t xml:space="preserve">data</w:t>
+      </w:r>
+      <w:r>
+        <w:rPr>
+          <w:rStyle w:val="SpecialCharTok"/>
+        </w:rPr>
+        <w:t xml:space="preserve">$</w:t>
+      </w:r>
+      <w:r>
+        <w:rPr>
+          <w:rStyle w:val="NormalTok"/>
+        </w:rPr>
+        <w:t xml:space="preserve">ManagedAreaName[data</w:t>
+      </w:r>
+      <w:r>
+        <w:rPr>
+          <w:rStyle w:val="SpecialCharTok"/>
+        </w:rPr>
+        <w:t xml:space="preserve">$</w:t>
+      </w:r>
+      <w:r>
+        <w:rPr>
+          <w:rStyle w:val="NormalTok"/>
+        </w:rPr>
+        <w:t xml:space="preserve">ManagedAreaName</w:t>
+      </w:r>
+      <w:r>
+        <w:rPr>
+          <w:rStyle w:val="SpecialCharTok"/>
+        </w:rPr>
+        <w:t xml:space="preserve">==</w:t>
+      </w:r>
+      <w:r>
+        <w:rPr>
+          <w:rStyle w:val="StringTok"/>
+        </w:rPr>
+        <w:t xml:space="preserve">"Guana River Marsh"</w:t>
+      </w:r>
+      <w:r>
+        <w:rPr>
+          <w:rStyle w:val="NormalTok"/>
+        </w:rPr>
+        <w:t xml:space="preserve">] </w:t>
+      </w:r>
+      <w:r>
+        <w:rPr>
+          <w:rStyle w:val="OtherTok"/>
+        </w:rPr>
+        <w:t xml:space="preserve">&lt;-</w:t>
+      </w:r>
+      <w:r>
+        <w:br/>
+      </w:r>
+      <w:r>
+        <w:rPr>
+          <w:rStyle w:val="NormalTok"/>
+        </w:rPr>
+        <w:t xml:space="preserve">   </w:t>
+      </w:r>
+      <w:r>
+        <w:rPr>
+          <w:rStyle w:val="StringTok"/>
+        </w:rPr>
+        <w:t xml:space="preserve">"Guana River Marsh Aquatic Preserve"</w:t>
+      </w:r>
+      <w:r>
+        <w:br/>
+      </w:r>
+      <w:r>
+        <w:rPr>
+          <w:rStyle w:val="NormalTok"/>
+        </w:rPr>
+        <w:t xml:space="preserve">data</w:t>
+      </w:r>
+      <w:r>
+        <w:rPr>
+          <w:rStyle w:val="SpecialCharTok"/>
+        </w:rPr>
+        <w:t xml:space="preserve">$</w:t>
+      </w:r>
+      <w:r>
+        <w:rPr>
+          <w:rStyle w:val="NormalTok"/>
+        </w:rPr>
+        <w:t xml:space="preserve">ManagedAreaName[data</w:t>
+      </w:r>
+      <w:r>
+        <w:rPr>
+          <w:rStyle w:val="SpecialCharTok"/>
+        </w:rPr>
+        <w:t xml:space="preserve">$</w:t>
+      </w:r>
+      <w:r>
+        <w:rPr>
+          <w:rStyle w:val="NormalTok"/>
+        </w:rPr>
+        <w:t xml:space="preserve">ManagedAreaName</w:t>
+      </w:r>
+      <w:r>
+        <w:rPr>
+          <w:rStyle w:val="SpecialCharTok"/>
+        </w:rPr>
+        <w:t xml:space="preserve">==</w:t>
+      </w:r>
+      <w:r>
+        <w:rPr>
+          <w:rStyle w:val="StringTok"/>
+        </w:rPr>
+        <w:t xml:space="preserve">"Guana Tolomato Matanzas NERR"</w:t>
+      </w:r>
+      <w:r>
+        <w:rPr>
+          <w:rStyle w:val="NormalTok"/>
+        </w:rPr>
+        <w:t xml:space="preserve">] </w:t>
+      </w:r>
+      <w:r>
+        <w:rPr>
+          <w:rStyle w:val="OtherTok"/>
+        </w:rPr>
+        <w:t xml:space="preserve">&lt;-</w:t>
+      </w:r>
+      <w:r>
+        <w:br/>
+      </w:r>
+      <w:r>
+        <w:rPr>
+          <w:rStyle w:val="NormalTok"/>
+        </w:rPr>
+        <w:t xml:space="preserve">   </w:t>
+      </w:r>
+      <w:r>
+        <w:rPr>
+          <w:rStyle w:val="StringTok"/>
+        </w:rPr>
+        <w:t xml:space="preserve">"Guana Tolomato Matanzas National Estuarine Research Reserve"</w:t>
+      </w:r>
+      <w:r>
+        <w:br/>
+      </w:r>
+      <w:r>
+        <w:br/>
+      </w:r>
+      <w:r>
+        <w:rPr>
+          <w:rStyle w:val="CommentTok"/>
+        </w:rPr>
+        <w:t xml:space="preserve"># Create Species Richness values for groups of unique combinations of</w:t>
+      </w:r>
+      <w:r>
+        <w:br/>
+      </w:r>
+      <w:r>
+        <w:rPr>
+          <w:rStyle w:val="CommentTok"/>
+        </w:rPr>
+        <w:t xml:space="preserve"># ManagedAreaName, ProgramID, ProgramName, ProgramLocationID, and SampleDate.</w:t>
       </w:r>
       <w:r>
         <w:br/>
@@ -1869,385 +2733,13 @@
         <w:rPr>
           <w:rStyle w:val="NormalTok"/>
         </w:rPr>
-        <w:t xml:space="preserve"> data[data</w:t>
-      </w:r>
-      <w:r>
-        <w:rPr>
-          <w:rStyle w:val="SpecialCharTok"/>
-        </w:rPr>
-        <w:t xml:space="preserve">$</w:t>
-      </w:r>
-      <w:r>
-        <w:rPr>
-          <w:rStyle w:val="NormalTok"/>
-        </w:rPr>
-        <w:t xml:space="preserve">SpeciesGroup1</w:t>
-      </w:r>
-      <w:r>
-        <w:rPr>
-          <w:rStyle w:val="SpecialCharTok"/>
-        </w:rPr>
-        <w:t xml:space="preserve">!=</w:t>
-      </w:r>
-      <w:r>
-        <w:rPr>
-          <w:rStyle w:val="StringTok"/>
-        </w:rPr>
-        <w:t xml:space="preserve">"Invasive"</w:t>
-      </w:r>
-      <w:r>
-        <w:rPr>
-          <w:rStyle w:val="NormalTok"/>
-        </w:rPr>
-        <w:t xml:space="preserve">,]</w:t>
-      </w:r>
-      <w:r>
-        <w:br/>
-      </w:r>
-      <w:r>
-        <w:rPr>
-          <w:rStyle w:val="CommentTok"/>
-        </w:rPr>
-        <w:t xml:space="preserve"># Set ResultValue to be a number value</w:t>
-      </w:r>
-      <w:r>
-        <w:br/>
-      </w:r>
-      <w:r>
-        <w:rPr>
-          <w:rStyle w:val="NormalTok"/>
-        </w:rPr>
-        <w:t xml:space="preserve">data</w:t>
-      </w:r>
-      <w:r>
-        <w:rPr>
-          <w:rStyle w:val="SpecialCharTok"/>
-        </w:rPr>
-        <w:t xml:space="preserve">$</w:t>
-      </w:r>
-      <w:r>
-        <w:rPr>
-          <w:rStyle w:val="NormalTok"/>
-        </w:rPr>
-        <w:t xml:space="preserve">ResultValue </w:t>
-      </w:r>
-      <w:r>
-        <w:rPr>
-          <w:rStyle w:val="OtherTok"/>
-        </w:rPr>
-        <w:t xml:space="preserve">&lt;-</w:t>
-      </w:r>
-      <w:r>
-        <w:rPr>
-          <w:rStyle w:val="NormalTok"/>
-        </w:rPr>
-        <w:t xml:space="preserve"> </w:t>
-      </w:r>
-      <w:r>
-        <w:rPr>
-          <w:rStyle w:val="FunctionTok"/>
-        </w:rPr>
-        <w:t xml:space="preserve">as.numeric</w:t>
-      </w:r>
-      <w:r>
-        <w:rPr>
-          <w:rStyle w:val="NormalTok"/>
-        </w:rPr>
-        <w:t xml:space="preserve">(data</w:t>
-      </w:r>
-      <w:r>
-        <w:rPr>
-          <w:rStyle w:val="SpecialCharTok"/>
-        </w:rPr>
-        <w:t xml:space="preserve">$</w:t>
-      </w:r>
-      <w:r>
-        <w:rPr>
-          <w:rStyle w:val="NormalTok"/>
-        </w:rPr>
-        <w:t xml:space="preserve">ResultValue)</w:t>
-      </w:r>
-      <w:r>
-        <w:br/>
-      </w:r>
-      <w:r>
-        <w:rPr>
-          <w:rStyle w:val="CommentTok"/>
-        </w:rPr>
-        <w:t xml:space="preserve"># Remove rows where ResultValue is 0</w:t>
-      </w:r>
-      <w:r>
-        <w:br/>
-      </w:r>
-      <w:r>
-        <w:rPr>
-          <w:rStyle w:val="NormalTok"/>
-        </w:rPr>
-        <w:t xml:space="preserve">data </w:t>
-      </w:r>
-      <w:r>
-        <w:rPr>
-          <w:rStyle w:val="OtherTok"/>
-        </w:rPr>
-        <w:t xml:space="preserve">&lt;-</w:t>
-      </w:r>
-      <w:r>
-        <w:rPr>
-          <w:rStyle w:val="NormalTok"/>
-        </w:rPr>
-        <w:t xml:space="preserve"> data[data</w:t>
-      </w:r>
-      <w:r>
-        <w:rPr>
-          <w:rStyle w:val="SpecialCharTok"/>
-        </w:rPr>
-        <w:t xml:space="preserve">$</w:t>
-      </w:r>
-      <w:r>
-        <w:rPr>
-          <w:rStyle w:val="NormalTok"/>
-        </w:rPr>
-        <w:t xml:space="preserve">ResultValue</w:t>
-      </w:r>
-      <w:r>
-        <w:rPr>
-          <w:rStyle w:val="SpecialCharTok"/>
-        </w:rPr>
-        <w:t xml:space="preserve">!=</w:t>
-      </w:r>
-      <w:r>
-        <w:rPr>
-          <w:rStyle w:val="DecValTok"/>
-        </w:rPr>
-        <w:t xml:space="preserve">0</w:t>
-      </w:r>
-      <w:r>
-        <w:rPr>
-          <w:rStyle w:val="NormalTok"/>
-        </w:rPr>
-        <w:t xml:space="preserve">,]</w:t>
-      </w:r>
-      <w:r>
-        <w:br/>
-      </w:r>
-      <w:r>
-        <w:rPr>
-          <w:rStyle w:val="CommentTok"/>
-        </w:rPr>
-        <w:t xml:space="preserve"># Remove duplicate rows</w:t>
-      </w:r>
-      <w:r>
-        <w:br/>
-      </w:r>
-      <w:r>
-        <w:rPr>
-          <w:rStyle w:val="NormalTok"/>
-        </w:rPr>
-        <w:t xml:space="preserve">data </w:t>
-      </w:r>
-      <w:r>
-        <w:rPr>
-          <w:rStyle w:val="OtherTok"/>
-        </w:rPr>
-        <w:t xml:space="preserve">&lt;-</w:t>
-      </w:r>
-      <w:r>
-        <w:rPr>
-          <w:rStyle w:val="NormalTok"/>
-        </w:rPr>
-        <w:t xml:space="preserve"> data[data</w:t>
-      </w:r>
-      <w:r>
-        <w:rPr>
-          <w:rStyle w:val="SpecialCharTok"/>
-        </w:rPr>
-        <w:t xml:space="preserve">$</w:t>
-      </w:r>
-      <w:r>
-        <w:rPr>
-          <w:rStyle w:val="NormalTok"/>
-        </w:rPr>
-        <w:t xml:space="preserve">MADup</w:t>
-      </w:r>
-      <w:r>
-        <w:rPr>
-          <w:rStyle w:val="SpecialCharTok"/>
-        </w:rPr>
-        <w:t xml:space="preserve">==</w:t>
-      </w:r>
-      <w:r>
-        <w:rPr>
-          <w:rStyle w:val="DecValTok"/>
-        </w:rPr>
-        <w:t xml:space="preserve">1</w:t>
-      </w:r>
-      <w:r>
-        <w:rPr>
-          <w:rStyle w:val="NormalTok"/>
-        </w:rPr>
-        <w:t xml:space="preserve">,]</w:t>
-      </w:r>
-      <w:r>
-        <w:br/>
-      </w:r>
-      <w:r>
-        <w:rPr>
-          <w:rStyle w:val="CommentTok"/>
-        </w:rPr>
-        <w:t xml:space="preserve"># Create variable that combines the genus and species name</w:t>
-      </w:r>
-      <w:r>
-        <w:br/>
-      </w:r>
-      <w:r>
-        <w:rPr>
-          <w:rStyle w:val="NormalTok"/>
-        </w:rPr>
-        <w:t xml:space="preserve">data</w:t>
-      </w:r>
-      <w:r>
-        <w:rPr>
-          <w:rStyle w:val="SpecialCharTok"/>
-        </w:rPr>
-        <w:t xml:space="preserve">$</w:t>
-      </w:r>
-      <w:r>
-        <w:rPr>
-          <w:rStyle w:val="NormalTok"/>
-        </w:rPr>
-        <w:t xml:space="preserve">gensp </w:t>
-      </w:r>
-      <w:r>
-        <w:rPr>
-          <w:rStyle w:val="OtherTok"/>
-        </w:rPr>
-        <w:t xml:space="preserve">&lt;-</w:t>
-      </w:r>
-      <w:r>
-        <w:rPr>
-          <w:rStyle w:val="NormalTok"/>
-        </w:rPr>
-        <w:t xml:space="preserve"> </w:t>
-      </w:r>
-      <w:r>
-        <w:rPr>
-          <w:rStyle w:val="FunctionTok"/>
-        </w:rPr>
-        <w:t xml:space="preserve">paste</w:t>
-      </w:r>
-      <w:r>
-        <w:rPr>
-          <w:rStyle w:val="NormalTok"/>
-        </w:rPr>
-        <w:t xml:space="preserve">(data</w:t>
-      </w:r>
-      <w:r>
-        <w:rPr>
-          <w:rStyle w:val="SpecialCharTok"/>
-        </w:rPr>
-        <w:t xml:space="preserve">$</w:t>
-      </w:r>
-      <w:r>
-        <w:rPr>
-          <w:rStyle w:val="NormalTok"/>
-        </w:rPr>
-        <w:t xml:space="preserve">GenusName, data</w:t>
-      </w:r>
-      <w:r>
-        <w:rPr>
-          <w:rStyle w:val="SpecialCharTok"/>
-        </w:rPr>
-        <w:t xml:space="preserve">$</w:t>
-      </w:r>
-      <w:r>
-        <w:rPr>
-          <w:rStyle w:val="NormalTok"/>
-        </w:rPr>
-        <w:t xml:space="preserve">SpeciesName, </w:t>
-      </w:r>
-      <w:r>
-        <w:rPr>
-          <w:rStyle w:val="AttributeTok"/>
-        </w:rPr>
-        <w:t xml:space="preserve">sep=</w:t>
-      </w:r>
-      <w:r>
-        <w:rPr>
-          <w:rStyle w:val="StringTok"/>
-        </w:rPr>
-        <w:t xml:space="preserve">" "</w:t>
-      </w:r>
-      <w:r>
-        <w:rPr>
-          <w:rStyle w:val="NormalTok"/>
-        </w:rPr>
-        <w:t xml:space="preserve">)</w:t>
-      </w:r>
-      <w:r>
-        <w:br/>
-      </w:r>
-      <w:r>
-        <w:rPr>
-          <w:rStyle w:val="CommentTok"/>
-        </w:rPr>
-        <w:t xml:space="preserve"># Corrects Managed Area names to be consistent with official names</w:t>
-      </w:r>
-      <w:r>
-        <w:br/>
-      </w:r>
-      <w:r>
-        <w:rPr>
-          <w:rStyle w:val="NormalTok"/>
-        </w:rPr>
-        <w:t xml:space="preserve">data</w:t>
-      </w:r>
-      <w:r>
-        <w:rPr>
-          <w:rStyle w:val="SpecialCharTok"/>
-        </w:rPr>
-        <w:t xml:space="preserve">$</w:t>
-      </w:r>
-      <w:r>
-        <w:rPr>
-          <w:rStyle w:val="NormalTok"/>
-        </w:rPr>
-        <w:t xml:space="preserve">ManagedAreaName[data</w:t>
-      </w:r>
-      <w:r>
-        <w:rPr>
-          <w:rStyle w:val="SpecialCharTok"/>
-        </w:rPr>
-        <w:t xml:space="preserve">$</w:t>
-      </w:r>
-      <w:r>
-        <w:rPr>
-          <w:rStyle w:val="NormalTok"/>
-        </w:rPr>
-        <w:t xml:space="preserve">ManagedAreaName</w:t>
-      </w:r>
-      <w:r>
-        <w:rPr>
-          <w:rStyle w:val="SpecialCharTok"/>
-        </w:rPr>
-        <w:t xml:space="preserve">==</w:t>
-      </w:r>
-      <w:r>
-        <w:rPr>
-          <w:rStyle w:val="StringTok"/>
-        </w:rPr>
-        <w:t xml:space="preserve">"Apalachicola Bay"</w:t>
-      </w:r>
-      <w:r>
-        <w:rPr>
-          <w:rStyle w:val="NormalTok"/>
-        </w:rPr>
-        <w:t xml:space="preserve">] </w:t>
-      </w:r>
-      <w:r>
-        <w:rPr>
-          <w:rStyle w:val="OtherTok"/>
-        </w:rPr>
-        <w:t xml:space="preserve">&lt;-</w:t>
+        <w:t xml:space="preserve"> data </w:t>
+      </w:r>
+      <w:r>
+        <w:rPr>
+          <w:rStyle w:val="SpecialCharTok"/>
+        </w:rPr>
+        <w:t xml:space="preserve">%&gt;%</w:t>
       </w:r>
       <w:r>
         <w:br/>
@@ -2260,357 +2752,6 @@
       </w:r>
       <w:r>
         <w:rPr>
-          <w:rStyle w:val="StringTok"/>
-        </w:rPr>
-        <w:t xml:space="preserve">"Apalachicola Bay Aquatic Preserve"</w:t>
-      </w:r>
-      <w:r>
-        <w:br/>
-      </w:r>
-      <w:r>
-        <w:rPr>
-          <w:rStyle w:val="NormalTok"/>
-        </w:rPr>
-        <w:t xml:space="preserve">data</w:t>
-      </w:r>
-      <w:r>
-        <w:rPr>
-          <w:rStyle w:val="SpecialCharTok"/>
-        </w:rPr>
-        <w:t xml:space="preserve">$</w:t>
-      </w:r>
-      <w:r>
-        <w:rPr>
-          <w:rStyle w:val="NormalTok"/>
-        </w:rPr>
-        <w:t xml:space="preserve">ManagedAreaName[data</w:t>
-      </w:r>
-      <w:r>
-        <w:rPr>
-          <w:rStyle w:val="SpecialCharTok"/>
-        </w:rPr>
-        <w:t xml:space="preserve">$</w:t>
-      </w:r>
-      <w:r>
-        <w:rPr>
-          <w:rStyle w:val="NormalTok"/>
-        </w:rPr>
-        <w:t xml:space="preserve">ManagedAreaName</w:t>
-      </w:r>
-      <w:r>
-        <w:rPr>
-          <w:rStyle w:val="SpecialCharTok"/>
-        </w:rPr>
-        <w:t xml:space="preserve">==</w:t>
-      </w:r>
-      <w:r>
-        <w:rPr>
-          <w:rStyle w:val="StringTok"/>
-        </w:rPr>
-        <w:t xml:space="preserve">"Big Bend Seagrasses"</w:t>
-      </w:r>
-      <w:r>
-        <w:rPr>
-          <w:rStyle w:val="NormalTok"/>
-        </w:rPr>
-        <w:t xml:space="preserve">] </w:t>
-      </w:r>
-      <w:r>
-        <w:rPr>
-          <w:rStyle w:val="OtherTok"/>
-        </w:rPr>
-        <w:t xml:space="preserve">&lt;-</w:t>
-      </w:r>
-      <w:r>
-        <w:br/>
-      </w:r>
-      <w:r>
-        <w:rPr>
-          <w:rStyle w:val="NormalTok"/>
-        </w:rPr>
-        <w:t xml:space="preserve">   </w:t>
-      </w:r>
-      <w:r>
-        <w:rPr>
-          <w:rStyle w:val="StringTok"/>
-        </w:rPr>
-        <w:t xml:space="preserve">"Big Bend Seagrasses Aquatic Preserve"</w:t>
-      </w:r>
-      <w:r>
-        <w:br/>
-      </w:r>
-      <w:r>
-        <w:rPr>
-          <w:rStyle w:val="NormalTok"/>
-        </w:rPr>
-        <w:t xml:space="preserve">data</w:t>
-      </w:r>
-      <w:r>
-        <w:rPr>
-          <w:rStyle w:val="SpecialCharTok"/>
-        </w:rPr>
-        <w:t xml:space="preserve">$</w:t>
-      </w:r>
-      <w:r>
-        <w:rPr>
-          <w:rStyle w:val="NormalTok"/>
-        </w:rPr>
-        <w:t xml:space="preserve">ManagedAreaName[data</w:t>
-      </w:r>
-      <w:r>
-        <w:rPr>
-          <w:rStyle w:val="SpecialCharTok"/>
-        </w:rPr>
-        <w:t xml:space="preserve">$</w:t>
-      </w:r>
-      <w:r>
-        <w:rPr>
-          <w:rStyle w:val="NormalTok"/>
-        </w:rPr>
-        <w:t xml:space="preserve">ManagedAreaName</w:t>
-      </w:r>
-      <w:r>
-        <w:rPr>
-          <w:rStyle w:val="SpecialCharTok"/>
-        </w:rPr>
-        <w:t xml:space="preserve">==</w:t>
-      </w:r>
-      <w:r>
-        <w:rPr>
-          <w:rStyle w:val="StringTok"/>
-        </w:rPr>
-        <w:t xml:space="preserve">"Cockroach Bay"</w:t>
-      </w:r>
-      <w:r>
-        <w:rPr>
-          <w:rStyle w:val="NormalTok"/>
-        </w:rPr>
-        <w:t xml:space="preserve">] </w:t>
-      </w:r>
-      <w:r>
-        <w:rPr>
-          <w:rStyle w:val="OtherTok"/>
-        </w:rPr>
-        <w:t xml:space="preserve">&lt;-</w:t>
-      </w:r>
-      <w:r>
-        <w:br/>
-      </w:r>
-      <w:r>
-        <w:rPr>
-          <w:rStyle w:val="NormalTok"/>
-        </w:rPr>
-        <w:t xml:space="preserve">   </w:t>
-      </w:r>
-      <w:r>
-        <w:rPr>
-          <w:rStyle w:val="StringTok"/>
-        </w:rPr>
-        <w:t xml:space="preserve">"Cockroach Bay Aquatic Preserve"</w:t>
-      </w:r>
-      <w:r>
-        <w:br/>
-      </w:r>
-      <w:r>
-        <w:rPr>
-          <w:rStyle w:val="NormalTok"/>
-        </w:rPr>
-        <w:t xml:space="preserve">data</w:t>
-      </w:r>
-      <w:r>
-        <w:rPr>
-          <w:rStyle w:val="SpecialCharTok"/>
-        </w:rPr>
-        <w:t xml:space="preserve">$</w:t>
-      </w:r>
-      <w:r>
-        <w:rPr>
-          <w:rStyle w:val="NormalTok"/>
-        </w:rPr>
-        <w:t xml:space="preserve">ManagedAreaName[data</w:t>
-      </w:r>
-      <w:r>
-        <w:rPr>
-          <w:rStyle w:val="SpecialCharTok"/>
-        </w:rPr>
-        <w:t xml:space="preserve">$</w:t>
-      </w:r>
-      <w:r>
-        <w:rPr>
-          <w:rStyle w:val="NormalTok"/>
-        </w:rPr>
-        <w:t xml:space="preserve">ManagedAreaName</w:t>
-      </w:r>
-      <w:r>
-        <w:rPr>
-          <w:rStyle w:val="SpecialCharTok"/>
-        </w:rPr>
-        <w:t xml:space="preserve">==</w:t>
-      </w:r>
-      <w:r>
-        <w:rPr>
-          <w:rStyle w:val="StringTok"/>
-        </w:rPr>
-        <w:t xml:space="preserve">"Guana River Marsh"</w:t>
-      </w:r>
-      <w:r>
-        <w:rPr>
-          <w:rStyle w:val="NormalTok"/>
-        </w:rPr>
-        <w:t xml:space="preserve">] </w:t>
-      </w:r>
-      <w:r>
-        <w:rPr>
-          <w:rStyle w:val="OtherTok"/>
-        </w:rPr>
-        <w:t xml:space="preserve">&lt;-</w:t>
-      </w:r>
-      <w:r>
-        <w:br/>
-      </w:r>
-      <w:r>
-        <w:rPr>
-          <w:rStyle w:val="NormalTok"/>
-        </w:rPr>
-        <w:t xml:space="preserve">   </w:t>
-      </w:r>
-      <w:r>
-        <w:rPr>
-          <w:rStyle w:val="StringTok"/>
-        </w:rPr>
-        <w:t xml:space="preserve">"Guana River Marsh Aquatic Preserve"</w:t>
-      </w:r>
-      <w:r>
-        <w:br/>
-      </w:r>
-      <w:r>
-        <w:rPr>
-          <w:rStyle w:val="NormalTok"/>
-        </w:rPr>
-        <w:t xml:space="preserve">data</w:t>
-      </w:r>
-      <w:r>
-        <w:rPr>
-          <w:rStyle w:val="SpecialCharTok"/>
-        </w:rPr>
-        <w:t xml:space="preserve">$</w:t>
-      </w:r>
-      <w:r>
-        <w:rPr>
-          <w:rStyle w:val="NormalTok"/>
-        </w:rPr>
-        <w:t xml:space="preserve">ManagedAreaName[data</w:t>
-      </w:r>
-      <w:r>
-        <w:rPr>
-          <w:rStyle w:val="SpecialCharTok"/>
-        </w:rPr>
-        <w:t xml:space="preserve">$</w:t>
-      </w:r>
-      <w:r>
-        <w:rPr>
-          <w:rStyle w:val="NormalTok"/>
-        </w:rPr>
-        <w:t xml:space="preserve">ManagedAreaName</w:t>
-      </w:r>
-      <w:r>
-        <w:rPr>
-          <w:rStyle w:val="SpecialCharTok"/>
-        </w:rPr>
-        <w:t xml:space="preserve">==</w:t>
-      </w:r>
-      <w:r>
-        <w:rPr>
-          <w:rStyle w:val="StringTok"/>
-        </w:rPr>
-        <w:t xml:space="preserve">"Guana Tolomato Matanzas NERR"</w:t>
-      </w:r>
-      <w:r>
-        <w:rPr>
-          <w:rStyle w:val="NormalTok"/>
-        </w:rPr>
-        <w:t xml:space="preserve">] </w:t>
-      </w:r>
-      <w:r>
-        <w:rPr>
-          <w:rStyle w:val="OtherTok"/>
-        </w:rPr>
-        <w:t xml:space="preserve">&lt;-</w:t>
-      </w:r>
-      <w:r>
-        <w:br/>
-      </w:r>
-      <w:r>
-        <w:rPr>
-          <w:rStyle w:val="NormalTok"/>
-        </w:rPr>
-        <w:t xml:space="preserve">   </w:t>
-      </w:r>
-      <w:r>
-        <w:rPr>
-          <w:rStyle w:val="StringTok"/>
-        </w:rPr>
-        <w:t xml:space="preserve">"Guana Tolomato Matanzas National Estuarine Research Reserve"</w:t>
-      </w:r>
-      <w:r>
-        <w:br/>
-      </w:r>
-      <w:r>
-        <w:br/>
-      </w:r>
-      <w:r>
-        <w:rPr>
-          <w:rStyle w:val="CommentTok"/>
-        </w:rPr>
-        <w:t xml:space="preserve"># Create Species Richness values for groups of unique combinations of</w:t>
-      </w:r>
-      <w:r>
-        <w:br/>
-      </w:r>
-      <w:r>
-        <w:rPr>
-          <w:rStyle w:val="CommentTok"/>
-        </w:rPr>
-        <w:t xml:space="preserve"># ManagedAreaName, ProgramID, ProgramName, ProgramLocationID, and SampleDate.</w:t>
-      </w:r>
-      <w:r>
-        <w:br/>
-      </w:r>
-      <w:r>
-        <w:rPr>
-          <w:rStyle w:val="NormalTok"/>
-        </w:rPr>
-        <w:t xml:space="preserve">data </w:t>
-      </w:r>
-      <w:r>
-        <w:rPr>
-          <w:rStyle w:val="OtherTok"/>
-        </w:rPr>
-        <w:t xml:space="preserve">&lt;-</w:t>
-      </w:r>
-      <w:r>
-        <w:rPr>
-          <w:rStyle w:val="NormalTok"/>
-        </w:rPr>
-        <w:t xml:space="preserve"> data </w:t>
-      </w:r>
-      <w:r>
-        <w:rPr>
-          <w:rStyle w:val="SpecialCharTok"/>
-        </w:rPr>
-        <w:t xml:space="preserve">%&gt;%</w:t>
-      </w:r>
-      <w:r>
-        <w:br/>
-      </w:r>
-      <w:r>
-        <w:rPr>
-          <w:rStyle w:val="NormalTok"/>
-        </w:rPr>
-        <w:t xml:space="preserve">   </w:t>
-      </w:r>
-      <w:r>
-        <w:rPr>
           <w:rStyle w:val="FunctionTok"/>
         </w:rPr>
         <w:t xml:space="preserve">group_by</w:t>
@@ -2628,7 +2769,7 @@
         <w:rPr>
           <w:rStyle w:val="NormalTok"/>
         </w:rPr>
-        <w:t xml:space="preserve">            SampleDate) </w:t>
+        <w:t xml:space="preserve">            SampleDate, SpeciesGroup) </w:t>
       </w:r>
       <w:r>
         <w:rPr>
@@ -3612,7 +3753,7 @@
         <w:rPr>
           <w:rStyle w:val="NormalTok"/>
         </w:rPr>
-        <w:t xml:space="preserve">(AreaID, ManagedAreaName, Year, Month) </w:t>
+        <w:t xml:space="preserve">(AreaID, ManagedAreaName, Year, Month, SpeciesGroup) </w:t>
       </w:r>
       <w:r>
         <w:rPr>
@@ -4296,7 +4437,7 @@
         <w:rPr>
           <w:rStyle w:val="NormalTok"/>
         </w:rPr>
-        <w:t xml:space="preserve">(AreaID, ManagedAreaName, Year) </w:t>
+        <w:t xml:space="preserve">(AreaID, ManagedAreaName, Year, SpeciesGroup) </w:t>
       </w:r>
       <w:r>
         <w:rPr>
@@ -4935,7 +5076,7 @@
         <w:rPr>
           <w:rStyle w:val="NormalTok"/>
         </w:rPr>
-        <w:t xml:space="preserve">(AreaID, ManagedAreaName, Month) </w:t>
+        <w:t xml:space="preserve">(AreaID, ManagedAreaName, Month, SpeciesGroup) </w:t>
       </w:r>
       <w:r>
         <w:rPr>
@@ -5598,7 +5739,7 @@
         <w:rPr>
           <w:rStyle w:val="NormalTok"/>
         </w:rPr>
-        <w:t xml:space="preserve">(AreaID, ManagedAreaName) </w:t>
+        <w:t xml:space="preserve">(AreaID, ManagedAreaName, SpeciesGroup) </w:t>
       </w:r>
       <w:r>
         <w:rPr>
@@ -8616,15 +8757,297 @@
         <w:br/>
       </w:r>
       <w:r>
-        <w:br/>
-      </w:r>
-      <w:r>
-        <w:br/>
-      </w:r>
-      <w:r>
         <w:rPr>
           <w:rStyle w:val="CommentTok"/>
         </w:rPr>
+        <w:t xml:space="preserve"># Defines and sets variable with standardized gear colors for plots</w:t>
+      </w:r>
+      <w:r>
+        <w:br/>
+      </w:r>
+      <w:r>
+        <w:rPr>
+          <w:rStyle w:val="NormalTok"/>
+        </w:rPr>
+        <w:t xml:space="preserve">group_colors </w:t>
+      </w:r>
+      <w:r>
+        <w:rPr>
+          <w:rStyle w:val="OtherTok"/>
+        </w:rPr>
+        <w:t xml:space="preserve">&lt;-</w:t>
+      </w:r>
+      <w:r>
+        <w:rPr>
+          <w:rStyle w:val="NormalTok"/>
+        </w:rPr>
+        <w:t xml:space="preserve"> </w:t>
+      </w:r>
+      <w:r>
+        <w:rPr>
+          <w:rStyle w:val="FunctionTok"/>
+        </w:rPr>
+        <w:t xml:space="preserve">c</w:t>
+      </w:r>
+      <w:r>
+        <w:rPr>
+          <w:rStyle w:val="NormalTok"/>
+        </w:rPr>
+        <w:t xml:space="preserve">(</w:t>
+      </w:r>
+      <w:r>
+        <w:rPr>
+          <w:rStyle w:val="StringTok"/>
+        </w:rPr>
+        <w:t xml:space="preserve">"Marsh"</w:t>
+      </w:r>
+      <w:r>
+        <w:rPr>
+          <w:rStyle w:val="OtherTok"/>
+        </w:rPr>
+        <w:t xml:space="preserve">=</w:t>
+      </w:r>
+      <w:r>
+        <w:rPr>
+          <w:rStyle w:val="NormalTok"/>
+        </w:rPr>
+        <w:t xml:space="preserve">color_palette[</w:t>
+      </w:r>
+      <w:r>
+        <w:rPr>
+          <w:rStyle w:val="DecValTok"/>
+        </w:rPr>
+        <w:t xml:space="preserve">1</w:t>
+      </w:r>
+      <w:r>
+        <w:rPr>
+          <w:rStyle w:val="NormalTok"/>
+        </w:rPr>
+        <w:t xml:space="preserve">],</w:t>
+      </w:r>
+      <w:r>
+        <w:br/>
+      </w:r>
+      <w:r>
+        <w:rPr>
+          <w:rStyle w:val="NormalTok"/>
+        </w:rPr>
+        <w:t xml:space="preserve">                  </w:t>
+      </w:r>
+      <w:r>
+        <w:rPr>
+          <w:rStyle w:val="StringTok"/>
+        </w:rPr>
+        <w:t xml:space="preserve">"Marsh succulents"</w:t>
+      </w:r>
+      <w:r>
+        <w:rPr>
+          <w:rStyle w:val="OtherTok"/>
+        </w:rPr>
+        <w:t xml:space="preserve">=</w:t>
+      </w:r>
+      <w:r>
+        <w:rPr>
+          <w:rStyle w:val="NormalTok"/>
+        </w:rPr>
+        <w:t xml:space="preserve">color_palette[</w:t>
+      </w:r>
+      <w:r>
+        <w:rPr>
+          <w:rStyle w:val="DecValTok"/>
+        </w:rPr>
+        <w:t xml:space="preserve">2</w:t>
+      </w:r>
+      <w:r>
+        <w:rPr>
+          <w:rStyle w:val="NormalTok"/>
+        </w:rPr>
+        <w:t xml:space="preserve">],</w:t>
+      </w:r>
+      <w:r>
+        <w:br/>
+      </w:r>
+      <w:r>
+        <w:rPr>
+          <w:rStyle w:val="NormalTok"/>
+        </w:rPr>
+        <w:t xml:space="preserve">                  </w:t>
+      </w:r>
+      <w:r>
+        <w:rPr>
+          <w:rStyle w:val="StringTok"/>
+        </w:rPr>
+        <w:t xml:space="preserve">"Mangroves and associate"</w:t>
+      </w:r>
+      <w:r>
+        <w:rPr>
+          <w:rStyle w:val="OtherTok"/>
+        </w:rPr>
+        <w:t xml:space="preserve">=</w:t>
+      </w:r>
+      <w:r>
+        <w:rPr>
+          <w:rStyle w:val="NormalTok"/>
+        </w:rPr>
+        <w:t xml:space="preserve">color_palette[</w:t>
+      </w:r>
+      <w:r>
+        <w:rPr>
+          <w:rStyle w:val="DecValTok"/>
+        </w:rPr>
+        <w:t xml:space="preserve">3</w:t>
+      </w:r>
+      <w:r>
+        <w:rPr>
+          <w:rStyle w:val="NormalTok"/>
+        </w:rPr>
+        <w:t xml:space="preserve">])</w:t>
+      </w:r>
+      <w:r>
+        <w:br/>
+      </w:r>
+      <w:r>
+        <w:br/>
+      </w:r>
+      <w:r>
+        <w:rPr>
+          <w:rStyle w:val="CommentTok"/>
+        </w:rPr>
+        <w:t xml:space="preserve"># Defines and sets variable with standardized gear shapes for plots</w:t>
+      </w:r>
+      <w:r>
+        <w:br/>
+      </w:r>
+      <w:r>
+        <w:rPr>
+          <w:rStyle w:val="NormalTok"/>
+        </w:rPr>
+        <w:t xml:space="preserve">group_shapes </w:t>
+      </w:r>
+      <w:r>
+        <w:rPr>
+          <w:rStyle w:val="OtherTok"/>
+        </w:rPr>
+        <w:t xml:space="preserve">&lt;-</w:t>
+      </w:r>
+      <w:r>
+        <w:rPr>
+          <w:rStyle w:val="NormalTok"/>
+        </w:rPr>
+        <w:t xml:space="preserve"> </w:t>
+      </w:r>
+      <w:r>
+        <w:rPr>
+          <w:rStyle w:val="FunctionTok"/>
+        </w:rPr>
+        <w:t xml:space="preserve">c</w:t>
+      </w:r>
+      <w:r>
+        <w:rPr>
+          <w:rStyle w:val="NormalTok"/>
+        </w:rPr>
+        <w:t xml:space="preserve">(</w:t>
+      </w:r>
+      <w:r>
+        <w:rPr>
+          <w:rStyle w:val="StringTok"/>
+        </w:rPr>
+        <w:t xml:space="preserve">"Marsh"</w:t>
+      </w:r>
+      <w:r>
+        <w:rPr>
+          <w:rStyle w:val="OtherTok"/>
+        </w:rPr>
+        <w:t xml:space="preserve">=</w:t>
+      </w:r>
+      <w:r>
+        <w:rPr>
+          <w:rStyle w:val="DecValTok"/>
+        </w:rPr>
+        <w:t xml:space="preserve">21</w:t>
+      </w:r>
+      <w:r>
+        <w:rPr>
+          <w:rStyle w:val="NormalTok"/>
+        </w:rPr>
+        <w:t xml:space="preserve">,</w:t>
+      </w:r>
+      <w:r>
+        <w:br/>
+      </w:r>
+      <w:r>
+        <w:rPr>
+          <w:rStyle w:val="NormalTok"/>
+        </w:rPr>
+        <w:t xml:space="preserve">                  </w:t>
+      </w:r>
+      <w:r>
+        <w:rPr>
+          <w:rStyle w:val="StringTok"/>
+        </w:rPr>
+        <w:t xml:space="preserve">"Marsh succulents"</w:t>
+      </w:r>
+      <w:r>
+        <w:rPr>
+          <w:rStyle w:val="OtherTok"/>
+        </w:rPr>
+        <w:t xml:space="preserve">=</w:t>
+      </w:r>
+      <w:r>
+        <w:rPr>
+          <w:rStyle w:val="DecValTok"/>
+        </w:rPr>
+        <w:t xml:space="preserve">22</w:t>
+      </w:r>
+      <w:r>
+        <w:rPr>
+          <w:rStyle w:val="NormalTok"/>
+        </w:rPr>
+        <w:t xml:space="preserve">,</w:t>
+      </w:r>
+      <w:r>
+        <w:br/>
+      </w:r>
+      <w:r>
+        <w:rPr>
+          <w:rStyle w:val="NormalTok"/>
+        </w:rPr>
+        <w:t xml:space="preserve">                  </w:t>
+      </w:r>
+      <w:r>
+        <w:rPr>
+          <w:rStyle w:val="StringTok"/>
+        </w:rPr>
+        <w:t xml:space="preserve">"Mangroves and associate"</w:t>
+      </w:r>
+      <w:r>
+        <w:rPr>
+          <w:rStyle w:val="OtherTok"/>
+        </w:rPr>
+        <w:t xml:space="preserve">=</w:t>
+      </w:r>
+      <w:r>
+        <w:rPr>
+          <w:rStyle w:val="DecValTok"/>
+        </w:rPr>
+        <w:t xml:space="preserve">24</w:t>
+      </w:r>
+      <w:r>
+        <w:rPr>
+          <w:rStyle w:val="NormalTok"/>
+        </w:rPr>
+        <w:t xml:space="preserve">)</w:t>
+      </w:r>
+      <w:r>
+        <w:br/>
+      </w:r>
+      <w:r>
+        <w:br/>
+      </w:r>
+      <w:r>
+        <w:rPr>
+          <w:rStyle w:val="CommentTok"/>
+        </w:rPr>
         <w:t xml:space="preserve"># Loop that cycles through each managed area with data</w:t>
       </w:r>
       <w:r>
@@ -10104,6 +10527,12 @@
         <w:t xml:space="preserve">      </w:t>
       </w:r>
       <w:r>
+        <w:rPr>
+          <w:rStyle w:val="CommentTok"/>
+        </w:rPr>
+        <w:t xml:space="preserve"># Determines what combination of gear are present for managed area</w:t>
+      </w:r>
+      <w:r>
         <w:br/>
       </w:r>
       <w:r>
@@ -10116,6 +10545,135 @@
         <w:rPr>
           <w:rStyle w:val="CommentTok"/>
         </w:rPr>
+        <w:t xml:space="preserve"># and subsets color and shape scheme to be used by plots.</w:t>
+      </w:r>
+      <w:r>
+        <w:br/>
+      </w:r>
+      <w:r>
+        <w:rPr>
+          <w:rStyle w:val="NormalTok"/>
+        </w:rPr>
+        <w:t xml:space="preserve">      </w:t>
+      </w:r>
+      <w:r>
+        <w:rPr>
+          <w:rStyle w:val="CommentTok"/>
+        </w:rPr>
+        <w:t xml:space="preserve"># Used so only gear combinations present for managed area appea in legend.</w:t>
+      </w:r>
+      <w:r>
+        <w:br/>
+      </w:r>
+      <w:r>
+        <w:rPr>
+          <w:rStyle w:val="NormalTok"/>
+        </w:rPr>
+        <w:t xml:space="preserve">      group_colors_plot </w:t>
+      </w:r>
+      <w:r>
+        <w:rPr>
+          <w:rStyle w:val="OtherTok"/>
+        </w:rPr>
+        <w:t xml:space="preserve">&lt;-</w:t>
+      </w:r>
+      <w:r>
+        <w:rPr>
+          <w:rStyle w:val="NormalTok"/>
+        </w:rPr>
+        <w:t xml:space="preserve"> group_colors[</w:t>
+      </w:r>
+      <w:r>
+        <w:rPr>
+          <w:rStyle w:val="FunctionTok"/>
+        </w:rPr>
+        <w:t xml:space="preserve">unique</w:t>
+      </w:r>
+      <w:r>
+        <w:rPr>
+          <w:rStyle w:val="NormalTok"/>
+        </w:rPr>
+        <w:t xml:space="preserve">(plot_data</w:t>
+      </w:r>
+      <w:r>
+        <w:rPr>
+          <w:rStyle w:val="SpecialCharTok"/>
+        </w:rPr>
+        <w:t xml:space="preserve">$</w:t>
+      </w:r>
+      <w:r>
+        <w:rPr>
+          <w:rStyle w:val="NormalTok"/>
+        </w:rPr>
+        <w:t xml:space="preserve">SpeciesGroup)]</w:t>
+      </w:r>
+      <w:r>
+        <w:br/>
+      </w:r>
+      <w:r>
+        <w:rPr>
+          <w:rStyle w:val="NormalTok"/>
+        </w:rPr>
+        <w:t xml:space="preserve">      group_shapes_plot </w:t>
+      </w:r>
+      <w:r>
+        <w:rPr>
+          <w:rStyle w:val="OtherTok"/>
+        </w:rPr>
+        <w:t xml:space="preserve">&lt;-</w:t>
+      </w:r>
+      <w:r>
+        <w:rPr>
+          <w:rStyle w:val="NormalTok"/>
+        </w:rPr>
+        <w:t xml:space="preserve"> group_shapes[</w:t>
+      </w:r>
+      <w:r>
+        <w:rPr>
+          <w:rStyle w:val="FunctionTok"/>
+        </w:rPr>
+        <w:t xml:space="preserve">unique</w:t>
+      </w:r>
+      <w:r>
+        <w:rPr>
+          <w:rStyle w:val="NormalTok"/>
+        </w:rPr>
+        <w:t xml:space="preserve">(plot_data</w:t>
+      </w:r>
+      <w:r>
+        <w:rPr>
+          <w:rStyle w:val="SpecialCharTok"/>
+        </w:rPr>
+        <w:t xml:space="preserve">$</w:t>
+      </w:r>
+      <w:r>
+        <w:rPr>
+          <w:rStyle w:val="NormalTok"/>
+        </w:rPr>
+        <w:t xml:space="preserve">SpeciesGroup)]</w:t>
+      </w:r>
+      <w:r>
+        <w:br/>
+      </w:r>
+      <w:r>
+        <w:rPr>
+          <w:rStyle w:val="NormalTok"/>
+        </w:rPr>
+        <w:t xml:space="preserve">      </w:t>
+      </w:r>
+      <w:r>
+        <w:br/>
+      </w:r>
+      <w:r>
+        <w:rPr>
+          <w:rStyle w:val="NormalTok"/>
+        </w:rPr>
+        <w:t xml:space="preserve">      </w:t>
+      </w:r>
+      <w:r>
+        <w:rPr>
+          <w:rStyle w:val="CommentTok"/>
+        </w:rPr>
         <w:t xml:space="preserve"># Creates plot object using plot_data.</w:t>
       </w:r>
       <w:r>
@@ -10176,7 +10734,25 @@
         <w:rPr>
           <w:rStyle w:val="NormalTok"/>
         </w:rPr>
-        <w:t xml:space="preserve">plot_data) </w:t>
+        <w:t xml:space="preserve">plot_data, </w:t>
+      </w:r>
+      <w:r>
+        <w:rPr>
+          <w:rStyle w:val="AttributeTok"/>
+        </w:rPr>
+        <w:t xml:space="preserve">group=</w:t>
+      </w:r>
+      <w:r>
+        <w:rPr>
+          <w:rStyle w:val="FunctionTok"/>
+        </w:rPr>
+        <w:t xml:space="preserve">as.factor</w:t>
+      </w:r>
+      <w:r>
+        <w:rPr>
+          <w:rStyle w:val="NormalTok"/>
+        </w:rPr>
+        <w:t xml:space="preserve">(SpeciesGroup)) </w:t>
       </w:r>
       <w:r>
         <w:rPr>
@@ -10239,7 +10815,7 @@
         <w:rPr>
           <w:rStyle w:val="NormalTok"/>
         </w:rPr>
-        <w:t xml:space="preserve">Mean), </w:t>
+        <w:t xml:space="preserve">Mean, </w:t>
       </w:r>
       <w:r>
         <w:rPr>
@@ -10249,9 +10825,48 @@
       </w:r>
       <w:r>
         <w:rPr>
-          <w:rStyle w:val="NormalTok"/>
-        </w:rPr>
-        <w:t xml:space="preserve">color_palette[</w:t>
+          <w:rStyle w:val="FunctionTok"/>
+        </w:rPr>
+        <w:t xml:space="preserve">as.factor</w:t>
+      </w:r>
+      <w:r>
+        <w:rPr>
+          <w:rStyle w:val="NormalTok"/>
+        </w:rPr>
+        <w:t xml:space="preserve">(SpeciesGroup)),</w:t>
+      </w:r>
+      <w:r>
+        <w:br/>
+      </w:r>
+      <w:r>
+        <w:rPr>
+          <w:rStyle w:val="NormalTok"/>
+        </w:rPr>
+        <w:t xml:space="preserve">                   </w:t>
+      </w:r>
+      <w:r>
+        <w:rPr>
+          <w:rStyle w:val="AttributeTok"/>
+        </w:rPr>
+        <w:t xml:space="preserve">size=</w:t>
+      </w:r>
+      <w:r>
+        <w:rPr>
+          <w:rStyle w:val="FloatTok"/>
+        </w:rPr>
+        <w:t xml:space="preserve">0.75</w:t>
+      </w:r>
+      <w:r>
+        <w:rPr>
+          <w:rStyle w:val="NormalTok"/>
+        </w:rPr>
+        <w:t xml:space="preserve">, </w:t>
+      </w:r>
+      <w:r>
+        <w:rPr>
+          <w:rStyle w:val="AttributeTok"/>
+        </w:rPr>
+        <w:t xml:space="preserve">alpha=</w:t>
       </w:r>
       <w:r>
         <w:rPr>
@@ -10263,16 +10878,115 @@
         <w:rPr>
           <w:rStyle w:val="NormalTok"/>
         </w:rPr>
-        <w:t xml:space="preserve">],</w:t>
-      </w:r>
-      <w:r>
-        <w:br/>
-      </w:r>
-      <w:r>
-        <w:rPr>
-          <w:rStyle w:val="NormalTok"/>
-        </w:rPr>
-        <w:t xml:space="preserve">                   </w:t>
+        <w:t xml:space="preserve">) </w:t>
+      </w:r>
+      <w:r>
+        <w:rPr>
+          <w:rStyle w:val="SpecialCharTok"/>
+        </w:rPr>
+        <w:t xml:space="preserve">+</w:t>
+      </w:r>
+      <w:r>
+        <w:br/>
+      </w:r>
+      <w:r>
+        <w:rPr>
+          <w:rStyle w:val="NormalTok"/>
+        </w:rPr>
+        <w:t xml:space="preserve">         </w:t>
+      </w:r>
+      <w:r>
+        <w:rPr>
+          <w:rStyle w:val="FunctionTok"/>
+        </w:rPr>
+        <w:t xml:space="preserve">geom_point</w:t>
+      </w:r>
+      <w:r>
+        <w:rPr>
+          <w:rStyle w:val="NormalTok"/>
+        </w:rPr>
+        <w:t xml:space="preserve">(</w:t>
+      </w:r>
+      <w:r>
+        <w:rPr>
+          <w:rStyle w:val="FunctionTok"/>
+        </w:rPr>
+        <w:t xml:space="preserve">aes</w:t>
+      </w:r>
+      <w:r>
+        <w:rPr>
+          <w:rStyle w:val="NormalTok"/>
+        </w:rPr>
+        <w:t xml:space="preserve">(</w:t>
+      </w:r>
+      <w:r>
+        <w:rPr>
+          <w:rStyle w:val="AttributeTok"/>
+        </w:rPr>
+        <w:t xml:space="preserve">x=</w:t>
+      </w:r>
+      <w:r>
+        <w:rPr>
+          <w:rStyle w:val="NormalTok"/>
+        </w:rPr>
+        <w:t xml:space="preserve">Year, </w:t>
+      </w:r>
+      <w:r>
+        <w:rPr>
+          <w:rStyle w:val="AttributeTok"/>
+        </w:rPr>
+        <w:t xml:space="preserve">y=</w:t>
+      </w:r>
+      <w:r>
+        <w:rPr>
+          <w:rStyle w:val="NormalTok"/>
+        </w:rPr>
+        <w:t xml:space="preserve">Mean, </w:t>
+      </w:r>
+      <w:r>
+        <w:rPr>
+          <w:rStyle w:val="AttributeTok"/>
+        </w:rPr>
+        <w:t xml:space="preserve">fill=</w:t>
+      </w:r>
+      <w:r>
+        <w:rPr>
+          <w:rStyle w:val="FunctionTok"/>
+        </w:rPr>
+        <w:t xml:space="preserve">as.factor</w:t>
+      </w:r>
+      <w:r>
+        <w:rPr>
+          <w:rStyle w:val="NormalTok"/>
+        </w:rPr>
+        <w:t xml:space="preserve">(SpeciesGroup),</w:t>
+      </w:r>
+      <w:r>
+        <w:br/>
+      </w:r>
+      <w:r>
+        <w:rPr>
+          <w:rStyle w:val="NormalTok"/>
+        </w:rPr>
+        <w:t xml:space="preserve">                        </w:t>
+      </w:r>
+      <w:r>
+        <w:rPr>
+          <w:rStyle w:val="AttributeTok"/>
+        </w:rPr>
+        <w:t xml:space="preserve">shape=</w:t>
+      </w:r>
+      <w:r>
+        <w:rPr>
+          <w:rStyle w:val="FunctionTok"/>
+        </w:rPr>
+        <w:t xml:space="preserve">as.factor</w:t>
+      </w:r>
+      <w:r>
+        <w:rPr>
+          <w:rStyle w:val="NormalTok"/>
+        </w:rPr>
+        <w:t xml:space="preserve">(SpeciesGroup)), </w:t>
       </w:r>
       <w:r>
         <w:rPr>
@@ -10282,9 +10996,660 @@
       </w:r>
       <w:r>
         <w:rPr>
+          <w:rStyle w:val="DecValTok"/>
+        </w:rPr>
+        <w:t xml:space="preserve">2</w:t>
+      </w:r>
+      <w:r>
+        <w:rPr>
+          <w:rStyle w:val="NormalTok"/>
+        </w:rPr>
+        <w:t xml:space="preserve">,</w:t>
+      </w:r>
+      <w:r>
+        <w:br/>
+      </w:r>
+      <w:r>
+        <w:rPr>
+          <w:rStyle w:val="NormalTok"/>
+        </w:rPr>
+        <w:t xml:space="preserve">                    </w:t>
+      </w:r>
+      <w:r>
+        <w:rPr>
+          <w:rStyle w:val="AttributeTok"/>
+        </w:rPr>
+        <w:t xml:space="preserve">color=</w:t>
+      </w:r>
+      <w:r>
+        <w:rPr>
+          <w:rStyle w:val="StringTok"/>
+        </w:rPr>
+        <w:t xml:space="preserve">"#333333"</w:t>
+      </w:r>
+      <w:r>
+        <w:rPr>
+          <w:rStyle w:val="NormalTok"/>
+        </w:rPr>
+        <w:t xml:space="preserve">, </w:t>
+      </w:r>
+      <w:r>
+        <w:rPr>
+          <w:rStyle w:val="AttributeTok"/>
+        </w:rPr>
+        <w:t xml:space="preserve">alpha=</w:t>
+      </w:r>
+      <w:r>
+        <w:rPr>
+          <w:rStyle w:val="DecValTok"/>
+        </w:rPr>
+        <w:t xml:space="preserve">1</w:t>
+      </w:r>
+      <w:r>
+        <w:rPr>
+          <w:rStyle w:val="NormalTok"/>
+        </w:rPr>
+        <w:t xml:space="preserve">) </w:t>
+      </w:r>
+      <w:r>
+        <w:rPr>
+          <w:rStyle w:val="SpecialCharTok"/>
+        </w:rPr>
+        <w:t xml:space="preserve">+</w:t>
+      </w:r>
+      <w:r>
+        <w:br/>
+      </w:r>
+      <w:r>
+        <w:rPr>
+          <w:rStyle w:val="NormalTok"/>
+        </w:rPr>
+        <w:t xml:space="preserve">         </w:t>
+      </w:r>
+      <w:r>
+        <w:rPr>
+          <w:rStyle w:val="FunctionTok"/>
+        </w:rPr>
+        <w:t xml:space="preserve">labs</w:t>
+      </w:r>
+      <w:r>
+        <w:rPr>
+          <w:rStyle w:val="NormalTok"/>
+        </w:rPr>
+        <w:t xml:space="preserve">(</w:t>
+      </w:r>
+      <w:r>
+        <w:rPr>
+          <w:rStyle w:val="AttributeTok"/>
+        </w:rPr>
+        <w:t xml:space="preserve">title=</w:t>
+      </w:r>
+      <w:r>
+        <w:rPr>
+          <w:rStyle w:val="StringTok"/>
+        </w:rPr>
+        <w:t xml:space="preserve">"Coastal Wetlands Species Richness"</w:t>
+      </w:r>
+      <w:r>
+        <w:rPr>
+          <w:rStyle w:val="NormalTok"/>
+        </w:rPr>
+        <w:t xml:space="preserve">,</w:t>
+      </w:r>
+      <w:r>
+        <w:br/>
+      </w:r>
+      <w:r>
+        <w:rPr>
+          <w:rStyle w:val="NormalTok"/>
+        </w:rPr>
+        <w:t xml:space="preserve">              </w:t>
+      </w:r>
+      <w:r>
+        <w:rPr>
+          <w:rStyle w:val="AttributeTok"/>
+        </w:rPr>
+        <w:t xml:space="preserve">subtitle=</w:t>
+      </w:r>
+      <w:r>
+        <w:rPr>
+          <w:rStyle w:val="NormalTok"/>
+        </w:rPr>
+        <w:t xml:space="preserve">MA_Include[i],</w:t>
+      </w:r>
+      <w:r>
+        <w:br/>
+      </w:r>
+      <w:r>
+        <w:rPr>
+          <w:rStyle w:val="NormalTok"/>
+        </w:rPr>
+        <w:t xml:space="preserve">              </w:t>
+      </w:r>
+      <w:r>
+        <w:rPr>
+          <w:rStyle w:val="AttributeTok"/>
+        </w:rPr>
+        <w:t xml:space="preserve">x=</w:t>
+      </w:r>
+      <w:r>
+        <w:rPr>
+          <w:rStyle w:val="StringTok"/>
+        </w:rPr>
+        <w:t xml:space="preserve">"Year"</w:t>
+      </w:r>
+      <w:r>
+        <w:rPr>
+          <w:rStyle w:val="NormalTok"/>
+        </w:rPr>
+        <w:t xml:space="preserve">, </w:t>
+      </w:r>
+      <w:r>
+        <w:rPr>
+          <w:rStyle w:val="AttributeTok"/>
+        </w:rPr>
+        <w:t xml:space="preserve">y=</w:t>
+      </w:r>
+      <w:r>
+        <w:rPr>
+          <w:rStyle w:val="StringTok"/>
+        </w:rPr>
+        <w:t xml:space="preserve">"Richness (# of species)"</w:t>
+      </w:r>
+      <w:r>
+        <w:rPr>
+          <w:rStyle w:val="NormalTok"/>
+        </w:rPr>
+        <w:t xml:space="preserve">,</w:t>
+      </w:r>
+      <w:r>
+        <w:br/>
+      </w:r>
+      <w:r>
+        <w:rPr>
+          <w:rStyle w:val="NormalTok"/>
+        </w:rPr>
+        <w:t xml:space="preserve">              </w:t>
+      </w:r>
+      <w:r>
+        <w:rPr>
+          <w:rStyle w:val="AttributeTok"/>
+        </w:rPr>
+        <w:t xml:space="preserve">fill=</w:t>
+      </w:r>
+      <w:r>
+        <w:rPr>
+          <w:rStyle w:val="StringTok"/>
+        </w:rPr>
+        <w:t xml:space="preserve">"Species group"</w:t>
+      </w:r>
+      <w:r>
+        <w:rPr>
+          <w:rStyle w:val="NormalTok"/>
+        </w:rPr>
+        <w:t xml:space="preserve">, </w:t>
+      </w:r>
+      <w:r>
+        <w:rPr>
+          <w:rStyle w:val="AttributeTok"/>
+        </w:rPr>
+        <w:t xml:space="preserve">color=</w:t>
+      </w:r>
+      <w:r>
+        <w:rPr>
+          <w:rStyle w:val="StringTok"/>
+        </w:rPr>
+        <w:t xml:space="preserve">"Species group"</w:t>
+      </w:r>
+      <w:r>
+        <w:rPr>
+          <w:rStyle w:val="NormalTok"/>
+        </w:rPr>
+        <w:t xml:space="preserve">,</w:t>
+      </w:r>
+      <w:r>
+        <w:br/>
+      </w:r>
+      <w:r>
+        <w:rPr>
+          <w:rStyle w:val="NormalTok"/>
+        </w:rPr>
+        <w:t xml:space="preserve">              </w:t>
+      </w:r>
+      <w:r>
+        <w:rPr>
+          <w:rStyle w:val="AttributeTok"/>
+        </w:rPr>
+        <w:t xml:space="preserve">shape=</w:t>
+      </w:r>
+      <w:r>
+        <w:rPr>
+          <w:rStyle w:val="StringTok"/>
+        </w:rPr>
+        <w:t xml:space="preserve">"Species group"</w:t>
+      </w:r>
+      <w:r>
+        <w:rPr>
+          <w:rStyle w:val="NormalTok"/>
+        </w:rPr>
+        <w:t xml:space="preserve">) </w:t>
+      </w:r>
+      <w:r>
+        <w:rPr>
+          <w:rStyle w:val="SpecialCharTok"/>
+        </w:rPr>
+        <w:t xml:space="preserve">+</w:t>
+      </w:r>
+      <w:r>
+        <w:br/>
+      </w:r>
+      <w:r>
+        <w:rPr>
+          <w:rStyle w:val="NormalTok"/>
+        </w:rPr>
+        <w:t xml:space="preserve">         </w:t>
+      </w:r>
+      <w:r>
+        <w:rPr>
+          <w:rStyle w:val="FunctionTok"/>
+        </w:rPr>
+        <w:t xml:space="preserve">scale_x_continuous</w:t>
+      </w:r>
+      <w:r>
+        <w:rPr>
+          <w:rStyle w:val="NormalTok"/>
+        </w:rPr>
+        <w:t xml:space="preserve">(</w:t>
+      </w:r>
+      <w:r>
+        <w:rPr>
+          <w:rStyle w:val="AttributeTok"/>
+        </w:rPr>
+        <w:t xml:space="preserve">limits=</w:t>
+      </w:r>
+      <w:r>
+        <w:rPr>
+          <w:rStyle w:val="FunctionTok"/>
+        </w:rPr>
+        <w:t xml:space="preserve">c</w:t>
+      </w:r>
+      <w:r>
+        <w:rPr>
+          <w:rStyle w:val="NormalTok"/>
+        </w:rPr>
+        <w:t xml:space="preserve">(t_min</w:t>
+      </w:r>
+      <w:r>
+        <w:rPr>
           <w:rStyle w:val="FloatTok"/>
         </w:rPr>
-        <w:t xml:space="preserve">0.75</w:t>
+        <w:t xml:space="preserve">-0.25</w:t>
+      </w:r>
+      <w:r>
+        <w:rPr>
+          <w:rStyle w:val="NormalTok"/>
+        </w:rPr>
+        <w:t xml:space="preserve">, t_max</w:t>
+      </w:r>
+      <w:r>
+        <w:rPr>
+          <w:rStyle w:val="FloatTok"/>
+        </w:rPr>
+        <w:t xml:space="preserve">+0.25</w:t>
+      </w:r>
+      <w:r>
+        <w:rPr>
+          <w:rStyle w:val="NormalTok"/>
+        </w:rPr>
+        <w:t xml:space="preserve">),</w:t>
+      </w:r>
+      <w:r>
+        <w:br/>
+      </w:r>
+      <w:r>
+        <w:rPr>
+          <w:rStyle w:val="NormalTok"/>
+        </w:rPr>
+        <w:t xml:space="preserve">                            </w:t>
+      </w:r>
+      <w:r>
+        <w:rPr>
+          <w:rStyle w:val="AttributeTok"/>
+        </w:rPr>
+        <w:t xml:space="preserve">breaks=</w:t>
+      </w:r>
+      <w:r>
+        <w:rPr>
+          <w:rStyle w:val="FunctionTok"/>
+        </w:rPr>
+        <w:t xml:space="preserve">seq</w:t>
+      </w:r>
+      <w:r>
+        <w:rPr>
+          <w:rStyle w:val="NormalTok"/>
+        </w:rPr>
+        <w:t xml:space="preserve">(t_max, t_min, brk)) </w:t>
+      </w:r>
+      <w:r>
+        <w:rPr>
+          <w:rStyle w:val="SpecialCharTok"/>
+        </w:rPr>
+        <w:t xml:space="preserve">+</w:t>
+      </w:r>
+      <w:r>
+        <w:br/>
+      </w:r>
+      <w:r>
+        <w:rPr>
+          <w:rStyle w:val="NormalTok"/>
+        </w:rPr>
+        <w:t xml:space="preserve">         </w:t>
+      </w:r>
+      <w:r>
+        <w:rPr>
+          <w:rStyle w:val="FunctionTok"/>
+        </w:rPr>
+        <w:t xml:space="preserve">scale_y_continuous</w:t>
+      </w:r>
+      <w:r>
+        <w:rPr>
+          <w:rStyle w:val="NormalTok"/>
+        </w:rPr>
+        <w:t xml:space="preserve">(</w:t>
+      </w:r>
+      <w:r>
+        <w:rPr>
+          <w:rStyle w:val="AttributeTok"/>
+        </w:rPr>
+        <w:t xml:space="preserve">limits=</w:t>
+      </w:r>
+      <w:r>
+        <w:rPr>
+          <w:rStyle w:val="FunctionTok"/>
+        </w:rPr>
+        <w:t xml:space="preserve">c</w:t>
+      </w:r>
+      <w:r>
+        <w:rPr>
+          <w:rStyle w:val="NormalTok"/>
+        </w:rPr>
+        <w:t xml:space="preserve">(y_min, y_max),</w:t>
+      </w:r>
+      <w:r>
+        <w:br/>
+      </w:r>
+      <w:r>
+        <w:rPr>
+          <w:rStyle w:val="NormalTok"/>
+        </w:rPr>
+        <w:t xml:space="preserve">                            </w:t>
+      </w:r>
+      <w:r>
+        <w:rPr>
+          <w:rStyle w:val="AttributeTok"/>
+        </w:rPr>
+        <w:t xml:space="preserve">breaks=</w:t>
+      </w:r>
+      <w:r>
+        <w:rPr>
+          <w:rStyle w:val="FunctionTok"/>
+        </w:rPr>
+        <w:t xml:space="preserve">pretty_breaks</w:t>
+      </w:r>
+      <w:r>
+        <w:rPr>
+          <w:rStyle w:val="NormalTok"/>
+        </w:rPr>
+        <w:t xml:space="preserve">(</w:t>
+      </w:r>
+      <w:r>
+        <w:rPr>
+          <w:rStyle w:val="AttributeTok"/>
+        </w:rPr>
+        <w:t xml:space="preserve">n=</w:t>
+      </w:r>
+      <w:r>
+        <w:rPr>
+          <w:rStyle w:val="DecValTok"/>
+        </w:rPr>
+        <w:t xml:space="preserve">5</w:t>
+      </w:r>
+      <w:r>
+        <w:rPr>
+          <w:rStyle w:val="NormalTok"/>
+        </w:rPr>
+        <w:t xml:space="preserve">)) </w:t>
+      </w:r>
+      <w:r>
+        <w:rPr>
+          <w:rStyle w:val="SpecialCharTok"/>
+        </w:rPr>
+        <w:t xml:space="preserve">+</w:t>
+      </w:r>
+      <w:r>
+        <w:br/>
+      </w:r>
+      <w:r>
+        <w:rPr>
+          <w:rStyle w:val="NormalTok"/>
+        </w:rPr>
+        <w:t xml:space="preserve">         </w:t>
+      </w:r>
+      <w:r>
+        <w:rPr>
+          <w:rStyle w:val="FunctionTok"/>
+        </w:rPr>
+        <w:t xml:space="preserve">scale_fill_manual</w:t>
+      </w:r>
+      <w:r>
+        <w:rPr>
+          <w:rStyle w:val="NormalTok"/>
+        </w:rPr>
+        <w:t xml:space="preserve">(</w:t>
+      </w:r>
+      <w:r>
+        <w:rPr>
+          <w:rStyle w:val="AttributeTok"/>
+        </w:rPr>
+        <w:t xml:space="preserve">values=</w:t>
+      </w:r>
+      <w:r>
+        <w:rPr>
+          <w:rStyle w:val="NormalTok"/>
+        </w:rPr>
+        <w:t xml:space="preserve">group_colors_plot) </w:t>
+      </w:r>
+      <w:r>
+        <w:rPr>
+          <w:rStyle w:val="SpecialCharTok"/>
+        </w:rPr>
+        <w:t xml:space="preserve">+</w:t>
+      </w:r>
+      <w:r>
+        <w:br/>
+      </w:r>
+      <w:r>
+        <w:rPr>
+          <w:rStyle w:val="NormalTok"/>
+        </w:rPr>
+        <w:t xml:space="preserve">         </w:t>
+      </w:r>
+      <w:r>
+        <w:rPr>
+          <w:rStyle w:val="FunctionTok"/>
+        </w:rPr>
+        <w:t xml:space="preserve">scale_color_manual</w:t>
+      </w:r>
+      <w:r>
+        <w:rPr>
+          <w:rStyle w:val="NormalTok"/>
+        </w:rPr>
+        <w:t xml:space="preserve">(</w:t>
+      </w:r>
+      <w:r>
+        <w:rPr>
+          <w:rStyle w:val="AttributeTok"/>
+        </w:rPr>
+        <w:t xml:space="preserve">values=</w:t>
+      </w:r>
+      <w:r>
+        <w:rPr>
+          <w:rStyle w:val="NormalTok"/>
+        </w:rPr>
+        <w:t xml:space="preserve">group_colors_plot) </w:t>
+      </w:r>
+      <w:r>
+        <w:rPr>
+          <w:rStyle w:val="SpecialCharTok"/>
+        </w:rPr>
+        <w:t xml:space="preserve">+</w:t>
+      </w:r>
+      <w:r>
+        <w:br/>
+      </w:r>
+      <w:r>
+        <w:rPr>
+          <w:rStyle w:val="NormalTok"/>
+        </w:rPr>
+        <w:t xml:space="preserve">         </w:t>
+      </w:r>
+      <w:r>
+        <w:rPr>
+          <w:rStyle w:val="FunctionTok"/>
+        </w:rPr>
+        <w:t xml:space="preserve">scale_shape_manual</w:t>
+      </w:r>
+      <w:r>
+        <w:rPr>
+          <w:rStyle w:val="NormalTok"/>
+        </w:rPr>
+        <w:t xml:space="preserve">(</w:t>
+      </w:r>
+      <w:r>
+        <w:rPr>
+          <w:rStyle w:val="AttributeTok"/>
+        </w:rPr>
+        <w:t xml:space="preserve">values=</w:t>
+      </w:r>
+      <w:r>
+        <w:rPr>
+          <w:rStyle w:val="NormalTok"/>
+        </w:rPr>
+        <w:t xml:space="preserve">group_shapes_plot) </w:t>
+      </w:r>
+      <w:r>
+        <w:rPr>
+          <w:rStyle w:val="SpecialCharTok"/>
+        </w:rPr>
+        <w:t xml:space="preserve">+</w:t>
+      </w:r>
+      <w:r>
+        <w:br/>
+      </w:r>
+      <w:r>
+        <w:rPr>
+          <w:rStyle w:val="NormalTok"/>
+        </w:rPr>
+        <w:t xml:space="preserve">         plot_theme</w:t>
+      </w:r>
+      <w:r>
+        <w:br/>
+      </w:r>
+      <w:r>
+        <w:rPr>
+          <w:rStyle w:val="NormalTok"/>
+        </w:rPr>
+        <w:t xml:space="preserve">      </w:t>
+      </w:r>
+      <w:r>
+        <w:rPr>
+          <w:rStyle w:val="CommentTok"/>
+        </w:rPr>
+        <w:t xml:space="preserve"># Sets file name of plot created</w:t>
+      </w:r>
+      <w:r>
+        <w:br/>
+      </w:r>
+      <w:r>
+        <w:rPr>
+          <w:rStyle w:val="NormalTok"/>
+        </w:rPr>
+        <w:t xml:space="preserve">      outname </w:t>
+      </w:r>
+      <w:r>
+        <w:rPr>
+          <w:rStyle w:val="OtherTok"/>
+        </w:rPr>
+        <w:t xml:space="preserve">&lt;-</w:t>
+      </w:r>
+      <w:r>
+        <w:rPr>
+          <w:rStyle w:val="NormalTok"/>
+        </w:rPr>
+        <w:t xml:space="preserve"> </w:t>
+      </w:r>
+      <w:r>
+        <w:rPr>
+          <w:rStyle w:val="FunctionTok"/>
+        </w:rPr>
+        <w:t xml:space="preserve">paste0</w:t>
+      </w:r>
+      <w:r>
+        <w:rPr>
+          <w:rStyle w:val="NormalTok"/>
+        </w:rPr>
+        <w:t xml:space="preserve">(</w:t>
+      </w:r>
+      <w:r>
+        <w:rPr>
+          <w:rStyle w:val="StringTok"/>
+        </w:rPr>
+        <w:t xml:space="preserve">"CoastalWetlands_"</w:t>
+      </w:r>
+      <w:r>
+        <w:rPr>
+          <w:rStyle w:val="NormalTok"/>
+        </w:rPr>
+        <w:t xml:space="preserve">, param_file, </w:t>
+      </w:r>
+      <w:r>
+        <w:rPr>
+          <w:rStyle w:val="StringTok"/>
+        </w:rPr>
+        <w:t xml:space="preserve">"_"</w:t>
+      </w:r>
+      <w:r>
+        <w:rPr>
+          <w:rStyle w:val="NormalTok"/>
+        </w:rPr>
+        <w:t xml:space="preserve">,</w:t>
+      </w:r>
+      <w:r>
+        <w:br/>
+      </w:r>
+      <w:r>
+        <w:rPr>
+          <w:rStyle w:val="NormalTok"/>
+        </w:rPr>
+        <w:t xml:space="preserve">                        </w:t>
+      </w:r>
+      <w:r>
+        <w:rPr>
+          <w:rStyle w:val="FunctionTok"/>
+        </w:rPr>
+        <w:t xml:space="preserve">gsub</w:t>
+      </w:r>
+      <w:r>
+        <w:rPr>
+          <w:rStyle w:val="NormalTok"/>
+        </w:rPr>
+        <w:t xml:space="preserve">(</w:t>
+      </w:r>
+      <w:r>
+        <w:rPr>
+          <w:rStyle w:val="StringTok"/>
+        </w:rPr>
+        <w:t xml:space="preserve">" "</w:t>
       </w:r>
       <w:r>
         <w:rPr>
@@ -10294,501 +11659,219 @@
       </w:r>
       <w:r>
         <w:rPr>
-          <w:rStyle w:val="AttributeTok"/>
-        </w:rPr>
-        <w:t xml:space="preserve">alpha=</w:t>
+          <w:rStyle w:val="StringTok"/>
+        </w:rPr>
+        <w:t xml:space="preserve">""</w:t>
+      </w:r>
+      <w:r>
+        <w:rPr>
+          <w:rStyle w:val="NormalTok"/>
+        </w:rPr>
+        <w:t xml:space="preserve">, MA_Include[i]), </w:t>
+      </w:r>
+      <w:r>
+        <w:rPr>
+          <w:rStyle w:val="StringTok"/>
+        </w:rPr>
+        <w:t xml:space="preserve">".png"</w:t>
+      </w:r>
+      <w:r>
+        <w:rPr>
+          <w:rStyle w:val="NormalTok"/>
+        </w:rPr>
+        <w:t xml:space="preserve">)</w:t>
+      </w:r>
+      <w:r>
+        <w:br/>
+      </w:r>
+      <w:r>
+        <w:rPr>
+          <w:rStyle w:val="NormalTok"/>
+        </w:rPr>
+        <w:t xml:space="preserve">      </w:t>
+      </w:r>
+      <w:r>
+        <w:rPr>
+          <w:rStyle w:val="CommentTok"/>
+        </w:rPr>
+        <w:t xml:space="preserve"># Saves plot as a png image</w:t>
+      </w:r>
+      <w:r>
+        <w:br/>
+      </w:r>
+      <w:r>
+        <w:rPr>
+          <w:rStyle w:val="NormalTok"/>
+        </w:rPr>
+        <w:t xml:space="preserve">      </w:t>
+      </w:r>
+      <w:r>
+        <w:rPr>
+          <w:rStyle w:val="FunctionTok"/>
+        </w:rPr>
+        <w:t xml:space="preserve">png</w:t>
+      </w:r>
+      <w:r>
+        <w:rPr>
+          <w:rStyle w:val="NormalTok"/>
+        </w:rPr>
+        <w:t xml:space="preserve">(</w:t>
+      </w:r>
+      <w:r>
+        <w:rPr>
+          <w:rStyle w:val="FunctionTok"/>
+        </w:rPr>
+        <w:t xml:space="preserve">paste0</w:t>
+      </w:r>
+      <w:r>
+        <w:rPr>
+          <w:rStyle w:val="NormalTok"/>
+        </w:rPr>
+        <w:t xml:space="preserve">(out_dir, </w:t>
+      </w:r>
+      <w:r>
+        <w:rPr>
+          <w:rStyle w:val="StringTok"/>
+        </w:rPr>
+        <w:t xml:space="preserve">"/Figures/"</w:t>
+      </w:r>
+      <w:r>
+        <w:rPr>
+          <w:rStyle w:val="NormalTok"/>
+        </w:rPr>
+        <w:t xml:space="preserve">, outname),</w:t>
+      </w:r>
+      <w:r>
+        <w:br/>
+      </w:r>
+      <w:r>
+        <w:rPr>
+          <w:rStyle w:val="NormalTok"/>
+        </w:rPr>
+        <w:t xml:space="preserve">          </w:t>
+      </w:r>
+      <w:r>
+        <w:rPr>
+          <w:rStyle w:val="AttributeTok"/>
+        </w:rPr>
+        <w:t xml:space="preserve">width =</w:t>
+      </w:r>
+      <w:r>
+        <w:rPr>
+          <w:rStyle w:val="NormalTok"/>
+        </w:rPr>
+        <w:t xml:space="preserve"> </w:t>
       </w:r>
       <w:r>
         <w:rPr>
           <w:rStyle w:val="DecValTok"/>
         </w:rPr>
-        <w:t xml:space="preserve">1</w:t>
-      </w:r>
-      <w:r>
-        <w:rPr>
-          <w:rStyle w:val="NormalTok"/>
-        </w:rPr>
-        <w:t xml:space="preserve">) </w:t>
-      </w:r>
-      <w:r>
-        <w:rPr>
-          <w:rStyle w:val="SpecialCharTok"/>
-        </w:rPr>
-        <w:t xml:space="preserve">+</w:t>
-      </w:r>
-      <w:r>
-        <w:br/>
-      </w:r>
-      <w:r>
-        <w:rPr>
-          <w:rStyle w:val="NormalTok"/>
-        </w:rPr>
-        <w:t xml:space="preserve">         </w:t>
-      </w:r>
-      <w:r>
-        <w:rPr>
-          <w:rStyle w:val="FunctionTok"/>
-        </w:rPr>
-        <w:t xml:space="preserve">geom_point</w:t>
-      </w:r>
-      <w:r>
-        <w:rPr>
-          <w:rStyle w:val="NormalTok"/>
-        </w:rPr>
-        <w:t xml:space="preserve">(</w:t>
-      </w:r>
-      <w:r>
-        <w:rPr>
-          <w:rStyle w:val="FunctionTok"/>
-        </w:rPr>
-        <w:t xml:space="preserve">aes</w:t>
-      </w:r>
-      <w:r>
-        <w:rPr>
-          <w:rStyle w:val="NormalTok"/>
-        </w:rPr>
-        <w:t xml:space="preserve">(</w:t>
-      </w:r>
-      <w:r>
-        <w:rPr>
-          <w:rStyle w:val="AttributeTok"/>
-        </w:rPr>
-        <w:t xml:space="preserve">x=</w:t>
-      </w:r>
-      <w:r>
-        <w:rPr>
-          <w:rStyle w:val="NormalTok"/>
-        </w:rPr>
-        <w:t xml:space="preserve">Year, </w:t>
-      </w:r>
-      <w:r>
-        <w:rPr>
-          <w:rStyle w:val="AttributeTok"/>
-        </w:rPr>
-        <w:t xml:space="preserve">y=</w:t>
-      </w:r>
-      <w:r>
-        <w:rPr>
-          <w:rStyle w:val="NormalTok"/>
-        </w:rPr>
-        <w:t xml:space="preserve">Mean), </w:t>
-      </w:r>
-      <w:r>
-        <w:rPr>
-          <w:rStyle w:val="AttributeTok"/>
-        </w:rPr>
-        <w:t xml:space="preserve">fill=</w:t>
-      </w:r>
-      <w:r>
-        <w:rPr>
-          <w:rStyle w:val="NormalTok"/>
-        </w:rPr>
-        <w:t xml:space="preserve">color_palette[</w:t>
+        <w:t xml:space="preserve">8</w:t>
+      </w:r>
+      <w:r>
+        <w:rPr>
+          <w:rStyle w:val="NormalTok"/>
+        </w:rPr>
+        <w:t xml:space="preserve">,</w:t>
+      </w:r>
+      <w:r>
+        <w:br/>
+      </w:r>
+      <w:r>
+        <w:rPr>
+          <w:rStyle w:val="NormalTok"/>
+        </w:rPr>
+        <w:t xml:space="preserve">          </w:t>
+      </w:r>
+      <w:r>
+        <w:rPr>
+          <w:rStyle w:val="AttributeTok"/>
+        </w:rPr>
+        <w:t xml:space="preserve">height =</w:t>
+      </w:r>
+      <w:r>
+        <w:rPr>
+          <w:rStyle w:val="NormalTok"/>
+        </w:rPr>
+        <w:t xml:space="preserve"> </w:t>
       </w:r>
       <w:r>
         <w:rPr>
           <w:rStyle w:val="DecValTok"/>
         </w:rPr>
-        <w:t xml:space="preserve">1</w:t>
-      </w:r>
-      <w:r>
-        <w:rPr>
-          <w:rStyle w:val="NormalTok"/>
-        </w:rPr>
-        <w:t xml:space="preserve">],</w:t>
-      </w:r>
-      <w:r>
-        <w:br/>
-      </w:r>
-      <w:r>
-        <w:rPr>
-          <w:rStyle w:val="NormalTok"/>
-        </w:rPr>
-        <w:t xml:space="preserve">                        </w:t>
-      </w:r>
-      <w:r>
-        <w:rPr>
-          <w:rStyle w:val="AttributeTok"/>
-        </w:rPr>
-        <w:t xml:space="preserve">shape=</w:t>
+        <w:t xml:space="preserve">4</w:t>
+      </w:r>
+      <w:r>
+        <w:rPr>
+          <w:rStyle w:val="NormalTok"/>
+        </w:rPr>
+        <w:t xml:space="preserve">,</w:t>
+      </w:r>
+      <w:r>
+        <w:br/>
+      </w:r>
+      <w:r>
+        <w:rPr>
+          <w:rStyle w:val="NormalTok"/>
+        </w:rPr>
+        <w:t xml:space="preserve">          </w:t>
+      </w:r>
+      <w:r>
+        <w:rPr>
+          <w:rStyle w:val="AttributeTok"/>
+        </w:rPr>
+        <w:t xml:space="preserve">units =</w:t>
+      </w:r>
+      <w:r>
+        <w:rPr>
+          <w:rStyle w:val="NormalTok"/>
+        </w:rPr>
+        <w:t xml:space="preserve"> </w:t>
+      </w:r>
+      <w:r>
+        <w:rPr>
+          <w:rStyle w:val="StringTok"/>
+        </w:rPr>
+        <w:t xml:space="preserve">"in"</w:t>
+      </w:r>
+      <w:r>
+        <w:rPr>
+          <w:rStyle w:val="NormalTok"/>
+        </w:rPr>
+        <w:t xml:space="preserve">,</w:t>
+      </w:r>
+      <w:r>
+        <w:br/>
+      </w:r>
+      <w:r>
+        <w:rPr>
+          <w:rStyle w:val="NormalTok"/>
+        </w:rPr>
+        <w:t xml:space="preserve">          </w:t>
+      </w:r>
+      <w:r>
+        <w:rPr>
+          <w:rStyle w:val="AttributeTok"/>
+        </w:rPr>
+        <w:t xml:space="preserve">res =</w:t>
+      </w:r>
+      <w:r>
+        <w:rPr>
+          <w:rStyle w:val="NormalTok"/>
+        </w:rPr>
+        <w:t xml:space="preserve"> </w:t>
       </w:r>
       <w:r>
         <w:rPr>
           <w:rStyle w:val="DecValTok"/>
         </w:rPr>
-        <w:t xml:space="preserve">21</w:t>
-      </w:r>
-      <w:r>
-        <w:rPr>
-          <w:rStyle w:val="NormalTok"/>
-        </w:rPr>
-        <w:t xml:space="preserve">, </w:t>
-      </w:r>
-      <w:r>
-        <w:rPr>
-          <w:rStyle w:val="AttributeTok"/>
-        </w:rPr>
-        <w:t xml:space="preserve">size=</w:t>
-      </w:r>
-      <w:r>
-        <w:rPr>
-          <w:rStyle w:val="DecValTok"/>
-        </w:rPr>
-        <w:t xml:space="preserve">2</w:t>
-      </w:r>
-      <w:r>
-        <w:rPr>
-          <w:rStyle w:val="NormalTok"/>
-        </w:rPr>
-        <w:t xml:space="preserve">, </w:t>
-      </w:r>
-      <w:r>
-        <w:rPr>
-          <w:rStyle w:val="AttributeTok"/>
-        </w:rPr>
-        <w:t xml:space="preserve">color=</w:t>
-      </w:r>
-      <w:r>
-        <w:rPr>
-          <w:rStyle w:val="StringTok"/>
-        </w:rPr>
-        <w:t xml:space="preserve">"#333333"</w:t>
-      </w:r>
-      <w:r>
-        <w:rPr>
-          <w:rStyle w:val="NormalTok"/>
-        </w:rPr>
-        <w:t xml:space="preserve">, </w:t>
-      </w:r>
-      <w:r>
-        <w:rPr>
-          <w:rStyle w:val="AttributeTok"/>
-        </w:rPr>
-        <w:t xml:space="preserve">alpha=</w:t>
-      </w:r>
-      <w:r>
-        <w:rPr>
-          <w:rStyle w:val="DecValTok"/>
-        </w:rPr>
-        <w:t xml:space="preserve">1</w:t>
-      </w:r>
-      <w:r>
-        <w:rPr>
-          <w:rStyle w:val="NormalTok"/>
-        </w:rPr>
-        <w:t xml:space="preserve">) </w:t>
-      </w:r>
-      <w:r>
-        <w:rPr>
-          <w:rStyle w:val="SpecialCharTok"/>
-        </w:rPr>
-        <w:t xml:space="preserve">+</w:t>
-      </w:r>
-      <w:r>
-        <w:br/>
-      </w:r>
-      <w:r>
-        <w:rPr>
-          <w:rStyle w:val="NormalTok"/>
-        </w:rPr>
-        <w:t xml:space="preserve">         </w:t>
-      </w:r>
-      <w:r>
-        <w:rPr>
-          <w:rStyle w:val="FunctionTok"/>
-        </w:rPr>
-        <w:t xml:space="preserve">labs</w:t>
-      </w:r>
-      <w:r>
-        <w:rPr>
-          <w:rStyle w:val="NormalTok"/>
-        </w:rPr>
-        <w:t xml:space="preserve">(</w:t>
-      </w:r>
-      <w:r>
-        <w:rPr>
-          <w:rStyle w:val="AttributeTok"/>
-        </w:rPr>
-        <w:t xml:space="preserve">title=</w:t>
-      </w:r>
-      <w:r>
-        <w:rPr>
-          <w:rStyle w:val="StringTok"/>
-        </w:rPr>
-        <w:t xml:space="preserve">"Coastal Wetlands Species Richness"</w:t>
-      </w:r>
-      <w:r>
-        <w:rPr>
-          <w:rStyle w:val="NormalTok"/>
-        </w:rPr>
-        <w:t xml:space="preserve">,</w:t>
-      </w:r>
-      <w:r>
-        <w:br/>
-      </w:r>
-      <w:r>
-        <w:rPr>
-          <w:rStyle w:val="NormalTok"/>
-        </w:rPr>
-        <w:t xml:space="preserve">              </w:t>
-      </w:r>
-      <w:r>
-        <w:rPr>
-          <w:rStyle w:val="AttributeTok"/>
-        </w:rPr>
-        <w:t xml:space="preserve">subtitle=</w:t>
-      </w:r>
-      <w:r>
-        <w:rPr>
-          <w:rStyle w:val="NormalTok"/>
-        </w:rPr>
-        <w:t xml:space="preserve">MA_Include[i],</w:t>
-      </w:r>
-      <w:r>
-        <w:br/>
-      </w:r>
-      <w:r>
-        <w:rPr>
-          <w:rStyle w:val="NormalTok"/>
-        </w:rPr>
-        <w:t xml:space="preserve">              </w:t>
-      </w:r>
-      <w:r>
-        <w:rPr>
-          <w:rStyle w:val="AttributeTok"/>
-        </w:rPr>
-        <w:t xml:space="preserve">x=</w:t>
-      </w:r>
-      <w:r>
-        <w:rPr>
-          <w:rStyle w:val="StringTok"/>
-        </w:rPr>
-        <w:t xml:space="preserve">"Year"</w:t>
-      </w:r>
-      <w:r>
-        <w:rPr>
-          <w:rStyle w:val="NormalTok"/>
-        </w:rPr>
-        <w:t xml:space="preserve">, </w:t>
-      </w:r>
-      <w:r>
-        <w:rPr>
-          <w:rStyle w:val="AttributeTok"/>
-        </w:rPr>
-        <w:t xml:space="preserve">y=</w:t>
-      </w:r>
-      <w:r>
-        <w:rPr>
-          <w:rStyle w:val="StringTok"/>
-        </w:rPr>
-        <w:t xml:space="preserve">"Richness (# of species)"</w:t>
-      </w:r>
-      <w:r>
-        <w:rPr>
-          <w:rStyle w:val="NormalTok"/>
-        </w:rPr>
-        <w:t xml:space="preserve">) </w:t>
-      </w:r>
-      <w:r>
-        <w:rPr>
-          <w:rStyle w:val="SpecialCharTok"/>
-        </w:rPr>
-        <w:t xml:space="preserve">+</w:t>
-      </w:r>
-      <w:r>
-        <w:br/>
-      </w:r>
-      <w:r>
-        <w:rPr>
-          <w:rStyle w:val="NormalTok"/>
-        </w:rPr>
-        <w:t xml:space="preserve">         </w:t>
-      </w:r>
-      <w:r>
-        <w:rPr>
-          <w:rStyle w:val="FunctionTok"/>
-        </w:rPr>
-        <w:t xml:space="preserve">scale_x_continuous</w:t>
-      </w:r>
-      <w:r>
-        <w:rPr>
-          <w:rStyle w:val="NormalTok"/>
-        </w:rPr>
-        <w:t xml:space="preserve">(</w:t>
-      </w:r>
-      <w:r>
-        <w:rPr>
-          <w:rStyle w:val="AttributeTok"/>
-        </w:rPr>
-        <w:t xml:space="preserve">limits=</w:t>
-      </w:r>
-      <w:r>
-        <w:rPr>
-          <w:rStyle w:val="FunctionTok"/>
-        </w:rPr>
-        <w:t xml:space="preserve">c</w:t>
-      </w:r>
-      <w:r>
-        <w:rPr>
-          <w:rStyle w:val="NormalTok"/>
-        </w:rPr>
-        <w:t xml:space="preserve">(t_min</w:t>
-      </w:r>
-      <w:r>
-        <w:rPr>
-          <w:rStyle w:val="FloatTok"/>
-        </w:rPr>
-        <w:t xml:space="preserve">-0.25</w:t>
-      </w:r>
-      <w:r>
-        <w:rPr>
-          <w:rStyle w:val="NormalTok"/>
-        </w:rPr>
-        <w:t xml:space="preserve">, t_max</w:t>
-      </w:r>
-      <w:r>
-        <w:rPr>
-          <w:rStyle w:val="FloatTok"/>
-        </w:rPr>
-        <w:t xml:space="preserve">+0.25</w:t>
-      </w:r>
-      <w:r>
-        <w:rPr>
-          <w:rStyle w:val="NormalTok"/>
-        </w:rPr>
-        <w:t xml:space="preserve">),</w:t>
-      </w:r>
-      <w:r>
-        <w:br/>
-      </w:r>
-      <w:r>
-        <w:rPr>
-          <w:rStyle w:val="NormalTok"/>
-        </w:rPr>
-        <w:t xml:space="preserve">                            </w:t>
-      </w:r>
-      <w:r>
-        <w:rPr>
-          <w:rStyle w:val="AttributeTok"/>
-        </w:rPr>
-        <w:t xml:space="preserve">breaks=</w:t>
-      </w:r>
-      <w:r>
-        <w:rPr>
-          <w:rStyle w:val="FunctionTok"/>
-        </w:rPr>
-        <w:t xml:space="preserve">seq</w:t>
-      </w:r>
-      <w:r>
-        <w:rPr>
-          <w:rStyle w:val="NormalTok"/>
-        </w:rPr>
-        <w:t xml:space="preserve">(t_max, t_min, brk)) </w:t>
-      </w:r>
-      <w:r>
-        <w:rPr>
-          <w:rStyle w:val="SpecialCharTok"/>
-        </w:rPr>
-        <w:t xml:space="preserve">+</w:t>
-      </w:r>
-      <w:r>
-        <w:br/>
-      </w:r>
-      <w:r>
-        <w:rPr>
-          <w:rStyle w:val="NormalTok"/>
-        </w:rPr>
-        <w:t xml:space="preserve">         </w:t>
-      </w:r>
-      <w:r>
-        <w:rPr>
-          <w:rStyle w:val="FunctionTok"/>
-        </w:rPr>
-        <w:t xml:space="preserve">scale_y_continuous</w:t>
-      </w:r>
-      <w:r>
-        <w:rPr>
-          <w:rStyle w:val="NormalTok"/>
-        </w:rPr>
-        <w:t xml:space="preserve">(</w:t>
-      </w:r>
-      <w:r>
-        <w:rPr>
-          <w:rStyle w:val="AttributeTok"/>
-        </w:rPr>
-        <w:t xml:space="preserve">limits=</w:t>
-      </w:r>
-      <w:r>
-        <w:rPr>
-          <w:rStyle w:val="FunctionTok"/>
-        </w:rPr>
-        <w:t xml:space="preserve">c</w:t>
-      </w:r>
-      <w:r>
-        <w:rPr>
-          <w:rStyle w:val="NormalTok"/>
-        </w:rPr>
-        <w:t xml:space="preserve">(y_min, y_max),</w:t>
-      </w:r>
-      <w:r>
-        <w:br/>
-      </w:r>
-      <w:r>
-        <w:rPr>
-          <w:rStyle w:val="NormalTok"/>
-        </w:rPr>
-        <w:t xml:space="preserve">                            </w:t>
-      </w:r>
-      <w:r>
-        <w:rPr>
-          <w:rStyle w:val="AttributeTok"/>
-        </w:rPr>
-        <w:t xml:space="preserve">breaks=</w:t>
-      </w:r>
-      <w:r>
-        <w:rPr>
-          <w:rStyle w:val="FunctionTok"/>
-        </w:rPr>
-        <w:t xml:space="preserve">pretty_breaks</w:t>
-      </w:r>
-      <w:r>
-        <w:rPr>
-          <w:rStyle w:val="NormalTok"/>
-        </w:rPr>
-        <w:t xml:space="preserve">(</w:t>
-      </w:r>
-      <w:r>
-        <w:rPr>
-          <w:rStyle w:val="AttributeTok"/>
-        </w:rPr>
-        <w:t xml:space="preserve">n=</w:t>
-      </w:r>
-      <w:r>
-        <w:rPr>
-          <w:rStyle w:val="DecValTok"/>
-        </w:rPr>
-        <w:t xml:space="preserve">5</w:t>
-      </w:r>
-      <w:r>
-        <w:rPr>
-          <w:rStyle w:val="NormalTok"/>
-        </w:rPr>
-        <w:t xml:space="preserve">)) </w:t>
-      </w:r>
-      <w:r>
-        <w:rPr>
-          <w:rStyle w:val="SpecialCharTok"/>
-        </w:rPr>
-        <w:t xml:space="preserve">+</w:t>
-      </w:r>
-      <w:r>
-        <w:br/>
-      </w:r>
-      <w:r>
-        <w:rPr>
-          <w:rStyle w:val="NormalTok"/>
-        </w:rPr>
-        <w:t xml:space="preserve">         plot_theme</w:t>
+        <w:t xml:space="preserve">200</w:t>
+      </w:r>
+      <w:r>
+        <w:rPr>
+          <w:rStyle w:val="NormalTok"/>
+        </w:rPr>
+        <w:t xml:space="preserve">)</w:t>
       </w:r>
       <w:r>
         <w:br/>
@@ -10801,18 +11884,69 @@
       </w:r>
       <w:r>
         <w:rPr>
+          <w:rStyle w:val="FunctionTok"/>
+        </w:rPr>
+        <w:t xml:space="preserve">print</w:t>
+      </w:r>
+      <w:r>
+        <w:rPr>
+          <w:rStyle w:val="NormalTok"/>
+        </w:rPr>
+        <w:t xml:space="preserve">(p1)</w:t>
+      </w:r>
+      <w:r>
+        <w:br/>
+      </w:r>
+      <w:r>
+        <w:rPr>
+          <w:rStyle w:val="NormalTok"/>
+        </w:rPr>
+        <w:t xml:space="preserve">      </w:t>
+      </w:r>
+      <w:r>
+        <w:rPr>
+          <w:rStyle w:val="FunctionTok"/>
+        </w:rPr>
+        <w:t xml:space="preserve">dev.off</w:t>
+      </w:r>
+      <w:r>
+        <w:rPr>
+          <w:rStyle w:val="NormalTok"/>
+        </w:rPr>
+        <w:t xml:space="preserve">()</w:t>
+      </w:r>
+      <w:r>
+        <w:br/>
+      </w:r>
+      <w:r>
+        <w:rPr>
+          <w:rStyle w:val="NormalTok"/>
+        </w:rPr>
+        <w:t xml:space="preserve">      </w:t>
+      </w:r>
+      <w:r>
+        <w:br/>
+      </w:r>
+      <w:r>
+        <w:rPr>
+          <w:rStyle w:val="NormalTok"/>
+        </w:rPr>
+        <w:t xml:space="preserve">      </w:t>
+      </w:r>
+      <w:r>
+        <w:rPr>
           <w:rStyle w:val="CommentTok"/>
         </w:rPr>
-        <w:t xml:space="preserve"># Sets file name of plot created</w:t>
-      </w:r>
-      <w:r>
-        <w:br/>
-      </w:r>
-      <w:r>
-        <w:rPr>
-          <w:rStyle w:val="NormalTok"/>
-        </w:rPr>
-        <w:t xml:space="preserve">      outname </w:t>
+        <w:t xml:space="preserve"># Creates a data table object to be shown underneath plots in report</w:t>
+      </w:r>
+      <w:r>
+        <w:br/>
+      </w:r>
+      <w:r>
+        <w:rPr>
+          <w:rStyle w:val="NormalTok"/>
+        </w:rPr>
+        <w:t xml:space="preserve">      ResultTable </w:t>
       </w:r>
       <w:r>
         <w:rPr>
@@ -10821,103 +11955,37 @@
         <w:t xml:space="preserve">&lt;-</w:t>
       </w:r>
       <w:r>
-        <w:rPr>
-          <w:rStyle w:val="NormalTok"/>
-        </w:rPr>
-        <w:t xml:space="preserve"> </w:t>
-      </w:r>
-      <w:r>
-        <w:rPr>
-          <w:rStyle w:val="FunctionTok"/>
-        </w:rPr>
-        <w:t xml:space="preserve">paste0</w:t>
-      </w:r>
-      <w:r>
-        <w:rPr>
-          <w:rStyle w:val="NormalTok"/>
-        </w:rPr>
-        <w:t xml:space="preserve">(</w:t>
-      </w:r>
-      <w:r>
-        <w:rPr>
-          <w:rStyle w:val="StringTok"/>
-        </w:rPr>
-        <w:t xml:space="preserve">"CoastalWetlands_"</w:t>
-      </w:r>
-      <w:r>
-        <w:rPr>
-          <w:rStyle w:val="NormalTok"/>
-        </w:rPr>
-        <w:t xml:space="preserve">, param_file, </w:t>
-      </w:r>
-      <w:r>
-        <w:rPr>
-          <w:rStyle w:val="StringTok"/>
-        </w:rPr>
-        <w:t xml:space="preserve">"_"</w:t>
-      </w:r>
-      <w:r>
-        <w:rPr>
-          <w:rStyle w:val="NormalTok"/>
-        </w:rPr>
-        <w:t xml:space="preserve">,</w:t>
-      </w:r>
-      <w:r>
-        <w:br/>
-      </w:r>
-      <w:r>
-        <w:rPr>
-          <w:rStyle w:val="NormalTok"/>
-        </w:rPr>
-        <w:t xml:space="preserve">                        </w:t>
-      </w:r>
-      <w:r>
-        <w:rPr>
-          <w:rStyle w:val="FunctionTok"/>
-        </w:rPr>
-        <w:t xml:space="preserve">gsub</w:t>
-      </w:r>
-      <w:r>
-        <w:rPr>
-          <w:rStyle w:val="NormalTok"/>
-        </w:rPr>
-        <w:t xml:space="preserve">(</w:t>
-      </w:r>
-      <w:r>
-        <w:rPr>
-          <w:rStyle w:val="StringTok"/>
-        </w:rPr>
-        <w:t xml:space="preserve">" "</w:t>
-      </w:r>
-      <w:r>
-        <w:rPr>
-          <w:rStyle w:val="NormalTok"/>
-        </w:rPr>
-        <w:t xml:space="preserve">, </w:t>
-      </w:r>
-      <w:r>
-        <w:rPr>
-          <w:rStyle w:val="StringTok"/>
-        </w:rPr>
-        <w:t xml:space="preserve">""</w:t>
-      </w:r>
-      <w:r>
-        <w:rPr>
-          <w:rStyle w:val="NormalTok"/>
-        </w:rPr>
-        <w:t xml:space="preserve">, MA_Include[i]), </w:t>
-      </w:r>
-      <w:r>
-        <w:rPr>
-          <w:rStyle w:val="StringTok"/>
-        </w:rPr>
-        <w:t xml:space="preserve">".png"</w:t>
-      </w:r>
-      <w:r>
-        <w:rPr>
-          <w:rStyle w:val="NormalTok"/>
-        </w:rPr>
-        <w:t xml:space="preserve">)</w:t>
+        <w:br/>
+      </w:r>
+      <w:r>
+        <w:rPr>
+          <w:rStyle w:val="NormalTok"/>
+        </w:rPr>
+        <w:t xml:space="preserve">         MA_Ov_Stats[MA_Ov_Stats</w:t>
+      </w:r>
+      <w:r>
+        <w:rPr>
+          <w:rStyle w:val="SpecialCharTok"/>
+        </w:rPr>
+        <w:t xml:space="preserve">$</w:t>
+      </w:r>
+      <w:r>
+        <w:rPr>
+          <w:rStyle w:val="NormalTok"/>
+        </w:rPr>
+        <w:t xml:space="preserve">ManagedAreaName</w:t>
+      </w:r>
+      <w:r>
+        <w:rPr>
+          <w:rStyle w:val="SpecialCharTok"/>
+        </w:rPr>
+        <w:t xml:space="preserve">==</w:t>
+      </w:r>
+      <w:r>
+        <w:rPr>
+          <w:rStyle w:val="NormalTok"/>
+        </w:rPr>
+        <w:t xml:space="preserve">MA_Include[i],]</w:t>
       </w:r>
       <w:r>
         <w:br/>
@@ -10932,313 +12000,7 @@
         <w:rPr>
           <w:rStyle w:val="CommentTok"/>
         </w:rPr>
-        <w:t xml:space="preserve"># Saves plot as a png image</w:t>
-      </w:r>
-      <w:r>
-        <w:br/>
-      </w:r>
-      <w:r>
-        <w:rPr>
-          <w:rStyle w:val="NormalTok"/>
-        </w:rPr>
-        <w:t xml:space="preserve">      </w:t>
-      </w:r>
-      <w:r>
-        <w:rPr>
-          <w:rStyle w:val="FunctionTok"/>
-        </w:rPr>
-        <w:t xml:space="preserve">png</w:t>
-      </w:r>
-      <w:r>
-        <w:rPr>
-          <w:rStyle w:val="NormalTok"/>
-        </w:rPr>
-        <w:t xml:space="preserve">(</w:t>
-      </w:r>
-      <w:r>
-        <w:rPr>
-          <w:rStyle w:val="FunctionTok"/>
-        </w:rPr>
-        <w:t xml:space="preserve">paste0</w:t>
-      </w:r>
-      <w:r>
-        <w:rPr>
-          <w:rStyle w:val="NormalTok"/>
-        </w:rPr>
-        <w:t xml:space="preserve">(out_dir, </w:t>
-      </w:r>
-      <w:r>
-        <w:rPr>
-          <w:rStyle w:val="StringTok"/>
-        </w:rPr>
-        <w:t xml:space="preserve">"/Figures/"</w:t>
-      </w:r>
-      <w:r>
-        <w:rPr>
-          <w:rStyle w:val="NormalTok"/>
-        </w:rPr>
-        <w:t xml:space="preserve">, outname),</w:t>
-      </w:r>
-      <w:r>
-        <w:br/>
-      </w:r>
-      <w:r>
-        <w:rPr>
-          <w:rStyle w:val="NormalTok"/>
-        </w:rPr>
-        <w:t xml:space="preserve">          </w:t>
-      </w:r>
-      <w:r>
-        <w:rPr>
-          <w:rStyle w:val="AttributeTok"/>
-        </w:rPr>
-        <w:t xml:space="preserve">width =</w:t>
-      </w:r>
-      <w:r>
-        <w:rPr>
-          <w:rStyle w:val="NormalTok"/>
-        </w:rPr>
-        <w:t xml:space="preserve"> </w:t>
-      </w:r>
-      <w:r>
-        <w:rPr>
-          <w:rStyle w:val="DecValTok"/>
-        </w:rPr>
-        <w:t xml:space="preserve">8</w:t>
-      </w:r>
-      <w:r>
-        <w:rPr>
-          <w:rStyle w:val="NormalTok"/>
-        </w:rPr>
-        <w:t xml:space="preserve">,</w:t>
-      </w:r>
-      <w:r>
-        <w:br/>
-      </w:r>
-      <w:r>
-        <w:rPr>
-          <w:rStyle w:val="NormalTok"/>
-        </w:rPr>
-        <w:t xml:space="preserve">          </w:t>
-      </w:r>
-      <w:r>
-        <w:rPr>
-          <w:rStyle w:val="AttributeTok"/>
-        </w:rPr>
-        <w:t xml:space="preserve">height =</w:t>
-      </w:r>
-      <w:r>
-        <w:rPr>
-          <w:rStyle w:val="NormalTok"/>
-        </w:rPr>
-        <w:t xml:space="preserve"> </w:t>
-      </w:r>
-      <w:r>
-        <w:rPr>
-          <w:rStyle w:val="DecValTok"/>
-        </w:rPr>
-        <w:t xml:space="preserve">4</w:t>
-      </w:r>
-      <w:r>
-        <w:rPr>
-          <w:rStyle w:val="NormalTok"/>
-        </w:rPr>
-        <w:t xml:space="preserve">,</w:t>
-      </w:r>
-      <w:r>
-        <w:br/>
-      </w:r>
-      <w:r>
-        <w:rPr>
-          <w:rStyle w:val="NormalTok"/>
-        </w:rPr>
-        <w:t xml:space="preserve">          </w:t>
-      </w:r>
-      <w:r>
-        <w:rPr>
-          <w:rStyle w:val="AttributeTok"/>
-        </w:rPr>
-        <w:t xml:space="preserve">units =</w:t>
-      </w:r>
-      <w:r>
-        <w:rPr>
-          <w:rStyle w:val="NormalTok"/>
-        </w:rPr>
-        <w:t xml:space="preserve"> </w:t>
-      </w:r>
-      <w:r>
-        <w:rPr>
-          <w:rStyle w:val="StringTok"/>
-        </w:rPr>
-        <w:t xml:space="preserve">"in"</w:t>
-      </w:r>
-      <w:r>
-        <w:rPr>
-          <w:rStyle w:val="NormalTok"/>
-        </w:rPr>
-        <w:t xml:space="preserve">,</w:t>
-      </w:r>
-      <w:r>
-        <w:br/>
-      </w:r>
-      <w:r>
-        <w:rPr>
-          <w:rStyle w:val="NormalTok"/>
-        </w:rPr>
-        <w:t xml:space="preserve">          </w:t>
-      </w:r>
-      <w:r>
-        <w:rPr>
-          <w:rStyle w:val="AttributeTok"/>
-        </w:rPr>
-        <w:t xml:space="preserve">res =</w:t>
-      </w:r>
-      <w:r>
-        <w:rPr>
-          <w:rStyle w:val="NormalTok"/>
-        </w:rPr>
-        <w:t xml:space="preserve"> </w:t>
-      </w:r>
-      <w:r>
-        <w:rPr>
-          <w:rStyle w:val="DecValTok"/>
-        </w:rPr>
-        <w:t xml:space="preserve">200</w:t>
-      </w:r>
-      <w:r>
-        <w:rPr>
-          <w:rStyle w:val="NormalTok"/>
-        </w:rPr>
-        <w:t xml:space="preserve">)</w:t>
-      </w:r>
-      <w:r>
-        <w:br/>
-      </w:r>
-      <w:r>
-        <w:rPr>
-          <w:rStyle w:val="NormalTok"/>
-        </w:rPr>
-        <w:t xml:space="preserve">      </w:t>
-      </w:r>
-      <w:r>
-        <w:rPr>
-          <w:rStyle w:val="FunctionTok"/>
-        </w:rPr>
-        <w:t xml:space="preserve">print</w:t>
-      </w:r>
-      <w:r>
-        <w:rPr>
-          <w:rStyle w:val="NormalTok"/>
-        </w:rPr>
-        <w:t xml:space="preserve">(p1)</w:t>
-      </w:r>
-      <w:r>
-        <w:br/>
-      </w:r>
-      <w:r>
-        <w:rPr>
-          <w:rStyle w:val="NormalTok"/>
-        </w:rPr>
-        <w:t xml:space="preserve">      </w:t>
-      </w:r>
-      <w:r>
-        <w:rPr>
-          <w:rStyle w:val="FunctionTok"/>
-        </w:rPr>
-        <w:t xml:space="preserve">dev.off</w:t>
-      </w:r>
-      <w:r>
-        <w:rPr>
-          <w:rStyle w:val="NormalTok"/>
-        </w:rPr>
-        <w:t xml:space="preserve">()</w:t>
-      </w:r>
-      <w:r>
-        <w:br/>
-      </w:r>
-      <w:r>
-        <w:rPr>
-          <w:rStyle w:val="NormalTok"/>
-        </w:rPr>
-        <w:t xml:space="preserve">      </w:t>
-      </w:r>
-      <w:r>
-        <w:br/>
-      </w:r>
-      <w:r>
-        <w:rPr>
-          <w:rStyle w:val="NormalTok"/>
-        </w:rPr>
-        <w:t xml:space="preserve">      </w:t>
-      </w:r>
-      <w:r>
-        <w:rPr>
-          <w:rStyle w:val="CommentTok"/>
-        </w:rPr>
-        <w:t xml:space="preserve"># Creates a data table object to be shown underneath plots in report</w:t>
-      </w:r>
-      <w:r>
-        <w:br/>
-      </w:r>
-      <w:r>
-        <w:rPr>
-          <w:rStyle w:val="NormalTok"/>
-        </w:rPr>
-        <w:t xml:space="preserve">      ResultTable </w:t>
-      </w:r>
-      <w:r>
-        <w:rPr>
-          <w:rStyle w:val="OtherTok"/>
-        </w:rPr>
-        <w:t xml:space="preserve">&lt;-</w:t>
-      </w:r>
-      <w:r>
-        <w:br/>
-      </w:r>
-      <w:r>
-        <w:rPr>
-          <w:rStyle w:val="NormalTok"/>
-        </w:rPr>
-        <w:t xml:space="preserve">         MA_Ov_Stats[MA_Ov_Stats</w:t>
-      </w:r>
-      <w:r>
-        <w:rPr>
-          <w:rStyle w:val="SpecialCharTok"/>
-        </w:rPr>
-        <w:t xml:space="preserve">$</w:t>
-      </w:r>
-      <w:r>
-        <w:rPr>
-          <w:rStyle w:val="NormalTok"/>
-        </w:rPr>
-        <w:t xml:space="preserve">ManagedAreaName</w:t>
-      </w:r>
-      <w:r>
-        <w:rPr>
-          <w:rStyle w:val="SpecialCharTok"/>
-        </w:rPr>
-        <w:t xml:space="preserve">==</w:t>
-      </w:r>
-      <w:r>
-        <w:rPr>
-          <w:rStyle w:val="NormalTok"/>
-        </w:rPr>
-        <w:t xml:space="preserve">MA_Include[i],]</w:t>
-      </w:r>
-      <w:r>
-        <w:br/>
-      </w:r>
-      <w:r>
-        <w:rPr>
-          <w:rStyle w:val="NormalTok"/>
-        </w:rPr>
-        <w:t xml:space="preserve">      </w:t>
-      </w:r>
-      <w:r>
-        <w:rPr>
-          <w:rStyle w:val="CommentTok"/>
-        </w:rPr>
-        <w:t xml:space="preserve"># Removes location, and parameter information because it is in plot</w:t>
+        <w:t xml:space="preserve"># Removes location, gear, and parameter information because it is in plot</w:t>
       </w:r>
       <w:r>
         <w:br/>

</xml_diff>

<commit_message>
Updated NA value string detection on file import
</commit_message>
<xml_diff>
--- a/Coastal_Wetlands/output/SEACAR_CoastalWetlands_SpeciesRichness.docx
+++ b/Coastal_Wetlands/output/SEACAR_CoastalWetlands_SpeciesRichness.docx
@@ -63,7 +63,7 @@
         <w:t xml:space="preserve"> </w:t>
       </w:r>
       <w:r>
-        <w:t xml:space="preserve">07</w:t>
+        <w:t xml:space="preserve">08</w:t>
       </w:r>
       <w:r>
         <w:t xml:space="preserve"> </w:t>
@@ -439,6 +439,18 @@
         <w:rPr>
           <w:rStyle w:val="NormalTok"/>
         </w:rPr>
+        <w:t xml:space="preserve">knitr</w:t>
+      </w:r>
+      <w:r>
+        <w:rPr>
+          <w:rStyle w:val="SpecialCharTok"/>
+        </w:rPr>
+        <w:t xml:space="preserve">::</w:t>
+      </w:r>
+      <w:r>
+        <w:rPr>
+          <w:rStyle w:val="NormalTok"/>
+        </w:rPr>
         <w:t xml:space="preserve">opts_chunk</w:t>
       </w:r>
       <w:r>
@@ -460,6 +472,15 @@
         <w:t xml:space="preserve">(</w:t>
       </w:r>
       <w:r>
+        <w:br/>
+      </w:r>
+      <w:r>
+        <w:rPr>
+          <w:rStyle w:val="NormalTok"/>
+        </w:rPr>
+        <w:t xml:space="preserve">   </w:t>
+      </w:r>
+      <w:r>
         <w:rPr>
           <w:rStyle w:val="AttributeTok"/>
         </w:rPr>
@@ -475,7 +496,16 @@
         <w:rPr>
           <w:rStyle w:val="NormalTok"/>
         </w:rPr>
-        <w:t xml:space="preserve">, </w:t>
+        <w:t xml:space="preserve">,</w:t>
+      </w:r>
+      <w:r>
+        <w:br/>
+      </w:r>
+      <w:r>
+        <w:rPr>
+          <w:rStyle w:val="NormalTok"/>
+        </w:rPr>
+        <w:t xml:space="preserve">   </w:t>
       </w:r>
       <w:r>
         <w:rPr>
@@ -493,7 +523,16 @@
         <w:rPr>
           <w:rStyle w:val="NormalTok"/>
         </w:rPr>
-        <w:t xml:space="preserve">, </w:t>
+        <w:t xml:space="preserve">,</w:t>
+      </w:r>
+      <w:r>
+        <w:br/>
+      </w:r>
+      <w:r>
+        <w:rPr>
+          <w:rStyle w:val="NormalTok"/>
+        </w:rPr>
+        <w:t xml:space="preserve">   </w:t>
       </w:r>
       <w:r>
         <w:rPr>
@@ -508,10 +547,13 @@
         <w:t xml:space="preserve">200</w:t>
       </w:r>
       <w:r>
-        <w:rPr>
-          <w:rStyle w:val="NormalTok"/>
-        </w:rPr>
-        <w:t xml:space="preserve">)</w:t>
+        <w:br/>
+      </w:r>
+      <w:r>
+        <w:rPr>
+          <w:rStyle w:val="NormalTok"/>
+        </w:rPr>
+        <w:t xml:space="preserve">   )</w:t>
       </w:r>
     </w:p>
     <w:bookmarkEnd w:id="24"/>
@@ -729,15 +771,51 @@
       </w:r>
       <w:r>
         <w:rPr>
+          <w:rStyle w:val="FunctionTok"/>
+        </w:rPr>
+        <w:t xml:space="preserve">c</w:t>
+      </w:r>
+      <w:r>
+        <w:rPr>
+          <w:rStyle w:val="NormalTok"/>
+        </w:rPr>
+        <w:t xml:space="preserve">(</w:t>
+      </w:r>
+      <w:r>
+        <w:rPr>
           <w:rStyle w:val="StringTok"/>
         </w:rPr>
+        <w:t xml:space="preserve">"NULL"</w:t>
+      </w:r>
+      <w:r>
+        <w:rPr>
+          <w:rStyle w:val="NormalTok"/>
+        </w:rPr>
+        <w:t xml:space="preserve">,</w:t>
+      </w:r>
+      <w:r>
+        <w:rPr>
+          <w:rStyle w:val="StringTok"/>
+        </w:rPr>
         <w:t xml:space="preserve">""</w:t>
       </w:r>
       <w:r>
         <w:rPr>
           <w:rStyle w:val="NormalTok"/>
         </w:rPr>
-        <w:t xml:space="preserve">)</w:t>
+        <w:t xml:space="preserve">,</w:t>
+      </w:r>
+      <w:r>
+        <w:rPr>
+          <w:rStyle w:val="StringTok"/>
+        </w:rPr>
+        <w:t xml:space="preserve">"NA"</w:t>
+      </w:r>
+      <w:r>
+        <w:rPr>
+          <w:rStyle w:val="NormalTok"/>
+        </w:rPr>
+        <w:t xml:space="preserve">))</w:t>
       </w:r>
       <w:r>
         <w:br/>
@@ -3426,6 +3504,18 @@
         <w:t xml:space="preserve">Year</w:t>
       </w:r>
       <w:r>
+        <w:t xml:space="preserve">,</w:t>
+      </w:r>
+      <w:r>
+        <w:t xml:space="preserve"> </w:t>
+      </w:r>
+      <w:r>
+        <w:rPr>
+          <w:rStyle w:val="VerbatimChar"/>
+        </w:rPr>
+        <w:t xml:space="preserve">Month</w:t>
+      </w:r>
+      <w:r>
         <w:t xml:space="preserve">, and</w:t>
       </w:r>
       <w:r>
@@ -3435,7 +3525,7 @@
         <w:rPr>
           <w:rStyle w:val="VerbatimChar"/>
         </w:rPr>
-        <w:t xml:space="preserve">Month</w:t>
+        <w:t xml:space="preserve">SpeciesGroup</w:t>
       </w:r>
       <w:r>
         <w:t xml:space="preserve">.</w:t>
@@ -3477,10 +3567,19 @@
         <w:t xml:space="preserve">ManagedAreaName</w:t>
       </w:r>
       <w:r>
+        <w:t xml:space="preserve">,</w:t>
+      </w:r>
+      <w:r>
         <w:t xml:space="preserve"> </w:t>
       </w:r>
       <w:r>
-        <w:t xml:space="preserve">and</w:t>
+        <w:rPr>
+          <w:rStyle w:val="VerbatimChar"/>
+        </w:rPr>
+        <w:t xml:space="preserve">Year</w:t>
+      </w:r>
+      <w:r>
+        <w:t xml:space="preserve">, and</w:t>
       </w:r>
       <w:r>
         <w:t xml:space="preserve"> </w:t>
@@ -3489,10 +3588,10 @@
         <w:rPr>
           <w:rStyle w:val="VerbatimChar"/>
         </w:rPr>
-        <w:t xml:space="preserve">Year</w:t>
-      </w:r>
-      <w:r>
-        <w:t xml:space="preserve">.</w:t>
+        <w:t xml:space="preserve">SpeciesGroup</w:t>
+      </w:r>
+      <w:r>
+        <w:t xml:space="preserve">..</w:t>
       </w:r>
     </w:p>
     <w:p>
@@ -3531,10 +3630,19 @@
         <w:t xml:space="preserve">ManagedAreaName</w:t>
       </w:r>
       <w:r>
+        <w:t xml:space="preserve">,</w:t>
+      </w:r>
+      <w:r>
         <w:t xml:space="preserve"> </w:t>
       </w:r>
       <w:r>
-        <w:t xml:space="preserve">and</w:t>
+        <w:rPr>
+          <w:rStyle w:val="VerbatimChar"/>
+        </w:rPr>
+        <w:t xml:space="preserve">Month</w:t>
+      </w:r>
+      <w:r>
+        <w:t xml:space="preserve">, and</w:t>
       </w:r>
       <w:r>
         <w:t xml:space="preserve"> </w:t>
@@ -3543,7 +3651,10 @@
         <w:rPr>
           <w:rStyle w:val="VerbatimChar"/>
         </w:rPr>
-        <w:t xml:space="preserve">Month</w:t>
+        <w:t xml:space="preserve">SpeciesGroup</w:t>
+      </w:r>
+      <w:r>
+        <w:t xml:space="preserve">.</w:t>
       </w:r>
     </w:p>
     <w:p>
@@ -3565,6 +3676,24 @@
           <w:rStyle w:val="VerbatimChar"/>
         </w:rPr>
         <w:t xml:space="preserve">ManagedAreaName</w:t>
+      </w:r>
+      <w:r>
+        <w:t xml:space="preserve"> </w:t>
+      </w:r>
+      <w:r>
+        <w:t xml:space="preserve">and</w:t>
+      </w:r>
+      <w:r>
+        <w:t xml:space="preserve"> </w:t>
+      </w:r>
+      <w:r>
+        <w:rPr>
+          <w:rStyle w:val="VerbatimChar"/>
+        </w:rPr>
+        <w:t xml:space="preserve">SpeciesGroup</w:t>
+      </w:r>
+      <w:r>
+        <w:t xml:space="preserve">.</w:t>
       </w:r>
     </w:p>
     <w:p>
@@ -7482,7 +7611,7 @@
         <w:pStyle w:val="Compact"/>
       </w:pPr>
       <w:r>
-        <w:t xml:space="preserve">Add the plot line</w:t>
+        <w:t xml:space="preserve">Determines what species groups are present and adjusts legend entries</w:t>
       </w:r>
     </w:p>
     <w:p>
@@ -7494,7 +7623,7 @@
         <w:pStyle w:val="Compact"/>
       </w:pPr>
       <w:r>
-        <w:t xml:space="preserve">Set the plot type as a point plot with the size of the points</w:t>
+        <w:t xml:space="preserve">Add the plot line</w:t>
       </w:r>
     </w:p>
     <w:p>
@@ -7506,7 +7635,7 @@
         <w:pStyle w:val="Compact"/>
       </w:pPr>
       <w:r>
-        <w:t xml:space="preserve">Create the title, x-axis, y-axis</w:t>
+        <w:t xml:space="preserve">Set the plot type as a point plot with the size of the points</w:t>
       </w:r>
     </w:p>
     <w:p>
@@ -7518,7 +7647,7 @@
         <w:pStyle w:val="Compact"/>
       </w:pPr>
       <w:r>
-        <w:t xml:space="preserve">Set the y and x limits</w:t>
+        <w:t xml:space="preserve">Create the title, x-axis, y-axis, and color fill labels</w:t>
       </w:r>
     </w:p>
     <w:p>
@@ -7530,7 +7659,7 @@
         <w:pStyle w:val="Compact"/>
       </w:pPr>
       <w:r>
-        <w:t xml:space="preserve">Apply common plot theme</w:t>
+        <w:t xml:space="preserve">Set the y and x limits</w:t>
       </w:r>
     </w:p>
     <w:p>
@@ -7542,31 +7671,7 @@
         <w:pStyle w:val="Compact"/>
       </w:pPr>
       <w:r>
-        <w:t xml:space="preserve">Add table with summary statistics below each figure</w:t>
-      </w:r>
-    </w:p>
-    <w:p>
-      <w:pPr>
-        <w:numPr>
-          <w:ilvl w:val="1"/>
-          <w:numId w:val="1008"/>
-        </w:numPr>
-        <w:pStyle w:val="Compact"/>
-      </w:pPr>
-      <w:r>
-        <w:t xml:space="preserve">Numerical non-integer values are rounded to 2 decimal places</w:t>
-      </w:r>
-    </w:p>
-    <w:p>
-      <w:pPr>
-        <w:numPr>
-          <w:ilvl w:val="1"/>
-          <w:numId w:val="1008"/>
-        </w:numPr>
-        <w:pStyle w:val="Compact"/>
-      </w:pPr>
-      <w:r>
-        <w:t xml:space="preserve">StandardDeviation is renamed StDev for space reasons</w:t>
+        <w:t xml:space="preserve">Apply common plot theme</w:t>
       </w:r>
     </w:p>
     <w:p>
@@ -7578,19 +7683,31 @@
         <w:pStyle w:val="Compact"/>
       </w:pPr>
       <w:r>
-        <w:t xml:space="preserve">Create file name to save figure</w:t>
+        <w:t xml:space="preserve">Add table with summary statistics below each figure</w:t>
       </w:r>
     </w:p>
     <w:p>
       <w:pPr>
         <w:numPr>
           <w:ilvl w:val="0"/>
-          <w:numId w:val="1007"/>
+          <w:numId w:val="1008"/>
         </w:numPr>
         <w:pStyle w:val="Compact"/>
       </w:pPr>
       <w:r>
-        <w:t xml:space="preserve">Save figure as png file</w:t>
+        <w:t xml:space="preserve">Numerical non-integer values are rounded to 2 decimal places</w:t>
+      </w:r>
+    </w:p>
+    <w:p>
+      <w:pPr>
+        <w:numPr>
+          <w:ilvl w:val="0"/>
+          <w:numId w:val="1008"/>
+        </w:numPr>
+        <w:pStyle w:val="Compact"/>
+      </w:pPr>
+      <w:r>
+        <w:t xml:space="preserve">StandardDeviation is renamed StDev for space reasons</w:t>
       </w:r>
     </w:p>
     <w:p>
@@ -7598,6 +7715,30 @@
         <w:numPr>
           <w:ilvl w:val="0"/>
           <w:numId w:val="1009"/>
+        </w:numPr>
+        <w:pStyle w:val="Compact"/>
+      </w:pPr>
+      <w:r>
+        <w:t xml:space="preserve">Create file name to save figure</w:t>
+      </w:r>
+    </w:p>
+    <w:p>
+      <w:pPr>
+        <w:numPr>
+          <w:ilvl w:val="0"/>
+          <w:numId w:val="1009"/>
+        </w:numPr>
+        <w:pStyle w:val="Compact"/>
+      </w:pPr>
+      <w:r>
+        <w:t xml:space="preserve">Save figure as png file</w:t>
+      </w:r>
+    </w:p>
+    <w:p>
+      <w:pPr>
+        <w:numPr>
+          <w:ilvl w:val="0"/>
+          <w:numId w:val="1010"/>
         </w:numPr>
         <w:pStyle w:val="Compact"/>
       </w:pPr>
@@ -8760,7 +8901,7 @@
         <w:rPr>
           <w:rStyle w:val="CommentTok"/>
         </w:rPr>
-        <w:t xml:space="preserve"># Defines and sets variable with standardized gear colors for plots</w:t>
+        <w:t xml:space="preserve"># Defines and sets variable with standardized group colors for plots</w:t>
       </w:r>
       <w:r>
         <w:br/>
@@ -8913,7 +9054,7 @@
         <w:rPr>
           <w:rStyle w:val="CommentTok"/>
         </w:rPr>
-        <w:t xml:space="preserve"># Defines and sets variable with standardized gear shapes for plots</w:t>
+        <w:t xml:space="preserve"># Defines and sets variable with standardized group shapes for plots</w:t>
       </w:r>
       <w:r>
         <w:br/>
@@ -10530,7 +10671,7 @@
         <w:rPr>
           <w:rStyle w:val="CommentTok"/>
         </w:rPr>
-        <w:t xml:space="preserve"># Determines what combination of gear are present for managed area</w:t>
+        <w:t xml:space="preserve"># Determines what combination of groups are present for managed area</w:t>
       </w:r>
       <w:r>
         <w:br/>
@@ -10560,7 +10701,22 @@
         <w:rPr>
           <w:rStyle w:val="CommentTok"/>
         </w:rPr>
-        <w:t xml:space="preserve"># Used so only gear combinations present for managed area appea in legend.</w:t>
+        <w:t xml:space="preserve"># Used so only group combinations present for managed area appear in</w:t>
+      </w:r>
+      <w:r>
+        <w:br/>
+      </w:r>
+      <w:r>
+        <w:rPr>
+          <w:rStyle w:val="NormalTok"/>
+        </w:rPr>
+        <w:t xml:space="preserve">      </w:t>
+      </w:r>
+      <w:r>
+        <w:rPr>
+          <w:rStyle w:val="CommentTok"/>
+        </w:rPr>
+        <w:t xml:space="preserve"># the legend.</w:t>
       </w:r>
       <w:r>
         <w:br/>
@@ -12000,7 +12156,7 @@
         <w:rPr>
           <w:rStyle w:val="CommentTok"/>
         </w:rPr>
-        <w:t xml:space="preserve"># Removes location, gear, and parameter information because it is in plot</w:t>
+        <w:t xml:space="preserve"># Removes location, species group, and parameter information because it is</w:t>
       </w:r>
       <w:r>
         <w:br/>
@@ -12015,7 +12171,7 @@
         <w:rPr>
           <w:rStyle w:val="CommentTok"/>
         </w:rPr>
-        <w:t xml:space="preserve"># labels</w:t>
+        <w:t xml:space="preserve"># in plot labels</w:t>
       </w:r>
       <w:r>
         <w:br/>
@@ -12864,7 +13020,7 @@
         <w:rPr>
           <w:rStyle w:val="CommentTok"/>
         </w:rPr>
-        <w:t xml:space="preserve"># close</w:t>
+        <w:t xml:space="preserve"># close. Does not add space after last plot</w:t>
       </w:r>
       <w:r>
         <w:br/>
@@ -12877,6 +13033,39 @@
       </w:r>
       <w:r>
         <w:rPr>
+          <w:rStyle w:val="ControlFlowTok"/>
+        </w:rPr>
+        <w:t xml:space="preserve">if</w:t>
+      </w:r>
+      <w:r>
+        <w:rPr>
+          <w:rStyle w:val="NormalTok"/>
+        </w:rPr>
+        <w:t xml:space="preserve">(i</w:t>
+      </w:r>
+      <w:r>
+        <w:rPr>
+          <w:rStyle w:val="SpecialCharTok"/>
+        </w:rPr>
+        <w:t xml:space="preserve">!=</w:t>
+      </w:r>
+      <w:r>
+        <w:rPr>
+          <w:rStyle w:val="NormalTok"/>
+        </w:rPr>
+        <w:t xml:space="preserve">n){</w:t>
+      </w:r>
+      <w:r>
+        <w:br/>
+      </w:r>
+      <w:r>
+        <w:rPr>
+          <w:rStyle w:val="NormalTok"/>
+        </w:rPr>
+        <w:t xml:space="preserve">        </w:t>
+      </w:r>
+      <w:r>
+        <w:rPr>
           <w:rStyle w:val="FunctionTok"/>
         </w:rPr>
         <w:t xml:space="preserve">cat</w:t>
@@ -12945,7 +13134,16 @@
         <w:rPr>
           <w:rStyle w:val="NormalTok"/>
         </w:rPr>
-        <w:t xml:space="preserve">)</w:t>
+        <w:t xml:space="preserve">) </w:t>
+      </w:r>
+      <w:r>
+        <w:br/>
+      </w:r>
+      <w:r>
+        <w:rPr>
+          <w:rStyle w:val="NormalTok"/>
+        </w:rPr>
+        <w:t xml:space="preserve">      }</w:t>
       </w:r>
       <w:r>
         <w:br/>
@@ -13608,6 +13806,91 @@
       </w:pPr>
     </w:lvl>
   </w:abstractNum>
+  <w:abstractNum w:abstractNumId="994111">
+    <w:nsid w:val="A994111"/>
+    <w:multiLevelType w:val="multilevel"/>
+    <w:lvl w:ilvl="0">
+      <w:start w:val="11"/>
+      <w:numFmt w:val="decimal"/>
+      <w:lvlText w:val="%1."/>
+      <w:lvlJc w:val="left"/>
+      <w:pPr>
+        <w:ind w:left="720" w:hanging="480"/>
+      </w:pPr>
+    </w:lvl>
+    <w:lvl w:ilvl="1">
+      <w:start w:val="11"/>
+      <w:numFmt w:val="decimal"/>
+      <w:lvlText w:val="%2."/>
+      <w:lvlJc w:val="left"/>
+      <w:pPr>
+        <w:ind w:left="1440" w:hanging="480"/>
+      </w:pPr>
+    </w:lvl>
+    <w:lvl w:ilvl="2">
+      <w:start w:val="11"/>
+      <w:numFmt w:val="decimal"/>
+      <w:lvlText w:val="%3."/>
+      <w:lvlJc w:val="left"/>
+      <w:pPr>
+        <w:ind w:left="2160" w:hanging="480"/>
+      </w:pPr>
+    </w:lvl>
+    <w:lvl w:ilvl="3">
+      <w:start w:val="11"/>
+      <w:numFmt w:val="decimal"/>
+      <w:lvlText w:val="%4."/>
+      <w:lvlJc w:val="left"/>
+      <w:pPr>
+        <w:ind w:left="2880" w:hanging="480"/>
+      </w:pPr>
+    </w:lvl>
+    <w:lvl w:ilvl="4">
+      <w:start w:val="11"/>
+      <w:numFmt w:val="decimal"/>
+      <w:lvlText w:val="%5."/>
+      <w:lvlJc w:val="left"/>
+      <w:pPr>
+        <w:ind w:left="3600" w:hanging="480"/>
+      </w:pPr>
+    </w:lvl>
+    <w:lvl w:ilvl="5">
+      <w:start w:val="11"/>
+      <w:numFmt w:val="decimal"/>
+      <w:lvlText w:val="%6."/>
+      <w:lvlJc w:val="left"/>
+      <w:pPr>
+        <w:ind w:left="4320" w:hanging="480"/>
+      </w:pPr>
+    </w:lvl>
+    <w:lvl w:ilvl="6">
+      <w:start w:val="11"/>
+      <w:numFmt w:val="decimal"/>
+      <w:lvlText w:val="%7."/>
+      <w:lvlJc w:val="left"/>
+      <w:pPr>
+        <w:ind w:left="5040" w:hanging="480"/>
+      </w:pPr>
+    </w:lvl>
+    <w:lvl w:ilvl="7">
+      <w:start w:val="11"/>
+      <w:numFmt w:val="decimal"/>
+      <w:lvlText w:val="%8."/>
+      <w:lvlJc w:val="left"/>
+      <w:pPr>
+        <w:ind w:left="5760" w:hanging="480"/>
+      </w:pPr>
+    </w:lvl>
+    <w:lvl w:ilvl="8">
+      <w:start w:val="11"/>
+      <w:numFmt w:val="decimal"/>
+      <w:lvlText w:val="%9."/>
+      <w:lvlJc w:val="left"/>
+      <w:pPr>
+        <w:ind w:left="6480" w:hanging="480"/>
+      </w:pPr>
+    </w:lvl>
+  </w:abstractNum>
   <w:num w:numId="1000">
     <w:abstractNumId w:val="990"/>
   </w:num>
@@ -13717,6 +14000,36 @@
     <w:abstractNumId w:val="991"/>
   </w:num>
   <w:num w:numId="1009">
+    <w:abstractNumId w:val="994111"/>
+    <w:lvlOverride w:ilvl="0">
+      <w:startOverride w:val="11"/>
+    </w:lvlOverride>
+    <w:lvlOverride w:ilvl="1">
+      <w:startOverride w:val="11"/>
+    </w:lvlOverride>
+    <w:lvlOverride w:ilvl="2">
+      <w:startOverride w:val="11"/>
+    </w:lvlOverride>
+    <w:lvlOverride w:ilvl="3">
+      <w:startOverride w:val="11"/>
+    </w:lvlOverride>
+    <w:lvlOverride w:ilvl="4">
+      <w:startOverride w:val="11"/>
+    </w:lvlOverride>
+    <w:lvlOverride w:ilvl="5">
+      <w:startOverride w:val="11"/>
+    </w:lvlOverride>
+    <w:lvlOverride w:ilvl="6">
+      <w:startOverride w:val="11"/>
+    </w:lvlOverride>
+    <w:lvlOverride w:ilvl="7">
+      <w:startOverride w:val="11"/>
+    </w:lvlOverride>
+    <w:lvlOverride w:ilvl="8">
+      <w:startOverride w:val="11"/>
+    </w:lvlOverride>
+  </w:num>
+  <w:num w:numId="1010">
     <w:abstractNumId w:val="991"/>
   </w:num>
 </w:numbering>

</xml_diff>

<commit_message>
Updated script descriptions to have explicit statement of purpose.
</commit_message>
<xml_diff>
--- a/Coastal_Wetlands/output/SEACAR_CoastalWetlands_SpeciesRichness.docx
+++ b/Coastal_Wetlands/output/SEACAR_CoastalWetlands_SpeciesRichness.docx
@@ -63,7 +63,7 @@
         <w:t xml:space="preserve"> </w:t>
       </w:r>
       <w:r>
-        <w:t xml:space="preserve">08</w:t>
+        <w:t xml:space="preserve">09</w:t>
       </w:r>
       <w:r>
         <w:t xml:space="preserve"> </w:t>
@@ -118,6 +118,14 @@
         <w:pStyle w:val="FirstParagraph"/>
       </w:pPr>
       <w:r>
+        <w:t xml:space="preserve">The purpose of this script is to determine species richness by species group, create managed area statistics, generate summary plots, and create reports in pdf and Word document form for Coastal Wetlands data.</w:t>
+      </w:r>
+    </w:p>
+    <w:p>
+      <w:pPr>
+        <w:pStyle w:val="BodyText"/>
+      </w:pPr>
+      <w:r>
         <w:t xml:space="preserve">These scripts were created by</w:t>
       </w:r>
       <w:r>
@@ -300,9 +308,22 @@
         </w:rPr>
         <w:t xml:space="preserve">(lubridate)</w:t>
       </w:r>
-      <w:r>
-        <w:br/>
-      </w:r>
+    </w:p>
+    <w:p>
+      <w:pPr>
+        <w:pStyle w:val="SourceCode"/>
+      </w:pPr>
+      <w:r>
+        <w:rPr>
+          <w:rStyle w:val="VerbatimChar"/>
+        </w:rPr>
+        <w:t xml:space="preserve">## Warning: package 'lubridate' was built under R version 4.1.2</w:t>
+      </w:r>
+    </w:p>
+    <w:p>
+      <w:pPr>
+        <w:pStyle w:val="SourceCode"/>
+      </w:pPr>
       <w:r>
         <w:rPr>
           <w:rStyle w:val="FunctionTok"/>
@@ -345,9 +366,22 @@
         </w:rPr>
         <w:t xml:space="preserve">(tidyr)</w:t>
       </w:r>
-      <w:r>
-        <w:br/>
-      </w:r>
+    </w:p>
+    <w:p>
+      <w:pPr>
+        <w:pStyle w:val="SourceCode"/>
+      </w:pPr>
+      <w:r>
+        <w:rPr>
+          <w:rStyle w:val="VerbatimChar"/>
+        </w:rPr>
+        <w:t xml:space="preserve">## Warning: package 'tidyr' was built under R version 4.1.2</w:t>
+      </w:r>
+    </w:p>
+    <w:p>
+      <w:pPr>
+        <w:pStyle w:val="SourceCode"/>
+      </w:pPr>
       <w:r>
         <w:rPr>
           <w:rStyle w:val="FunctionTok"/>

</xml_diff>